<commit_message>
Add URS37 in List_urs_srs Add Schedule and milestone file
</commit_message>
<xml_diff>
--- a/List_urs_srs.docx
+++ b/List_urs_srs.docx
@@ -158,7 +158,21 @@
           <w:rFonts w:ascii="Calibri" w:eastAsia="Calibri" w:hAnsi="Calibri" w:cs="Calibri"/>
           <w:szCs w:val="22"/>
         </w:rPr>
-        <w:t>for visitor on homepage</w:t>
+        <w:t>for visitor on home</w:t>
+      </w:r>
+      <w:r>
+        <w:rPr>
+          <w:rFonts w:ascii="Calibri" w:eastAsia="Calibri" w:hAnsi="Calibri" w:cs="Calibri"/>
+          <w:szCs w:val="22"/>
+        </w:rPr>
+        <w:t xml:space="preserve"> </w:t>
+      </w:r>
+      <w:r>
+        <w:rPr>
+          <w:rFonts w:ascii="Calibri" w:eastAsia="Calibri" w:hAnsi="Calibri" w:cs="Calibri"/>
+          <w:szCs w:val="22"/>
+        </w:rPr>
+        <w:t>page</w:t>
       </w:r>
       <w:r>
         <w:rPr>
@@ -788,7 +802,23 @@
           <w:rFonts w:ascii="Calibri" w:eastAsia="Calibri" w:hAnsi="Calibri" w:cs="Calibri"/>
           <w:szCs w:val="22"/>
         </w:rPr>
-        <w:t xml:space="preserve">: System shall provide an error message “Password is invalid. Please use only a-z, A-Z,0-9”.  </w:t>
+        <w:t>: System shall provide an error message “Password is invalid. Please use only a-z, A-Z</w:t>
+      </w:r>
+      <w:proofErr w:type="gramStart"/>
+      <w:r>
+        <w:rPr>
+          <w:rFonts w:ascii="Calibri" w:eastAsia="Calibri" w:hAnsi="Calibri" w:cs="Calibri"/>
+          <w:szCs w:val="22"/>
+        </w:rPr>
+        <w:t>,0</w:t>
+      </w:r>
+      <w:proofErr w:type="gramEnd"/>
+      <w:r>
+        <w:rPr>
+          <w:rFonts w:ascii="Calibri" w:eastAsia="Calibri" w:hAnsi="Calibri" w:cs="Calibri"/>
+          <w:szCs w:val="22"/>
+        </w:rPr>
+        <w:t xml:space="preserve">-9”.  </w:t>
       </w:r>
     </w:p>
     <w:p>
@@ -5552,7 +5582,15 @@
         <w:t>SRS-82:</w:t>
       </w:r>
       <w:r>
-        <w:t xml:space="preserve"> System shall provide confirm user interface “Are you sure to delete this activity? ”.</w:t>
+        <w:t xml:space="preserve"> System shall provide confirm user interface “Are you sure to delete this activity</w:t>
+      </w:r>
+      <w:proofErr w:type="gramStart"/>
+      <w:r>
+        <w:t>? ”</w:t>
+      </w:r>
+      <w:proofErr w:type="gramEnd"/>
+      <w:r>
+        <w:t>.</w:t>
       </w:r>
     </w:p>
     <w:p>
@@ -6398,9 +6436,126 @@
     </w:p>
     <w:p/>
     <w:p>
+      <w:pPr>
+        <w:rPr>
+          <w:b/>
+          <w:bCs/>
+        </w:rPr>
+      </w:pPr>
+      <w:r>
+        <w:rPr>
+          <w:rFonts w:ascii="Calibri" w:eastAsia="Calibri" w:hAnsi="Calibri" w:cs="Calibri"/>
+          <w:b/>
+          <w:bCs/>
+          <w:szCs w:val="22"/>
+        </w:rPr>
+        <w:t>URS-37</w:t>
+      </w:r>
+      <w:r>
+        <w:rPr>
+          <w:rFonts w:ascii="Calibri" w:eastAsia="Calibri" w:hAnsi="Calibri" w:cs="Calibri"/>
+          <w:b/>
+          <w:bCs/>
+          <w:szCs w:val="22"/>
+        </w:rPr>
+        <w:t xml:space="preserve">: </w:t>
+      </w:r>
+      <w:r>
+        <w:rPr>
+          <w:rFonts w:ascii="Calibri" w:eastAsia="Calibri" w:hAnsi="Calibri" w:cs="Calibri"/>
+          <w:b/>
+          <w:bCs/>
+          <w:szCs w:val="22"/>
+        </w:rPr>
+        <w:t>Admin</w:t>
+      </w:r>
+      <w:r>
+        <w:rPr>
+          <w:rFonts w:ascii="Calibri" w:eastAsia="Calibri" w:hAnsi="Calibri" w:cs="Calibri"/>
+          <w:b/>
+          <w:bCs/>
+          <w:szCs w:val="22"/>
+        </w:rPr>
+        <w:t xml:space="preserve"> </w:t>
+      </w:r>
+      <w:r>
+        <w:rPr>
+          <w:rFonts w:ascii="Calibri" w:eastAsia="Calibri" w:hAnsi="Calibri" w:cs="Calibri"/>
+          <w:b/>
+          <w:bCs/>
+          <w:szCs w:val="22"/>
+        </w:rPr>
+        <w:t xml:space="preserve">can </w:t>
+      </w:r>
+      <w:r>
+        <w:rPr>
+          <w:rFonts w:ascii="Calibri" w:eastAsia="Calibri" w:hAnsi="Calibri" w:cs="Calibri"/>
+          <w:b/>
+          <w:bCs/>
+          <w:szCs w:val="22"/>
+        </w:rPr>
+        <w:t>redirect to the temple’s</w:t>
+      </w:r>
+      <w:r>
+        <w:rPr>
+          <w:rFonts w:ascii="Calibri" w:eastAsia="Calibri" w:hAnsi="Calibri" w:cs="Calibri"/>
+          <w:b/>
+          <w:bCs/>
+          <w:szCs w:val="22"/>
+        </w:rPr>
+        <w:t xml:space="preserve"> Facebook fan pa</w:t>
+      </w:r>
       <w:bookmarkStart w:id="0" w:name="_GoBack"/>
       <w:bookmarkEnd w:id="0"/>
-    </w:p>
+      <w:r>
+        <w:rPr>
+          <w:rFonts w:ascii="Calibri" w:eastAsia="Calibri" w:hAnsi="Calibri" w:cs="Calibri"/>
+          <w:b/>
+          <w:bCs/>
+          <w:szCs w:val="22"/>
+        </w:rPr>
+        <w:t>ge.</w:t>
+      </w:r>
+    </w:p>
+    <w:p>
+      <w:pPr>
+        <w:ind w:left="720"/>
+      </w:pPr>
+      <w:r>
+        <w:rPr>
+          <w:rFonts w:ascii="Calibri" w:eastAsia="Calibri" w:hAnsi="Calibri" w:cs="Calibri"/>
+          <w:b/>
+          <w:bCs/>
+          <w:szCs w:val="22"/>
+        </w:rPr>
+        <w:t>SRS-51</w:t>
+      </w:r>
+      <w:r>
+        <w:t xml:space="preserve">: System shall provide the Facebook button on the menu bar.  </w:t>
+      </w:r>
+    </w:p>
+    <w:p>
+      <w:pPr>
+        <w:ind w:firstLine="720"/>
+        <w:rPr>
+          <w:b/>
+          <w:bCs/>
+        </w:rPr>
+      </w:pPr>
+      <w:r>
+        <w:rPr>
+          <w:rFonts w:ascii="Calibri" w:eastAsia="Calibri" w:hAnsi="Calibri" w:cs="Calibri"/>
+          <w:b/>
+          <w:bCs/>
+          <w:szCs w:val="22"/>
+        </w:rPr>
+        <w:t>SRS-52</w:t>
+      </w:r>
+      <w:r>
+        <w:t>: System shall redirect to the Facebook fan page.</w:t>
+      </w:r>
+    </w:p>
+    <w:p/>
     <w:sectPr>
       <w:pgSz w:w="11906" w:h="16838"/>
       <w:pgMar w:top="1440" w:right="1440" w:bottom="1440" w:left="1440" w:header="720" w:footer="720" w:gutter="0"/>

</xml_diff>

<commit_message>
-edit some URS name (add "the") -add use case diagram
</commit_message>
<xml_diff>
--- a/List_urs_srs.docx
+++ b/List_urs_srs.docx
@@ -49,47 +49,7 @@
           <w:bCs/>
           <w:szCs w:val="22"/>
         </w:rPr>
-        <w:t xml:space="preserve">URS-01: Visitor can register to be a member of </w:t>
-      </w:r>
-      <w:proofErr w:type="spellStart"/>
-      <w:r>
-        <w:rPr>
-          <w:rFonts w:ascii="Calibri" w:eastAsia="Calibri" w:hAnsi="Calibri" w:cs="Calibri"/>
-          <w:b/>
-          <w:bCs/>
-          <w:szCs w:val="22"/>
-        </w:rPr>
-        <w:t>Wat</w:t>
-      </w:r>
-      <w:proofErr w:type="spellEnd"/>
-      <w:r>
-        <w:rPr>
-          <w:rFonts w:ascii="Calibri" w:eastAsia="Calibri" w:hAnsi="Calibri" w:cs="Calibri"/>
-          <w:b/>
-          <w:bCs/>
-          <w:szCs w:val="22"/>
-        </w:rPr>
-        <w:t xml:space="preserve"> </w:t>
-      </w:r>
-      <w:proofErr w:type="spellStart"/>
-      <w:r>
-        <w:rPr>
-          <w:rFonts w:ascii="Calibri" w:eastAsia="Calibri" w:hAnsi="Calibri" w:cs="Calibri"/>
-          <w:b/>
-          <w:bCs/>
-          <w:szCs w:val="22"/>
-        </w:rPr>
-        <w:t>Pra</w:t>
-      </w:r>
-      <w:proofErr w:type="spellEnd"/>
-      <w:r>
-        <w:rPr>
-          <w:rFonts w:ascii="Calibri" w:eastAsia="Calibri" w:hAnsi="Calibri" w:cs="Calibri"/>
-          <w:b/>
-          <w:bCs/>
-          <w:szCs w:val="22"/>
-        </w:rPr>
-        <w:t xml:space="preserve"> Singh Website. </w:t>
+        <w:t xml:space="preserve">URS-01: Visitor can register to be a member of Wat Pra Singh Website. </w:t>
       </w:r>
     </w:p>
     <w:p>
@@ -586,23 +546,7 @@
           <w:rFonts w:ascii="Calibri" w:eastAsia="Calibri" w:hAnsi="Calibri" w:cs="Calibri"/>
           <w:szCs w:val="22"/>
         </w:rPr>
-        <w:t>: System shall provide an error message “Password is invalid. Please use only a-z, A-Z</w:t>
-      </w:r>
-      <w:proofErr w:type="gramStart"/>
-      <w:r>
-        <w:rPr>
-          <w:rFonts w:ascii="Calibri" w:eastAsia="Calibri" w:hAnsi="Calibri" w:cs="Calibri"/>
-          <w:szCs w:val="22"/>
-        </w:rPr>
-        <w:t>,0</w:t>
-      </w:r>
-      <w:proofErr w:type="gramEnd"/>
-      <w:r>
-        <w:rPr>
-          <w:rFonts w:ascii="Calibri" w:eastAsia="Calibri" w:hAnsi="Calibri" w:cs="Calibri"/>
-          <w:szCs w:val="22"/>
-        </w:rPr>
-        <w:t xml:space="preserve">-9”.  </w:t>
+        <w:t xml:space="preserve">: System shall provide an error message “Password is invalid. Please use only a-z, A-Z,0-9”.  </w:t>
       </w:r>
     </w:p>
     <w:p>
@@ -702,7 +646,25 @@
           <w:bCs/>
           <w:szCs w:val="22"/>
         </w:rPr>
-        <w:t xml:space="preserve">URS-02: Visitor can view home page of the website. </w:t>
+        <w:t xml:space="preserve">URS-02: Visitor can view </w:t>
+      </w:r>
+      <w:r>
+        <w:rPr>
+          <w:rFonts w:ascii="Calibri" w:eastAsia="Calibri" w:hAnsi="Calibri" w:cs="Calibri"/>
+          <w:b/>
+          <w:bCs/>
+          <w:szCs w:val="22"/>
+        </w:rPr>
+        <w:t xml:space="preserve">the </w:t>
+      </w:r>
+      <w:r>
+        <w:rPr>
+          <w:rFonts w:ascii="Calibri" w:eastAsia="Calibri" w:hAnsi="Calibri" w:cs="Calibri"/>
+          <w:b/>
+          <w:bCs/>
+          <w:szCs w:val="22"/>
+        </w:rPr>
+        <w:t xml:space="preserve">home page of the website. </w:t>
       </w:r>
     </w:p>
     <w:p>
@@ -898,7 +860,25 @@
           <w:bCs/>
           <w:szCs w:val="22"/>
         </w:rPr>
-        <w:t xml:space="preserve">URS-04: Visitor can view activities announcement page. </w:t>
+        <w:t xml:space="preserve">URS-04: Visitor can view </w:t>
+      </w:r>
+      <w:r>
+        <w:rPr>
+          <w:rFonts w:ascii="Calibri" w:eastAsia="Calibri" w:hAnsi="Calibri" w:cs="Calibri"/>
+          <w:b/>
+          <w:bCs/>
+          <w:szCs w:val="22"/>
+        </w:rPr>
+        <w:t xml:space="preserve">the </w:t>
+      </w:r>
+      <w:r>
+        <w:rPr>
+          <w:rFonts w:ascii="Calibri" w:eastAsia="Calibri" w:hAnsi="Calibri" w:cs="Calibri"/>
+          <w:b/>
+          <w:bCs/>
+          <w:szCs w:val="22"/>
+        </w:rPr>
+        <w:t xml:space="preserve">activities announcement page. </w:t>
       </w:r>
     </w:p>
     <w:p>
@@ -1169,7 +1149,25 @@
           <w:bCs/>
           <w:szCs w:val="22"/>
         </w:rPr>
-        <w:t xml:space="preserve">URS-06: Visitor can view Q&amp;A page. </w:t>
+        <w:t xml:space="preserve">URS-06: Visitor can view </w:t>
+      </w:r>
+      <w:r>
+        <w:rPr>
+          <w:rFonts w:ascii="Calibri" w:eastAsia="Calibri" w:hAnsi="Calibri" w:cs="Calibri"/>
+          <w:b/>
+          <w:bCs/>
+          <w:szCs w:val="22"/>
+        </w:rPr>
+        <w:t xml:space="preserve">the </w:t>
+      </w:r>
+      <w:r>
+        <w:rPr>
+          <w:rFonts w:ascii="Calibri" w:eastAsia="Calibri" w:hAnsi="Calibri" w:cs="Calibri"/>
+          <w:b/>
+          <w:bCs/>
+          <w:szCs w:val="22"/>
+        </w:rPr>
+        <w:t xml:space="preserve">Q&amp;A page. </w:t>
       </w:r>
     </w:p>
     <w:p>
@@ -1294,7 +1292,25 @@
           <w:bCs/>
           <w:szCs w:val="22"/>
         </w:rPr>
-        <w:t xml:space="preserve">URS-07: Visitor can view temple’s history page. </w:t>
+        <w:t xml:space="preserve">URS-07: Visitor can view </w:t>
+      </w:r>
+      <w:r>
+        <w:rPr>
+          <w:rFonts w:ascii="Calibri" w:eastAsia="Calibri" w:hAnsi="Calibri" w:cs="Calibri"/>
+          <w:b/>
+          <w:bCs/>
+          <w:szCs w:val="22"/>
+        </w:rPr>
+        <w:t xml:space="preserve">the </w:t>
+      </w:r>
+      <w:r>
+        <w:rPr>
+          <w:rFonts w:ascii="Calibri" w:eastAsia="Calibri" w:hAnsi="Calibri" w:cs="Calibri"/>
+          <w:b/>
+          <w:bCs/>
+          <w:szCs w:val="22"/>
+        </w:rPr>
+        <w:t xml:space="preserve">temple’s history page. </w:t>
       </w:r>
     </w:p>
     <w:p>
@@ -1420,7 +1436,25 @@
           <w:bCs/>
           <w:szCs w:val="22"/>
         </w:rPr>
-        <w:t xml:space="preserve">URS-08: Visitor can view gallery page. </w:t>
+        <w:t xml:space="preserve">URS-08: Visitor can view </w:t>
+      </w:r>
+      <w:r>
+        <w:rPr>
+          <w:rFonts w:ascii="Calibri" w:eastAsia="Calibri" w:hAnsi="Calibri" w:cs="Calibri"/>
+          <w:b/>
+          <w:bCs/>
+          <w:szCs w:val="22"/>
+        </w:rPr>
+        <w:t xml:space="preserve">the </w:t>
+      </w:r>
+      <w:r>
+        <w:rPr>
+          <w:rFonts w:ascii="Calibri" w:eastAsia="Calibri" w:hAnsi="Calibri" w:cs="Calibri"/>
+          <w:b/>
+          <w:bCs/>
+          <w:szCs w:val="22"/>
+        </w:rPr>
+        <w:t xml:space="preserve">gallery page. </w:t>
       </w:r>
     </w:p>
     <w:p>
@@ -1980,84 +2014,296 @@
           <w:bCs/>
           <w:szCs w:val="22"/>
         </w:rPr>
-        <w:t xml:space="preserve">URS-13: Member can login as a member to the </w:t>
-      </w:r>
-      <w:proofErr w:type="spellStart"/>
-      <w:r>
-        <w:rPr>
-          <w:rFonts w:ascii="Calibri" w:eastAsia="Calibri" w:hAnsi="Calibri" w:cs="Calibri"/>
-          <w:b/>
-          <w:bCs/>
-          <w:szCs w:val="22"/>
-        </w:rPr>
-        <w:t>Wat</w:t>
-      </w:r>
-      <w:proofErr w:type="spellEnd"/>
-      <w:r>
-        <w:rPr>
-          <w:rFonts w:ascii="Calibri" w:eastAsia="Calibri" w:hAnsi="Calibri" w:cs="Calibri"/>
-          <w:b/>
-          <w:bCs/>
-          <w:szCs w:val="22"/>
-        </w:rPr>
+        <w:t xml:space="preserve">URS-13: Member can login as a member to the Wat Pra Singh website.  </w:t>
+      </w:r>
+    </w:p>
+    <w:p>
+      <w:pPr>
+        <w:ind w:left="720"/>
+      </w:pPr>
+      <w:r>
+        <w:rPr>
+          <w:b/>
+          <w:bCs/>
+        </w:rPr>
+        <w:t>SRS-54:</w:t>
+      </w:r>
+      <w:r>
+        <w:t xml:space="preserve"> System shall provide the login button on the home page.</w:t>
+      </w:r>
+    </w:p>
+    <w:p>
+      <w:pPr>
+        <w:ind w:left="720"/>
+      </w:pPr>
+      <w:r>
+        <w:rPr>
+          <w:b/>
+          <w:bCs/>
+        </w:rPr>
+        <w:t>SRS-55:</w:t>
+      </w:r>
+      <w:r>
+        <w:t xml:space="preserve"> System shall provide a login interface </w:t>
+      </w:r>
+      <w:r>
+        <w:rPr>
+          <w:rFonts w:ascii="Calibri" w:eastAsia="Calibri" w:hAnsi="Calibri" w:cs="Calibri"/>
+          <w:szCs w:val="22"/>
+        </w:rPr>
+        <w:t>which contain username textbox, password text box, and submit button.</w:t>
+      </w:r>
+    </w:p>
+    <w:p>
+      <w:pPr>
+        <w:ind w:left="720"/>
+        <w:rPr>
+          <w:rFonts w:ascii="Calibri" w:eastAsia="Calibri" w:hAnsi="Calibri" w:cs="Calibri"/>
+          <w:szCs w:val="22"/>
+        </w:rPr>
+      </w:pPr>
+      <w:r>
+        <w:rPr>
+          <w:rFonts w:ascii="Calibri" w:eastAsia="Calibri" w:hAnsi="Calibri" w:cs="Calibri"/>
+          <w:b/>
+          <w:bCs/>
+          <w:szCs w:val="22"/>
+        </w:rPr>
+        <w:t>SRS-03</w:t>
+      </w:r>
+      <w:r>
+        <w:rPr>
+          <w:rFonts w:ascii="Calibri" w:eastAsia="Calibri" w:hAnsi="Calibri" w:cs="Calibri"/>
+          <w:color w:val="6FAC47"/>
+          <w:szCs w:val="22"/>
+        </w:rPr>
+        <w:t>: System shall connect to the database.</w:t>
+      </w:r>
+    </w:p>
+    <w:p>
+      <w:pPr>
+        <w:ind w:left="720"/>
+      </w:pPr>
+      <w:r>
+        <w:rPr>
+          <w:rFonts w:ascii="Calibri" w:eastAsia="Calibri" w:hAnsi="Calibri" w:cs="Calibri"/>
+          <w:b/>
+          <w:bCs/>
+          <w:szCs w:val="22"/>
+        </w:rPr>
+        <w:t>SRS-56</w:t>
+      </w:r>
+      <w:r>
+        <w:t>: System shall receive username and password from the user.</w:t>
+      </w:r>
+    </w:p>
+    <w:p>
+      <w:pPr>
+        <w:ind w:left="720"/>
+      </w:pPr>
+      <w:r>
+        <w:rPr>
+          <w:rFonts w:ascii="Calibri" w:eastAsia="Calibri" w:hAnsi="Calibri" w:cs="Calibri"/>
+          <w:b/>
+          <w:bCs/>
+          <w:szCs w:val="22"/>
+        </w:rPr>
+        <w:t>SRS-57</w:t>
+      </w:r>
+      <w:r>
+        <w:t>: System shall verify username and password.</w:t>
+      </w:r>
+    </w:p>
+    <w:p>
+      <w:pPr>
+        <w:ind w:left="720"/>
+      </w:pPr>
+      <w:r>
+        <w:rPr>
+          <w:rFonts w:ascii="Calibri" w:eastAsia="Calibri" w:hAnsi="Calibri" w:cs="Calibri"/>
+          <w:b/>
+          <w:bCs/>
+          <w:szCs w:val="22"/>
+        </w:rPr>
+        <w:t>SRS-58</w:t>
+      </w:r>
+      <w:r>
+        <w:rPr>
+          <w:rFonts w:ascii="Calibri" w:eastAsia="Calibri" w:hAnsi="Calibri" w:cs="Calibri"/>
+          <w:szCs w:val="22"/>
+        </w:rPr>
+        <w:t>: System shall provide a success message “login success”.</w:t>
+      </w:r>
+    </w:p>
+    <w:p>
+      <w:pPr>
+        <w:ind w:left="720"/>
+      </w:pPr>
+      <w:r>
+        <w:rPr>
+          <w:rFonts w:ascii="Calibri" w:eastAsia="Calibri" w:hAnsi="Calibri" w:cs="Calibri"/>
+          <w:b/>
+          <w:bCs/>
+          <w:szCs w:val="22"/>
+        </w:rPr>
+        <w:t>SRS-59</w:t>
+      </w:r>
+      <w:r>
+        <w:t>: System shall provide the member’s feature after login.</w:t>
+      </w:r>
+    </w:p>
+    <w:p>
+      <w:pPr>
+        <w:ind w:left="720"/>
+      </w:pPr>
+      <w:r>
+        <w:rPr>
+          <w:rFonts w:ascii="Calibri" w:eastAsia="Calibri" w:hAnsi="Calibri" w:cs="Calibri"/>
+          <w:b/>
+          <w:bCs/>
+          <w:szCs w:val="22"/>
+        </w:rPr>
+        <w:t>SRS-60</w:t>
+      </w:r>
+      <w:r>
+        <w:t>: System shall redirect to the home page after login complete.</w:t>
+      </w:r>
+    </w:p>
+    <w:p>
+      <w:pPr>
+        <w:ind w:left="720"/>
+      </w:pPr>
+      <w:r>
+        <w:rPr>
+          <w:rFonts w:ascii="Calibri" w:eastAsia="Calibri" w:hAnsi="Calibri" w:cs="Calibri"/>
+          <w:b/>
+          <w:bCs/>
+          <w:szCs w:val="22"/>
+        </w:rPr>
+        <w:t>SRS-61</w:t>
+      </w:r>
+      <w:r>
+        <w:t>: System shall display error message “Username or password are not correct”.</w:t>
+      </w:r>
+    </w:p>
+    <w:p>
+      <w:r>
         <w:t xml:space="preserve"> </w:t>
       </w:r>
-      <w:proofErr w:type="spellStart"/>
-      <w:r>
-        <w:rPr>
-          <w:rFonts w:ascii="Calibri" w:eastAsia="Calibri" w:hAnsi="Calibri" w:cs="Calibri"/>
-          <w:b/>
-          <w:bCs/>
-          <w:szCs w:val="22"/>
-        </w:rPr>
-        <w:t>Pra</w:t>
-      </w:r>
-      <w:proofErr w:type="spellEnd"/>
-      <w:r>
-        <w:rPr>
-          <w:rFonts w:ascii="Calibri" w:eastAsia="Calibri" w:hAnsi="Calibri" w:cs="Calibri"/>
-          <w:b/>
-          <w:bCs/>
-          <w:szCs w:val="22"/>
-        </w:rPr>
-        <w:t xml:space="preserve"> Singh website.  </w:t>
-      </w:r>
-    </w:p>
-    <w:p>
-      <w:pPr>
-        <w:ind w:left="720"/>
-      </w:pPr>
-      <w:r>
-        <w:rPr>
-          <w:b/>
-          <w:bCs/>
-        </w:rPr>
-        <w:t>SRS-54:</w:t>
-      </w:r>
-      <w:r>
-        <w:t xml:space="preserve"> System shall provide the login button on the home page.</w:t>
-      </w:r>
-    </w:p>
-    <w:p>
-      <w:pPr>
-        <w:ind w:left="720"/>
-      </w:pPr>
-      <w:r>
-        <w:rPr>
-          <w:b/>
-          <w:bCs/>
-        </w:rPr>
-        <w:t>SRS-55:</w:t>
-      </w:r>
-      <w:r>
-        <w:t xml:space="preserve"> System shall provide a login interface </w:t>
-      </w:r>
-      <w:r>
-        <w:rPr>
-          <w:rFonts w:ascii="Calibri" w:eastAsia="Calibri" w:hAnsi="Calibri" w:cs="Calibri"/>
-          <w:szCs w:val="22"/>
-        </w:rPr>
-        <w:t>which contain username textbox, password text box, and submit button.</w:t>
+    </w:p>
+    <w:p/>
+    <w:p>
+      <w:pPr>
+        <w:rPr>
+          <w:b/>
+          <w:bCs/>
+        </w:rPr>
+      </w:pPr>
+      <w:r>
+        <w:rPr>
+          <w:rFonts w:ascii="Calibri" w:eastAsia="Calibri" w:hAnsi="Calibri" w:cs="Calibri"/>
+          <w:b/>
+          <w:bCs/>
+          <w:szCs w:val="22"/>
+        </w:rPr>
+        <w:t xml:space="preserve">URS-14: Member can logout from the Wat Pra Singh website.  </w:t>
+      </w:r>
+    </w:p>
+    <w:p>
+      <w:pPr>
+        <w:ind w:left="720"/>
+      </w:pPr>
+      <w:r>
+        <w:rPr>
+          <w:rFonts w:ascii="Calibri" w:eastAsia="Calibri" w:hAnsi="Calibri" w:cs="Calibri"/>
+          <w:b/>
+          <w:bCs/>
+          <w:szCs w:val="22"/>
+        </w:rPr>
+        <w:t>SRS-62</w:t>
+      </w:r>
+      <w:r>
+        <w:rPr>
+          <w:b/>
+          <w:bCs/>
+        </w:rPr>
+        <w:t>:</w:t>
+      </w:r>
+      <w:r>
+        <w:t xml:space="preserve"> System shall provide the logout link on the menu bar after login complete.</w:t>
+      </w:r>
+    </w:p>
+    <w:p>
+      <w:pPr>
+        <w:ind w:left="720"/>
+      </w:pPr>
+      <w:r>
+        <w:rPr>
+          <w:rFonts w:ascii="Calibri" w:eastAsia="Calibri" w:hAnsi="Calibri" w:cs="Calibri"/>
+          <w:b/>
+          <w:bCs/>
+          <w:szCs w:val="22"/>
+        </w:rPr>
+        <w:t>SRS-63</w:t>
+      </w:r>
+      <w:r>
+        <w:t>: System shall redirect to the home page after logout complete.</w:t>
+      </w:r>
+    </w:p>
+    <w:p>
+      <w:pPr>
+        <w:ind w:left="720"/>
+      </w:pPr>
+      <w:r>
+        <w:rPr>
+          <w:rFonts w:ascii="Calibri" w:eastAsia="Calibri" w:hAnsi="Calibri" w:cs="Calibri"/>
+          <w:b/>
+          <w:bCs/>
+          <w:szCs w:val="22"/>
+        </w:rPr>
+        <w:t>SRS-64</w:t>
+      </w:r>
+      <w:r>
+        <w:t>: System shall disable member’s feature after logout complete.</w:t>
+      </w:r>
+    </w:p>
+    <w:p>
+      <w:pPr>
+        <w:rPr>
+          <w:rFonts w:ascii="Calibri" w:eastAsia="Calibri" w:hAnsi="Calibri" w:cs="Calibri"/>
+          <w:b/>
+          <w:bCs/>
+          <w:szCs w:val="22"/>
+        </w:rPr>
+      </w:pPr>
+    </w:p>
+    <w:p>
+      <w:r>
+        <w:rPr>
+          <w:rFonts w:ascii="Calibri" w:eastAsia="Calibri" w:hAnsi="Calibri" w:cs="Calibri"/>
+          <w:b/>
+          <w:bCs/>
+          <w:szCs w:val="22"/>
+        </w:rPr>
+        <w:t>URS-15: Member can view</w:t>
+      </w:r>
+      <w:r>
+        <w:rPr>
+          <w:rFonts w:ascii="Calibri" w:eastAsia="Calibri" w:hAnsi="Calibri" w:cs="Calibri"/>
+          <w:b/>
+          <w:bCs/>
+          <w:szCs w:val="22"/>
+        </w:rPr>
+        <w:t xml:space="preserve"> the home page</w:t>
+      </w:r>
+      <w:r>
+        <w:rPr>
+          <w:rFonts w:ascii="Calibri" w:eastAsia="Calibri" w:hAnsi="Calibri" w:cs="Calibri"/>
+          <w:b/>
+          <w:bCs/>
+          <w:szCs w:val="22"/>
+        </w:rPr>
+        <w:t xml:space="preserve">. </w:t>
       </w:r>
     </w:p>
     <w:p>
@@ -2080,291 +2326,344 @@
       <w:r>
         <w:rPr>
           <w:rFonts w:ascii="Calibri" w:eastAsia="Calibri" w:hAnsi="Calibri" w:cs="Calibri"/>
-          <w:color w:val="6FAC47"/>
+          <w:color w:val="70AD47" w:themeColor="accent6"/>
           <w:szCs w:val="22"/>
         </w:rPr>
         <w:t>: System shall connect to the database.</w:t>
       </w:r>
-    </w:p>
-    <w:p>
-      <w:pPr>
-        <w:ind w:left="720"/>
-      </w:pPr>
-      <w:r>
-        <w:rPr>
-          <w:rFonts w:ascii="Calibri" w:eastAsia="Calibri" w:hAnsi="Calibri" w:cs="Calibri"/>
-          <w:b/>
-          <w:bCs/>
-          <w:szCs w:val="22"/>
-        </w:rPr>
-        <w:t>SRS-56</w:t>
-      </w:r>
-      <w:r>
-        <w:t>: System shall receive username and password from the user.</w:t>
-      </w:r>
-    </w:p>
-    <w:p>
-      <w:pPr>
-        <w:ind w:left="720"/>
-      </w:pPr>
-      <w:r>
-        <w:rPr>
-          <w:rFonts w:ascii="Calibri" w:eastAsia="Calibri" w:hAnsi="Calibri" w:cs="Calibri"/>
-          <w:b/>
-          <w:bCs/>
-          <w:szCs w:val="22"/>
-        </w:rPr>
-        <w:t>SRS-57</w:t>
-      </w:r>
-      <w:r>
-        <w:t>: System shall verify username and password.</w:t>
-      </w:r>
-    </w:p>
-    <w:p>
-      <w:pPr>
-        <w:ind w:left="720"/>
-      </w:pPr>
-      <w:r>
-        <w:rPr>
-          <w:rFonts w:ascii="Calibri" w:eastAsia="Calibri" w:hAnsi="Calibri" w:cs="Calibri"/>
-          <w:b/>
-          <w:bCs/>
-          <w:szCs w:val="22"/>
-        </w:rPr>
-        <w:t>SRS-58</w:t>
-      </w:r>
-      <w:r>
-        <w:rPr>
-          <w:rFonts w:ascii="Calibri" w:eastAsia="Calibri" w:hAnsi="Calibri" w:cs="Calibri"/>
-          <w:szCs w:val="22"/>
-        </w:rPr>
-        <w:t>: System shall provide a success message “login success”.</w:t>
-      </w:r>
-    </w:p>
-    <w:p>
-      <w:pPr>
-        <w:ind w:left="720"/>
-      </w:pPr>
-      <w:r>
-        <w:rPr>
-          <w:rFonts w:ascii="Calibri" w:eastAsia="Calibri" w:hAnsi="Calibri" w:cs="Calibri"/>
-          <w:b/>
-          <w:bCs/>
-          <w:szCs w:val="22"/>
-        </w:rPr>
-        <w:t>SRS-59</w:t>
-      </w:r>
-      <w:r>
-        <w:t>: System shall provide the member’s feature after login.</w:t>
-      </w:r>
-    </w:p>
-    <w:p>
-      <w:pPr>
-        <w:ind w:left="720"/>
-      </w:pPr>
-      <w:r>
-        <w:rPr>
-          <w:rFonts w:ascii="Calibri" w:eastAsia="Calibri" w:hAnsi="Calibri" w:cs="Calibri"/>
-          <w:b/>
-          <w:bCs/>
-          <w:szCs w:val="22"/>
-        </w:rPr>
-        <w:t>SRS-60</w:t>
-      </w:r>
-      <w:r>
-        <w:t>: System shall redirect to the home page after login complete.</w:t>
-      </w:r>
-    </w:p>
-    <w:p>
-      <w:pPr>
-        <w:ind w:left="720"/>
-      </w:pPr>
-      <w:r>
-        <w:rPr>
-          <w:rFonts w:ascii="Calibri" w:eastAsia="Calibri" w:hAnsi="Calibri" w:cs="Calibri"/>
-          <w:b/>
-          <w:bCs/>
-          <w:szCs w:val="22"/>
-        </w:rPr>
-        <w:t>SRS-61</w:t>
-      </w:r>
-      <w:r>
-        <w:t>: System shall display error message “Username or password are not correct”.</w:t>
-      </w:r>
-    </w:p>
-    <w:p>
-      <w:r>
+      <w:r>
+        <w:rPr>
+          <w:rFonts w:ascii="Calibri" w:eastAsia="Calibri" w:hAnsi="Calibri" w:cs="Calibri"/>
+          <w:szCs w:val="22"/>
+        </w:rPr>
         <w:t xml:space="preserve"> </w:t>
       </w:r>
     </w:p>
+    <w:p>
+      <w:pPr>
+        <w:ind w:left="720"/>
+        <w:rPr>
+          <w:color w:val="FF0000"/>
+        </w:rPr>
+      </w:pPr>
+      <w:r>
+        <w:rPr>
+          <w:rFonts w:ascii="Calibri" w:eastAsia="Calibri" w:hAnsi="Calibri" w:cs="Calibri"/>
+          <w:b/>
+          <w:bCs/>
+          <w:color w:val="FF0000"/>
+          <w:szCs w:val="22"/>
+        </w:rPr>
+        <w:t>SRS</w:t>
+      </w:r>
+      <w:r>
+        <w:rPr>
+          <w:b/>
+          <w:bCs/>
+          <w:color w:val="FF0000"/>
+        </w:rPr>
+        <w:t>-28:</w:t>
+      </w:r>
+      <w:r>
+        <w:rPr>
+          <w:color w:val="FF0000"/>
+        </w:rPr>
+        <w:t xml:space="preserve"> System shall provide a menu bar which contain homepage link, activity announcement page link, temple’s history page link, gallery page link, contact page link, Q &amp; A page link, map page link, and Facebook fan page link in every pages.</w:t>
+      </w:r>
+    </w:p>
+    <w:p>
+      <w:pPr>
+        <w:ind w:left="720"/>
+      </w:pPr>
+      <w:r>
+        <w:rPr>
+          <w:rFonts w:ascii="Calibri" w:eastAsia="Calibri" w:hAnsi="Calibri" w:cs="Calibri"/>
+          <w:b/>
+          <w:bCs/>
+          <w:szCs w:val="22"/>
+        </w:rPr>
+        <w:t>SRS-29</w:t>
+      </w:r>
+      <w:r>
+        <w:rPr>
+          <w:rFonts w:ascii="Calibri" w:eastAsia="Calibri" w:hAnsi="Calibri" w:cs="Calibri"/>
+          <w:szCs w:val="22"/>
+        </w:rPr>
+        <w:t xml:space="preserve">: System shall provide the user interface to display the home page. </w:t>
+      </w:r>
+    </w:p>
+    <w:p>
+      <w:pPr>
+        <w:ind w:left="720"/>
+      </w:pPr>
+      <w:r>
+        <w:rPr>
+          <w:rFonts w:ascii="Calibri" w:eastAsia="Calibri" w:hAnsi="Calibri" w:cs="Calibri"/>
+          <w:b/>
+          <w:bCs/>
+          <w:szCs w:val="22"/>
+        </w:rPr>
+        <w:t>SRS-30</w:t>
+      </w:r>
+      <w:r>
+        <w:rPr>
+          <w:rFonts w:ascii="Calibri" w:eastAsia="Calibri" w:hAnsi="Calibri" w:cs="Calibri"/>
+          <w:szCs w:val="22"/>
+        </w:rPr>
+        <w:t>: System shall provide slide show image to display the temple’s area</w:t>
+      </w:r>
+      <w:r>
+        <w:t>.</w:t>
+      </w:r>
+    </w:p>
+    <w:p>
+      <w:pPr>
+        <w:ind w:left="720"/>
+      </w:pPr>
+    </w:p>
+    <w:p>
+      <w:r>
+        <w:rPr>
+          <w:rFonts w:ascii="Calibri" w:eastAsia="Calibri" w:hAnsi="Calibri" w:cs="Calibri"/>
+          <w:b/>
+          <w:bCs/>
+          <w:szCs w:val="22"/>
+        </w:rPr>
+        <w:t xml:space="preserve">URS-16: Member can switch website language between Thai and English language.  </w:t>
+      </w:r>
+    </w:p>
+    <w:p>
+      <w:pPr>
+        <w:ind w:left="720"/>
+      </w:pPr>
+      <w:r>
+        <w:rPr>
+          <w:rFonts w:ascii="Calibri" w:eastAsia="Calibri" w:hAnsi="Calibri" w:cs="Calibri"/>
+          <w:b/>
+          <w:bCs/>
+          <w:szCs w:val="22"/>
+        </w:rPr>
+        <w:t>SRS-03</w:t>
+      </w:r>
+      <w:r>
+        <w:rPr>
+          <w:rFonts w:ascii="Calibri" w:eastAsia="Calibri" w:hAnsi="Calibri" w:cs="Calibri"/>
+          <w:color w:val="70AD47" w:themeColor="accent6"/>
+          <w:szCs w:val="22"/>
+        </w:rPr>
+        <w:t>: System shall connect to the database.</w:t>
+      </w:r>
+      <w:r>
+        <w:rPr>
+          <w:rFonts w:ascii="Calibri" w:eastAsia="Calibri" w:hAnsi="Calibri" w:cs="Calibri"/>
+          <w:szCs w:val="22"/>
+        </w:rPr>
+        <w:t xml:space="preserve"> </w:t>
+      </w:r>
+    </w:p>
+    <w:p>
+      <w:pPr>
+        <w:ind w:left="720"/>
+      </w:pPr>
+      <w:r>
+        <w:rPr>
+          <w:rFonts w:ascii="Calibri" w:eastAsia="Calibri" w:hAnsi="Calibri" w:cs="Calibri"/>
+          <w:b/>
+          <w:bCs/>
+          <w:szCs w:val="22"/>
+        </w:rPr>
+        <w:t>SRS-31</w:t>
+      </w:r>
+      <w:r>
+        <w:rPr>
+          <w:rFonts w:ascii="Calibri" w:eastAsia="Calibri" w:hAnsi="Calibri" w:cs="Calibri"/>
+          <w:szCs w:val="22"/>
+        </w:rPr>
+        <w:t>: System shall provide language button in every pages to switch the language of website between Thai and English.</w:t>
+      </w:r>
+    </w:p>
+    <w:p>
+      <w:pPr>
+        <w:ind w:left="720"/>
+      </w:pPr>
+    </w:p>
+    <w:p>
+      <w:r>
+        <w:rPr>
+          <w:rFonts w:ascii="Calibri" w:eastAsia="Calibri" w:hAnsi="Calibri" w:cs="Calibri"/>
+          <w:b/>
+          <w:bCs/>
+          <w:szCs w:val="22"/>
+        </w:rPr>
+        <w:lastRenderedPageBreak/>
+        <w:t xml:space="preserve">URS-17: Member can view </w:t>
+      </w:r>
+      <w:r>
+        <w:rPr>
+          <w:rFonts w:ascii="Calibri" w:eastAsia="Calibri" w:hAnsi="Calibri" w:cs="Calibri"/>
+          <w:b/>
+          <w:bCs/>
+          <w:szCs w:val="22"/>
+        </w:rPr>
+        <w:t xml:space="preserve">the </w:t>
+      </w:r>
+      <w:r>
+        <w:rPr>
+          <w:rFonts w:ascii="Calibri" w:eastAsia="Calibri" w:hAnsi="Calibri" w:cs="Calibri"/>
+          <w:b/>
+          <w:bCs/>
+          <w:szCs w:val="22"/>
+        </w:rPr>
+        <w:t xml:space="preserve">activities announcement page. </w:t>
+      </w:r>
+    </w:p>
+    <w:p>
+      <w:pPr>
+        <w:ind w:left="720"/>
+      </w:pPr>
+      <w:r>
+        <w:rPr>
+          <w:rFonts w:ascii="Calibri" w:eastAsia="Calibri" w:hAnsi="Calibri" w:cs="Calibri"/>
+          <w:b/>
+          <w:bCs/>
+          <w:szCs w:val="22"/>
+        </w:rPr>
+        <w:t>SRS-03</w:t>
+      </w:r>
+      <w:r>
+        <w:rPr>
+          <w:rFonts w:ascii="Calibri" w:eastAsia="Calibri" w:hAnsi="Calibri" w:cs="Calibri"/>
+          <w:color w:val="70AD47" w:themeColor="accent6"/>
+          <w:szCs w:val="22"/>
+        </w:rPr>
+        <w:t>: System shall connect to the database.</w:t>
+      </w:r>
+      <w:r>
+        <w:rPr>
+          <w:rFonts w:ascii="Calibri" w:eastAsia="Calibri" w:hAnsi="Calibri" w:cs="Calibri"/>
+          <w:szCs w:val="22"/>
+        </w:rPr>
+        <w:t xml:space="preserve"> </w:t>
+      </w:r>
+    </w:p>
+    <w:p>
+      <w:pPr>
+        <w:ind w:left="720"/>
+        <w:rPr>
+          <w:color w:val="FF0000"/>
+        </w:rPr>
+      </w:pPr>
+      <w:r>
+        <w:rPr>
+          <w:rFonts w:ascii="Calibri" w:eastAsia="Calibri" w:hAnsi="Calibri" w:cs="Calibri"/>
+          <w:b/>
+          <w:bCs/>
+          <w:color w:val="FF0000"/>
+          <w:szCs w:val="22"/>
+        </w:rPr>
+        <w:t>SRS</w:t>
+      </w:r>
+      <w:r>
+        <w:rPr>
+          <w:b/>
+          <w:bCs/>
+          <w:color w:val="FF0000"/>
+        </w:rPr>
+        <w:t>-28:</w:t>
+      </w:r>
+      <w:r>
+        <w:rPr>
+          <w:color w:val="FF0000"/>
+        </w:rPr>
+        <w:t xml:space="preserve"> System shall provide a menu bar which contain homepage link, activity announcement page link, temple’s history page link, gallery page link, contact page link, Q &amp; A page link, map page link, and Facebook fan page link in every pages.</w:t>
+      </w:r>
+    </w:p>
+    <w:p>
+      <w:pPr>
+        <w:ind w:left="720"/>
+        <w:rPr>
+          <w:rFonts w:ascii="Calibri" w:eastAsia="Calibri" w:hAnsi="Calibri" w:cs="Calibri"/>
+          <w:color w:val="5B9AD5"/>
+          <w:szCs w:val="22"/>
+        </w:rPr>
+      </w:pPr>
+      <w:r>
+        <w:rPr>
+          <w:rFonts w:ascii="Calibri" w:eastAsia="Calibri" w:hAnsi="Calibri" w:cs="Calibri"/>
+          <w:b/>
+          <w:bCs/>
+          <w:szCs w:val="22"/>
+        </w:rPr>
+        <w:t>SRS-32</w:t>
+      </w:r>
+      <w:r>
+        <w:rPr>
+          <w:rFonts w:ascii="Calibri" w:eastAsia="Calibri" w:hAnsi="Calibri" w:cs="Calibri"/>
+          <w:color w:val="5B9AD5"/>
+          <w:szCs w:val="22"/>
+        </w:rPr>
+        <w:t>: System shall provide the user interface to display the activities announcement page which contain menu bar.</w:t>
+      </w:r>
+    </w:p>
+    <w:p>
+      <w:pPr>
+        <w:ind w:left="720"/>
+        <w:rPr>
+          <w:rFonts w:ascii="Calibri" w:eastAsia="Calibri" w:hAnsi="Calibri" w:cs="Calibri"/>
+          <w:color w:val="5B9AD5"/>
+          <w:szCs w:val="22"/>
+        </w:rPr>
+      </w:pPr>
+      <w:r>
+        <w:rPr>
+          <w:rFonts w:ascii="Calibri" w:eastAsia="Calibri" w:hAnsi="Calibri" w:cs="Calibri"/>
+          <w:b/>
+          <w:bCs/>
+          <w:szCs w:val="22"/>
+        </w:rPr>
+        <w:t>SRS-33</w:t>
+      </w:r>
+      <w:r>
+        <w:rPr>
+          <w:rFonts w:ascii="Calibri" w:eastAsia="Calibri" w:hAnsi="Calibri" w:cs="Calibri"/>
+          <w:color w:val="5B9AD5"/>
+          <w:szCs w:val="22"/>
+        </w:rPr>
+        <w:t>: System shall separate each activity into the form of list.</w:t>
+      </w:r>
+    </w:p>
+    <w:p>
+      <w:pPr>
+        <w:ind w:left="720"/>
+      </w:pPr>
+      <w:r>
+        <w:rPr>
+          <w:rFonts w:ascii="Calibri" w:eastAsia="Calibri" w:hAnsi="Calibri" w:cs="Calibri"/>
+          <w:b/>
+          <w:bCs/>
+          <w:szCs w:val="22"/>
+        </w:rPr>
+        <w:t>SRS-34</w:t>
+      </w:r>
+      <w:r>
+        <w:rPr>
+          <w:rFonts w:ascii="Calibri" w:eastAsia="Calibri" w:hAnsi="Calibri" w:cs="Calibri"/>
+          <w:color w:val="5B9AD5"/>
+          <w:szCs w:val="22"/>
+        </w:rPr>
+        <w:t>: System shall provide link of each activity named by activity topic that arranged by date of activities.</w:t>
+      </w:r>
+    </w:p>
     <w:p/>
     <w:p>
-      <w:pPr>
-        <w:rPr>
-          <w:b/>
-          <w:bCs/>
-        </w:rPr>
-      </w:pPr>
-      <w:r>
-        <w:rPr>
-          <w:rFonts w:ascii="Calibri" w:eastAsia="Calibri" w:hAnsi="Calibri" w:cs="Calibri"/>
-          <w:b/>
-          <w:bCs/>
-          <w:szCs w:val="22"/>
-        </w:rPr>
-        <w:t xml:space="preserve">URS-14: Member can logout from the </w:t>
-      </w:r>
-      <w:proofErr w:type="spellStart"/>
-      <w:r>
-        <w:rPr>
-          <w:rFonts w:ascii="Calibri" w:eastAsia="Calibri" w:hAnsi="Calibri" w:cs="Calibri"/>
-          <w:b/>
-          <w:bCs/>
-          <w:szCs w:val="22"/>
-        </w:rPr>
-        <w:t>Wat</w:t>
-      </w:r>
-      <w:proofErr w:type="spellEnd"/>
-      <w:r>
-        <w:rPr>
-          <w:rFonts w:ascii="Calibri" w:eastAsia="Calibri" w:hAnsi="Calibri" w:cs="Calibri"/>
-          <w:b/>
-          <w:bCs/>
-          <w:szCs w:val="22"/>
-        </w:rPr>
-        <w:t xml:space="preserve"> </w:t>
-      </w:r>
-      <w:proofErr w:type="spellStart"/>
-      <w:r>
-        <w:rPr>
-          <w:rFonts w:ascii="Calibri" w:eastAsia="Calibri" w:hAnsi="Calibri" w:cs="Calibri"/>
-          <w:b/>
-          <w:bCs/>
-          <w:szCs w:val="22"/>
-        </w:rPr>
-        <w:t>Pra</w:t>
-      </w:r>
-      <w:proofErr w:type="spellEnd"/>
-      <w:r>
-        <w:rPr>
-          <w:rFonts w:ascii="Calibri" w:eastAsia="Calibri" w:hAnsi="Calibri" w:cs="Calibri"/>
-          <w:b/>
-          <w:bCs/>
-          <w:szCs w:val="22"/>
-        </w:rPr>
-        <w:t xml:space="preserve"> Singh website.  </w:t>
-      </w:r>
-    </w:p>
-    <w:p>
-      <w:pPr>
-        <w:ind w:left="720"/>
-      </w:pPr>
-      <w:r>
-        <w:rPr>
-          <w:rFonts w:ascii="Calibri" w:eastAsia="Calibri" w:hAnsi="Calibri" w:cs="Calibri"/>
-          <w:b/>
-          <w:bCs/>
-          <w:szCs w:val="22"/>
-        </w:rPr>
-        <w:t>SRS-62</w:t>
-      </w:r>
-      <w:r>
-        <w:rPr>
-          <w:b/>
-          <w:bCs/>
-        </w:rPr>
-        <w:t>:</w:t>
-      </w:r>
-      <w:r>
-        <w:t xml:space="preserve"> System shall provide the logout link on the menu bar after login complete.</w:t>
-      </w:r>
-    </w:p>
-    <w:p>
-      <w:pPr>
-        <w:ind w:left="720"/>
-      </w:pPr>
-      <w:r>
-        <w:rPr>
-          <w:rFonts w:ascii="Calibri" w:eastAsia="Calibri" w:hAnsi="Calibri" w:cs="Calibri"/>
-          <w:b/>
-          <w:bCs/>
-          <w:szCs w:val="22"/>
-        </w:rPr>
-        <w:t>SRS-63</w:t>
-      </w:r>
-      <w:r>
-        <w:t>: System shall redirect to the home page after logout complete.</w:t>
-      </w:r>
-    </w:p>
-    <w:p>
-      <w:pPr>
-        <w:ind w:left="720"/>
-      </w:pPr>
-      <w:r>
-        <w:rPr>
-          <w:rFonts w:ascii="Calibri" w:eastAsia="Calibri" w:hAnsi="Calibri" w:cs="Calibri"/>
-          <w:b/>
-          <w:bCs/>
-          <w:szCs w:val="22"/>
-        </w:rPr>
-        <w:t>SRS-64</w:t>
-      </w:r>
-      <w:r>
-        <w:t>: System shall disable member’s feature after logout complete.</w:t>
-      </w:r>
-    </w:p>
-    <w:p>
-      <w:pPr>
-        <w:rPr>
-          <w:rFonts w:ascii="Calibri" w:eastAsia="Calibri" w:hAnsi="Calibri" w:cs="Calibri"/>
-          <w:b/>
-          <w:bCs/>
-          <w:szCs w:val="22"/>
-        </w:rPr>
-      </w:pPr>
-    </w:p>
-    <w:p>
-      <w:r>
-        <w:rPr>
-          <w:rFonts w:ascii="Calibri" w:eastAsia="Calibri" w:hAnsi="Calibri" w:cs="Calibri"/>
-          <w:b/>
-          <w:bCs/>
-          <w:szCs w:val="22"/>
-        </w:rPr>
-        <w:t xml:space="preserve">URS-15: Member can view home page of the website. </w:t>
-      </w:r>
-    </w:p>
-    <w:p>
-      <w:pPr>
-        <w:ind w:left="720"/>
-        <w:rPr>
-          <w:rFonts w:ascii="Calibri" w:eastAsia="Calibri" w:hAnsi="Calibri" w:cs="Calibri"/>
-          <w:szCs w:val="22"/>
-        </w:rPr>
-      </w:pPr>
-      <w:r>
-        <w:rPr>
-          <w:rFonts w:ascii="Calibri" w:eastAsia="Calibri" w:hAnsi="Calibri" w:cs="Calibri"/>
-          <w:b/>
-          <w:bCs/>
-          <w:szCs w:val="22"/>
-        </w:rPr>
-        <w:t>SRS-03</w:t>
-      </w:r>
-      <w:r>
-        <w:rPr>
-          <w:rFonts w:ascii="Calibri" w:eastAsia="Calibri" w:hAnsi="Calibri" w:cs="Calibri"/>
-          <w:color w:val="70AD47" w:themeColor="accent6"/>
-          <w:szCs w:val="22"/>
-        </w:rPr>
-        <w:t>: System shall connect to the database.</w:t>
-      </w:r>
-      <w:r>
-        <w:rPr>
-          <w:rFonts w:ascii="Calibri" w:eastAsia="Calibri" w:hAnsi="Calibri" w:cs="Calibri"/>
-          <w:szCs w:val="22"/>
-        </w:rPr>
-        <w:t xml:space="preserve"> </w:t>
+      <w:r>
+        <w:rPr>
+          <w:rFonts w:ascii="Calibri" w:eastAsia="Calibri" w:hAnsi="Calibri" w:cs="Calibri"/>
+          <w:b/>
+          <w:bCs/>
+          <w:szCs w:val="22"/>
+        </w:rPr>
+        <w:t xml:space="preserve">URS-18: Member can view detail of each activity. </w:t>
       </w:r>
     </w:p>
     <w:p>
@@ -2402,381 +2701,90 @@
     <w:p>
       <w:pPr>
         <w:ind w:left="720"/>
-      </w:pPr>
-      <w:r>
-        <w:rPr>
-          <w:rFonts w:ascii="Calibri" w:eastAsia="Calibri" w:hAnsi="Calibri" w:cs="Calibri"/>
-          <w:b/>
-          <w:bCs/>
-          <w:szCs w:val="22"/>
-        </w:rPr>
-        <w:t>SRS-29</w:t>
-      </w:r>
-      <w:r>
-        <w:rPr>
-          <w:rFonts w:ascii="Calibri" w:eastAsia="Calibri" w:hAnsi="Calibri" w:cs="Calibri"/>
-          <w:szCs w:val="22"/>
-        </w:rPr>
-        <w:t xml:space="preserve">: System shall provide the user interface to display the home page. </w:t>
-      </w:r>
-    </w:p>
-    <w:p>
-      <w:pPr>
-        <w:ind w:left="720"/>
-      </w:pPr>
-      <w:r>
-        <w:rPr>
-          <w:rFonts w:ascii="Calibri" w:eastAsia="Calibri" w:hAnsi="Calibri" w:cs="Calibri"/>
-          <w:b/>
-          <w:bCs/>
-          <w:szCs w:val="22"/>
-        </w:rPr>
-        <w:t>SRS-30</w:t>
-      </w:r>
-      <w:r>
-        <w:rPr>
-          <w:rFonts w:ascii="Calibri" w:eastAsia="Calibri" w:hAnsi="Calibri" w:cs="Calibri"/>
-          <w:szCs w:val="22"/>
-        </w:rPr>
-        <w:t>: System shall provide slide show image to display the temple’s area</w:t>
-      </w:r>
-      <w:r>
-        <w:t>.</w:t>
-      </w:r>
-    </w:p>
-    <w:p>
-      <w:pPr>
-        <w:ind w:left="720"/>
-      </w:pPr>
-    </w:p>
-    <w:p>
-      <w:r>
-        <w:rPr>
-          <w:rFonts w:ascii="Calibri" w:eastAsia="Calibri" w:hAnsi="Calibri" w:cs="Calibri"/>
-          <w:b/>
-          <w:bCs/>
-          <w:szCs w:val="22"/>
-        </w:rPr>
-        <w:t xml:space="preserve">URS-16: Member can switch website language between Thai and English language.  </w:t>
-      </w:r>
-    </w:p>
-    <w:p>
-      <w:pPr>
-        <w:ind w:left="720"/>
-      </w:pPr>
-      <w:r>
-        <w:rPr>
-          <w:rFonts w:ascii="Calibri" w:eastAsia="Calibri" w:hAnsi="Calibri" w:cs="Calibri"/>
-          <w:b/>
-          <w:bCs/>
-          <w:szCs w:val="22"/>
-        </w:rPr>
-        <w:t>SRS-03</w:t>
-      </w:r>
-      <w:r>
-        <w:rPr>
-          <w:rFonts w:ascii="Calibri" w:eastAsia="Calibri" w:hAnsi="Calibri" w:cs="Calibri"/>
-          <w:color w:val="70AD47" w:themeColor="accent6"/>
-          <w:szCs w:val="22"/>
-        </w:rPr>
-        <w:t>: System shall connect to the database.</w:t>
-      </w:r>
-      <w:r>
-        <w:rPr>
-          <w:rFonts w:ascii="Calibri" w:eastAsia="Calibri" w:hAnsi="Calibri" w:cs="Calibri"/>
-          <w:szCs w:val="22"/>
-        </w:rPr>
-        <w:t xml:space="preserve"> </w:t>
-      </w:r>
-    </w:p>
-    <w:p>
-      <w:pPr>
-        <w:ind w:left="720"/>
-      </w:pPr>
-      <w:r>
-        <w:rPr>
-          <w:rFonts w:ascii="Calibri" w:eastAsia="Calibri" w:hAnsi="Calibri" w:cs="Calibri"/>
-          <w:b/>
-          <w:bCs/>
-          <w:szCs w:val="22"/>
-        </w:rPr>
-        <w:t>SRS-31</w:t>
-      </w:r>
-      <w:r>
-        <w:rPr>
-          <w:rFonts w:ascii="Calibri" w:eastAsia="Calibri" w:hAnsi="Calibri" w:cs="Calibri"/>
-          <w:szCs w:val="22"/>
-        </w:rPr>
-        <w:t>: System shall provide language button in every pages to switch the language of website between Thai and English.</w:t>
-      </w:r>
-    </w:p>
-    <w:p>
-      <w:pPr>
-        <w:ind w:left="720"/>
-      </w:pPr>
-    </w:p>
-    <w:p>
-      <w:r>
-        <w:rPr>
-          <w:rFonts w:ascii="Calibri" w:eastAsia="Calibri" w:hAnsi="Calibri" w:cs="Calibri"/>
-          <w:b/>
-          <w:bCs/>
-          <w:szCs w:val="22"/>
-        </w:rPr>
-        <w:lastRenderedPageBreak/>
-        <w:t xml:space="preserve">URS-17: Member can view activities announcement page. </w:t>
-      </w:r>
-    </w:p>
-    <w:p>
-      <w:pPr>
-        <w:ind w:left="720"/>
-      </w:pPr>
-      <w:r>
-        <w:rPr>
-          <w:rFonts w:ascii="Calibri" w:eastAsia="Calibri" w:hAnsi="Calibri" w:cs="Calibri"/>
-          <w:b/>
-          <w:bCs/>
-          <w:szCs w:val="22"/>
-        </w:rPr>
-        <w:t>SRS-03</w:t>
-      </w:r>
-      <w:r>
-        <w:rPr>
-          <w:rFonts w:ascii="Calibri" w:eastAsia="Calibri" w:hAnsi="Calibri" w:cs="Calibri"/>
-          <w:color w:val="70AD47" w:themeColor="accent6"/>
-          <w:szCs w:val="22"/>
-        </w:rPr>
-        <w:t>: System shall connect to the database.</w:t>
-      </w:r>
-      <w:r>
-        <w:rPr>
-          <w:rFonts w:ascii="Calibri" w:eastAsia="Calibri" w:hAnsi="Calibri" w:cs="Calibri"/>
-          <w:szCs w:val="22"/>
-        </w:rPr>
-        <w:t xml:space="preserve"> </w:t>
-      </w:r>
-    </w:p>
-    <w:p>
-      <w:pPr>
-        <w:ind w:left="720"/>
-        <w:rPr>
-          <w:color w:val="FF0000"/>
-        </w:rPr>
-      </w:pPr>
-      <w:r>
-        <w:rPr>
-          <w:rFonts w:ascii="Calibri" w:eastAsia="Calibri" w:hAnsi="Calibri" w:cs="Calibri"/>
-          <w:b/>
-          <w:bCs/>
-          <w:color w:val="FF0000"/>
-          <w:szCs w:val="22"/>
-        </w:rPr>
-        <w:t>SRS</w:t>
-      </w:r>
-      <w:r>
-        <w:rPr>
-          <w:b/>
-          <w:bCs/>
-          <w:color w:val="FF0000"/>
-        </w:rPr>
-        <w:t>-28:</w:t>
-      </w:r>
-      <w:r>
-        <w:rPr>
-          <w:color w:val="FF0000"/>
-        </w:rPr>
-        <w:t xml:space="preserve"> System shall provide a menu bar which contain homepage link, activity announcement page link, temple’s history page link, gallery page link, contact page link, Q &amp; A page link, map page link, and Facebook fan page link in every pages.</w:t>
-      </w:r>
-    </w:p>
-    <w:p>
-      <w:pPr>
-        <w:ind w:left="720"/>
-        <w:rPr>
-          <w:rFonts w:ascii="Calibri" w:eastAsia="Calibri" w:hAnsi="Calibri" w:cs="Calibri"/>
-          <w:color w:val="5B9AD5"/>
-          <w:szCs w:val="22"/>
-        </w:rPr>
-      </w:pPr>
-      <w:r>
-        <w:rPr>
-          <w:rFonts w:ascii="Calibri" w:eastAsia="Calibri" w:hAnsi="Calibri" w:cs="Calibri"/>
-          <w:b/>
-          <w:bCs/>
-          <w:szCs w:val="22"/>
-        </w:rPr>
-        <w:t>SRS-32</w:t>
-      </w:r>
-      <w:r>
-        <w:rPr>
-          <w:rFonts w:ascii="Calibri" w:eastAsia="Calibri" w:hAnsi="Calibri" w:cs="Calibri"/>
-          <w:color w:val="5B9AD5"/>
-          <w:szCs w:val="22"/>
-        </w:rPr>
-        <w:t>: System shall provide the user interface to display the activities announcement page which contain menu bar.</w:t>
-      </w:r>
-    </w:p>
-    <w:p>
-      <w:pPr>
-        <w:ind w:left="720"/>
-        <w:rPr>
-          <w:rFonts w:ascii="Calibri" w:eastAsia="Calibri" w:hAnsi="Calibri" w:cs="Calibri"/>
-          <w:color w:val="5B9AD5"/>
-          <w:szCs w:val="22"/>
-        </w:rPr>
-      </w:pPr>
-      <w:r>
-        <w:rPr>
-          <w:rFonts w:ascii="Calibri" w:eastAsia="Calibri" w:hAnsi="Calibri" w:cs="Calibri"/>
-          <w:b/>
-          <w:bCs/>
-          <w:szCs w:val="22"/>
-        </w:rPr>
-        <w:t>SRS-33</w:t>
-      </w:r>
-      <w:r>
-        <w:rPr>
-          <w:rFonts w:ascii="Calibri" w:eastAsia="Calibri" w:hAnsi="Calibri" w:cs="Calibri"/>
-          <w:color w:val="5B9AD5"/>
-          <w:szCs w:val="22"/>
-        </w:rPr>
-        <w:t>: System shall separate each activity into the form of list.</w:t>
-      </w:r>
-    </w:p>
-    <w:p>
-      <w:pPr>
-        <w:ind w:left="720"/>
-      </w:pPr>
-      <w:r>
-        <w:rPr>
-          <w:rFonts w:ascii="Calibri" w:eastAsia="Calibri" w:hAnsi="Calibri" w:cs="Calibri"/>
-          <w:b/>
-          <w:bCs/>
-          <w:szCs w:val="22"/>
-        </w:rPr>
-        <w:t>SRS-34</w:t>
-      </w:r>
-      <w:r>
-        <w:rPr>
-          <w:rFonts w:ascii="Calibri" w:eastAsia="Calibri" w:hAnsi="Calibri" w:cs="Calibri"/>
-          <w:color w:val="5B9AD5"/>
-          <w:szCs w:val="22"/>
-        </w:rPr>
-        <w:t>: System shall provide link of each activity named by activity topic that arranged by date of activities.</w:t>
+        <w:rPr>
+          <w:rFonts w:ascii="Calibri" w:eastAsia="Calibri" w:hAnsi="Calibri" w:cs="Calibri"/>
+          <w:szCs w:val="22"/>
+        </w:rPr>
+      </w:pPr>
+      <w:r>
+        <w:rPr>
+          <w:rFonts w:ascii="Calibri" w:eastAsia="Calibri" w:hAnsi="Calibri" w:cs="Calibri"/>
+          <w:b/>
+          <w:bCs/>
+          <w:szCs w:val="22"/>
+        </w:rPr>
+        <w:t>SRS-35</w:t>
+      </w:r>
+      <w:r>
+        <w:rPr>
+          <w:rFonts w:ascii="Calibri" w:eastAsia="Calibri" w:hAnsi="Calibri" w:cs="Calibri"/>
+          <w:szCs w:val="22"/>
+        </w:rPr>
+        <w:t>: System shall provide the user interface to display the activities detail page.</w:t>
+      </w:r>
+      <w:r>
+        <w:rPr>
+          <w:rFonts w:ascii="Calibri" w:eastAsia="Calibri" w:hAnsi="Calibri" w:cs="Calibri"/>
+          <w:szCs w:val="22"/>
+        </w:rPr>
+        <w:br/>
+      </w:r>
+      <w:r>
+        <w:br/>
+      </w:r>
+      <w:r>
+        <w:rPr>
+          <w:rFonts w:ascii="Calibri" w:eastAsia="Calibri" w:hAnsi="Calibri" w:cs="Calibri"/>
+          <w:b/>
+          <w:bCs/>
+          <w:szCs w:val="22"/>
+        </w:rPr>
+        <w:t>SRS-36</w:t>
+      </w:r>
+      <w:r>
+        <w:rPr>
+          <w:rFonts w:ascii="Calibri" w:eastAsia="Calibri" w:hAnsi="Calibri" w:cs="Calibri"/>
+          <w:szCs w:val="22"/>
+        </w:rPr>
+        <w:t>: System shall provide activity detail page which contain name of activity, picture, activity date, and activity information.</w:t>
       </w:r>
     </w:p>
     <w:p/>
     <w:p>
-      <w:r>
-        <w:rPr>
-          <w:rFonts w:ascii="Calibri" w:eastAsia="Calibri" w:hAnsi="Calibri" w:cs="Calibri"/>
-          <w:b/>
-          <w:bCs/>
-          <w:szCs w:val="22"/>
-        </w:rPr>
-        <w:t xml:space="preserve">URS-18: Member can view detail of each activity. </w:t>
-      </w:r>
-    </w:p>
-    <w:p>
-      <w:pPr>
-        <w:ind w:left="720"/>
-        <w:rPr>
-          <w:color w:val="FF0000"/>
-        </w:rPr>
-      </w:pPr>
-      <w:r>
-        <w:rPr>
-          <w:rFonts w:ascii="Calibri" w:eastAsia="Calibri" w:hAnsi="Calibri" w:cs="Calibri"/>
-          <w:b/>
-          <w:bCs/>
-          <w:color w:val="FF0000"/>
-          <w:szCs w:val="22"/>
-        </w:rPr>
-        <w:t>SRS</w:t>
-      </w:r>
-      <w:r>
-        <w:rPr>
-          <w:b/>
-          <w:bCs/>
-          <w:color w:val="FF0000"/>
-        </w:rPr>
-        <w:t>-28:</w:t>
-      </w:r>
-      <w:r>
-        <w:rPr>
-          <w:color w:val="FF0000"/>
-        </w:rPr>
-        <w:t xml:space="preserve"> System shall provide a menu bar which contain homepage link, activity announcement page link, temple’s history page link, gallery page link, contact page link, Q &amp; A page link, map page link, and Facebook fan page link in every pages.</w:t>
-      </w:r>
-    </w:p>
-    <w:p>
-      <w:pPr>
-        <w:ind w:left="720"/>
-        <w:rPr>
-          <w:rFonts w:ascii="Calibri" w:eastAsia="Calibri" w:hAnsi="Calibri" w:cs="Calibri"/>
-          <w:szCs w:val="22"/>
-        </w:rPr>
-      </w:pPr>
-      <w:r>
-        <w:rPr>
-          <w:rFonts w:ascii="Calibri" w:eastAsia="Calibri" w:hAnsi="Calibri" w:cs="Calibri"/>
-          <w:b/>
-          <w:bCs/>
-          <w:szCs w:val="22"/>
-        </w:rPr>
-        <w:t>SRS-35</w:t>
-      </w:r>
-      <w:r>
-        <w:rPr>
-          <w:rFonts w:ascii="Calibri" w:eastAsia="Calibri" w:hAnsi="Calibri" w:cs="Calibri"/>
-          <w:szCs w:val="22"/>
-        </w:rPr>
-        <w:t>: System shall provide the user interface to display the activities detail page.</w:t>
-      </w:r>
-      <w:r>
-        <w:rPr>
-          <w:rFonts w:ascii="Calibri" w:eastAsia="Calibri" w:hAnsi="Calibri" w:cs="Calibri"/>
-          <w:szCs w:val="22"/>
-        </w:rPr>
-        <w:br/>
-      </w:r>
-      <w:r>
-        <w:br/>
-      </w:r>
-      <w:r>
-        <w:rPr>
-          <w:rFonts w:ascii="Calibri" w:eastAsia="Calibri" w:hAnsi="Calibri" w:cs="Calibri"/>
-          <w:b/>
-          <w:bCs/>
-          <w:szCs w:val="22"/>
-        </w:rPr>
-        <w:t>SRS-36</w:t>
-      </w:r>
-      <w:r>
-        <w:rPr>
-          <w:rFonts w:ascii="Calibri" w:eastAsia="Calibri" w:hAnsi="Calibri" w:cs="Calibri"/>
-          <w:szCs w:val="22"/>
-        </w:rPr>
-        <w:t>: System shall provide activity detail page which contain name of activity, picture, activity date, and activity information.</w:t>
-      </w:r>
-    </w:p>
-    <w:p/>
-    <w:p>
-      <w:pPr>
-        <w:rPr>
-          <w:rFonts w:ascii="Calibri" w:eastAsia="Calibri" w:hAnsi="Calibri" w:cs="Calibri"/>
-          <w:b/>
-          <w:bCs/>
-          <w:szCs w:val="22"/>
-        </w:rPr>
-      </w:pPr>
-      <w:r>
-        <w:rPr>
-          <w:rFonts w:ascii="Calibri" w:eastAsia="Calibri" w:hAnsi="Calibri" w:cs="Calibri"/>
-          <w:b/>
-          <w:bCs/>
-          <w:szCs w:val="22"/>
-        </w:rPr>
-        <w:t xml:space="preserve">URS-19: Member can view Q&amp;A page. </w:t>
+      <w:pPr>
+        <w:rPr>
+          <w:rFonts w:ascii="Calibri" w:eastAsia="Calibri" w:hAnsi="Calibri" w:cs="Calibri"/>
+          <w:b/>
+          <w:bCs/>
+          <w:szCs w:val="22"/>
+        </w:rPr>
+      </w:pPr>
+      <w:r>
+        <w:rPr>
+          <w:rFonts w:ascii="Calibri" w:eastAsia="Calibri" w:hAnsi="Calibri" w:cs="Calibri"/>
+          <w:b/>
+          <w:bCs/>
+          <w:szCs w:val="22"/>
+        </w:rPr>
+        <w:t>URS-19: Member can view</w:t>
+      </w:r>
+      <w:r>
+        <w:rPr>
+          <w:rFonts w:ascii="Calibri" w:eastAsia="Calibri" w:hAnsi="Calibri" w:cs="Calibri"/>
+          <w:b/>
+          <w:bCs/>
+          <w:szCs w:val="22"/>
+        </w:rPr>
+        <w:t xml:space="preserve"> the</w:t>
+      </w:r>
+      <w:r>
+        <w:rPr>
+          <w:rFonts w:ascii="Calibri" w:eastAsia="Calibri" w:hAnsi="Calibri" w:cs="Calibri"/>
+          <w:b/>
+          <w:bCs/>
+          <w:szCs w:val="22"/>
+        </w:rPr>
+        <w:t xml:space="preserve"> Q&amp;A page. </w:t>
       </w:r>
     </w:p>
     <w:p>
@@ -3040,7 +3048,25 @@
           <w:bCs/>
           <w:szCs w:val="22"/>
         </w:rPr>
-        <w:t xml:space="preserve">URS-21: Member can view temple’s history page. </w:t>
+        <w:t>URS-21: Member can view</w:t>
+      </w:r>
+      <w:r>
+        <w:rPr>
+          <w:rFonts w:ascii="Calibri" w:eastAsia="Calibri" w:hAnsi="Calibri" w:cs="Calibri"/>
+          <w:b/>
+          <w:bCs/>
+          <w:szCs w:val="22"/>
+        </w:rPr>
+        <w:t xml:space="preserve"> the</w:t>
+      </w:r>
+      <w:r>
+        <w:rPr>
+          <w:rFonts w:ascii="Calibri" w:eastAsia="Calibri" w:hAnsi="Calibri" w:cs="Calibri"/>
+          <w:b/>
+          <w:bCs/>
+          <w:szCs w:val="22"/>
+        </w:rPr>
+        <w:t xml:space="preserve"> temple’s history page. </w:t>
       </w:r>
       <w:r>
         <w:tab/>
@@ -3179,7 +3205,25 @@
           <w:bCs/>
           <w:szCs w:val="22"/>
         </w:rPr>
-        <w:t xml:space="preserve">URS-22: Member can view gallery page. </w:t>
+        <w:t xml:space="preserve">URS-22: Member can view </w:t>
+      </w:r>
+      <w:r>
+        <w:rPr>
+          <w:rFonts w:ascii="Calibri" w:eastAsia="Calibri" w:hAnsi="Calibri" w:cs="Calibri"/>
+          <w:b/>
+          <w:bCs/>
+          <w:szCs w:val="22"/>
+        </w:rPr>
+        <w:t xml:space="preserve">the </w:t>
+      </w:r>
+      <w:r>
+        <w:rPr>
+          <w:rFonts w:ascii="Calibri" w:eastAsia="Calibri" w:hAnsi="Calibri" w:cs="Calibri"/>
+          <w:b/>
+          <w:bCs/>
+          <w:szCs w:val="22"/>
+        </w:rPr>
+        <w:t xml:space="preserve">gallery page. </w:t>
       </w:r>
     </w:p>
     <w:p>
@@ -3372,7 +3416,25 @@
           <w:bCs/>
           <w:szCs w:val="22"/>
         </w:rPr>
-        <w:t xml:space="preserve">URS-24: Member can view contact page. </w:t>
+        <w:t xml:space="preserve">URS-24: Member can view </w:t>
+      </w:r>
+      <w:r>
+        <w:rPr>
+          <w:rFonts w:ascii="Calibri" w:eastAsia="Calibri" w:hAnsi="Calibri" w:cs="Calibri"/>
+          <w:b/>
+          <w:bCs/>
+          <w:szCs w:val="22"/>
+        </w:rPr>
+        <w:t xml:space="preserve">the </w:t>
+      </w:r>
+      <w:r>
+        <w:rPr>
+          <w:rFonts w:ascii="Calibri" w:eastAsia="Calibri" w:hAnsi="Calibri" w:cs="Calibri"/>
+          <w:b/>
+          <w:bCs/>
+          <w:szCs w:val="22"/>
+        </w:rPr>
+        <w:t xml:space="preserve">contact page. </w:t>
       </w:r>
       <w:r>
         <w:tab/>
@@ -3497,7 +3559,25 @@
           <w:bCs/>
           <w:szCs w:val="22"/>
         </w:rPr>
-        <w:t xml:space="preserve">URS-25: Member can view map page. </w:t>
+        <w:t>URS-25: Member can view</w:t>
+      </w:r>
+      <w:r>
+        <w:rPr>
+          <w:rFonts w:ascii="Calibri" w:eastAsia="Calibri" w:hAnsi="Calibri" w:cs="Calibri"/>
+          <w:b/>
+          <w:bCs/>
+          <w:szCs w:val="22"/>
+        </w:rPr>
+        <w:t xml:space="preserve"> the</w:t>
+      </w:r>
+      <w:r>
+        <w:rPr>
+          <w:rFonts w:ascii="Calibri" w:eastAsia="Calibri" w:hAnsi="Calibri" w:cs="Calibri"/>
+          <w:b/>
+          <w:bCs/>
+          <w:szCs w:val="22"/>
+        </w:rPr>
+        <w:t xml:space="preserve"> map page. </w:t>
       </w:r>
     </w:p>
     <w:p>
@@ -3796,7 +3876,25 @@
           <w:bCs/>
           <w:szCs w:val="22"/>
         </w:rPr>
-        <w:t xml:space="preserve">URS-28: Admin can login to the website. </w:t>
+        <w:t xml:space="preserve">URS-28: Admin can login </w:t>
+      </w:r>
+      <w:r>
+        <w:rPr>
+          <w:rFonts w:ascii="Calibri" w:eastAsia="Calibri" w:hAnsi="Calibri" w:cs="Calibri"/>
+          <w:b/>
+          <w:bCs/>
+          <w:szCs w:val="22"/>
+        </w:rPr>
+        <w:t xml:space="preserve">as an admin </w:t>
+      </w:r>
+      <w:r>
+        <w:rPr>
+          <w:rFonts w:ascii="Calibri" w:eastAsia="Calibri" w:hAnsi="Calibri" w:cs="Calibri"/>
+          <w:b/>
+          <w:bCs/>
+          <w:szCs w:val="22"/>
+        </w:rPr>
+        <w:t xml:space="preserve">to the website. </w:t>
       </w:r>
     </w:p>
     <w:p>
@@ -3982,47 +4080,7 @@
           <w:bCs/>
           <w:szCs w:val="22"/>
         </w:rPr>
-        <w:t xml:space="preserve">URS-29: Admin can logout from the </w:t>
-      </w:r>
-      <w:proofErr w:type="spellStart"/>
-      <w:r>
-        <w:rPr>
-          <w:rFonts w:ascii="Calibri" w:eastAsia="Calibri" w:hAnsi="Calibri" w:cs="Calibri"/>
-          <w:b/>
-          <w:bCs/>
-          <w:szCs w:val="22"/>
-        </w:rPr>
-        <w:t>Wat</w:t>
-      </w:r>
-      <w:proofErr w:type="spellEnd"/>
-      <w:r>
-        <w:rPr>
-          <w:rFonts w:ascii="Calibri" w:eastAsia="Calibri" w:hAnsi="Calibri" w:cs="Calibri"/>
-          <w:b/>
-          <w:bCs/>
-          <w:szCs w:val="22"/>
-        </w:rPr>
-        <w:t xml:space="preserve"> </w:t>
-      </w:r>
-      <w:proofErr w:type="spellStart"/>
-      <w:r>
-        <w:rPr>
-          <w:rFonts w:ascii="Calibri" w:eastAsia="Calibri" w:hAnsi="Calibri" w:cs="Calibri"/>
-          <w:b/>
-          <w:bCs/>
-          <w:szCs w:val="22"/>
-        </w:rPr>
-        <w:t>Pra</w:t>
-      </w:r>
-      <w:proofErr w:type="spellEnd"/>
-      <w:r>
-        <w:rPr>
-          <w:rFonts w:ascii="Calibri" w:eastAsia="Calibri" w:hAnsi="Calibri" w:cs="Calibri"/>
-          <w:b/>
-          <w:bCs/>
-          <w:szCs w:val="22"/>
-        </w:rPr>
-        <w:t xml:space="preserve"> Singh website.  </w:t>
+        <w:t xml:space="preserve">URS-29: Admin can logout from the Wat Pra Singh website.  </w:t>
       </w:r>
     </w:p>
     <w:p>
@@ -4427,13 +4485,8 @@
         <w:t>SRS-82:</w:t>
       </w:r>
       <w:r>
-        <w:t xml:space="preserve"> System shall provide confirm user interface “Are you sure to delete this activity?</w:t>
-      </w:r>
-      <w:proofErr w:type="gramStart"/>
-      <w:r>
-        <w:t>”.</w:t>
-      </w:r>
-      <w:proofErr w:type="gramEnd"/>
+        <w:t xml:space="preserve"> System shall provide confirm user interface “Are you sure to delete this activity?”.</w:t>
+      </w:r>
     </w:p>
     <w:p>
       <w:pPr>
@@ -4521,7 +4574,27 @@
           <w:bCs/>
           <w:szCs w:val="22"/>
         </w:rPr>
-        <w:t xml:space="preserve">URS-33: Admins can view Dharma Question page. </w:t>
+        <w:t xml:space="preserve">URS-33: Admins can view </w:t>
+      </w:r>
+      <w:r>
+        <w:rPr>
+          <w:rFonts w:ascii="Calibri" w:eastAsia="Calibri" w:hAnsi="Calibri" w:cs="Calibri"/>
+          <w:b/>
+          <w:bCs/>
+          <w:szCs w:val="22"/>
+        </w:rPr>
+        <w:t xml:space="preserve">the </w:t>
+      </w:r>
+      <w:bookmarkStart w:id="0" w:name="_GoBack"/>
+      <w:bookmarkEnd w:id="0"/>
+      <w:r>
+        <w:rPr>
+          <w:rFonts w:ascii="Calibri" w:eastAsia="Calibri" w:hAnsi="Calibri" w:cs="Calibri"/>
+          <w:b/>
+          <w:bCs/>
+          <w:szCs w:val="22"/>
+        </w:rPr>
+        <w:t xml:space="preserve">Dharma Question page. </w:t>
       </w:r>
     </w:p>
     <w:p>
@@ -5121,10 +5194,7 @@
       </w:r>
     </w:p>
     <w:p/>
-    <w:p>
-      <w:bookmarkStart w:id="0" w:name="_GoBack"/>
-      <w:bookmarkEnd w:id="0"/>
-    </w:p>
+    <w:p/>
     <w:sectPr>
       <w:pgSz w:w="11906" w:h="16838"/>
       <w:pgMar w:top="1440" w:right="1440" w:bottom="1440" w:left="1440" w:header="720" w:footer="720" w:gutter="0"/>

</xml_diff>

<commit_message>
+add admin switch language, +add srs for switch language
</commit_message>
<xml_diff>
--- a/List_urs_srs.docx
+++ b/List_urs_srs.docx
@@ -646,25 +646,7 @@
           <w:bCs/>
           <w:szCs w:val="22"/>
         </w:rPr>
-        <w:t xml:space="preserve">URS-02: Visitor can view </w:t>
-      </w:r>
-      <w:r>
-        <w:rPr>
-          <w:rFonts w:ascii="Calibri" w:eastAsia="Calibri" w:hAnsi="Calibri" w:cs="Calibri"/>
-          <w:b/>
-          <w:bCs/>
-          <w:szCs w:val="22"/>
-        </w:rPr>
-        <w:t xml:space="preserve">the </w:t>
-      </w:r>
-      <w:r>
-        <w:rPr>
-          <w:rFonts w:ascii="Calibri" w:eastAsia="Calibri" w:hAnsi="Calibri" w:cs="Calibri"/>
-          <w:b/>
-          <w:bCs/>
-          <w:szCs w:val="22"/>
-        </w:rPr>
-        <w:t xml:space="preserve">home page of the website. </w:t>
+        <w:t xml:space="preserve">URS-02: Visitor can view the home page of the website. </w:t>
       </w:r>
     </w:p>
     <w:p>
@@ -844,6 +826,21 @@
       </w:r>
     </w:p>
     <w:p>
+      <w:pPr>
+        <w:ind w:left="720"/>
+      </w:pPr>
+      <w:r>
+        <w:rPr>
+          <w:b/>
+          <w:bCs/>
+        </w:rPr>
+        <w:t>SRS-:</w:t>
+      </w:r>
+      <w:r>
+        <w:t xml:space="preserve"> System shall change the web language to the language that user selected.</w:t>
+      </w:r>
+    </w:p>
+    <w:p>
       <w:r>
         <w:rPr>
           <w:rFonts w:ascii="Calibri" w:eastAsia="Calibri" w:hAnsi="Calibri" w:cs="Calibri"/>
@@ -860,25 +857,7 @@
           <w:bCs/>
           <w:szCs w:val="22"/>
         </w:rPr>
-        <w:t xml:space="preserve">URS-04: Visitor can view </w:t>
-      </w:r>
-      <w:r>
-        <w:rPr>
-          <w:rFonts w:ascii="Calibri" w:eastAsia="Calibri" w:hAnsi="Calibri" w:cs="Calibri"/>
-          <w:b/>
-          <w:bCs/>
-          <w:szCs w:val="22"/>
-        </w:rPr>
-        <w:t xml:space="preserve">the </w:t>
-      </w:r>
-      <w:r>
-        <w:rPr>
-          <w:rFonts w:ascii="Calibri" w:eastAsia="Calibri" w:hAnsi="Calibri" w:cs="Calibri"/>
-          <w:b/>
-          <w:bCs/>
-          <w:szCs w:val="22"/>
-        </w:rPr>
-        <w:t xml:space="preserve">activities announcement page. </w:t>
+        <w:t xml:space="preserve">URS-04: Visitor can view the activities announcement page. </w:t>
       </w:r>
     </w:p>
     <w:p>
@@ -1057,6 +1036,7 @@
           <w:color w:val="FF0000"/>
           <w:szCs w:val="22"/>
         </w:rPr>
+        <w:lastRenderedPageBreak/>
         <w:t>SRS</w:t>
       </w:r>
       <w:r>
@@ -1071,14 +1051,7 @@
         <w:rPr>
           <w:color w:val="FF0000"/>
         </w:rPr>
-        <w:t xml:space="preserve"> System shall provide a menu bar which contain homepage link, activity announcement page link, temple’s history page link, gallery page link, contact page link, Q &amp; </w:t>
-      </w:r>
-      <w:r>
-        <w:rPr>
-          <w:color w:val="FF0000"/>
-        </w:rPr>
-        <w:lastRenderedPageBreak/>
-        <w:t>A page link, map page link, and Facebook fan page link in every pages.</w:t>
+        <w:t xml:space="preserve"> System shall provide a menu bar which contain homepage link, activity announcement page link, temple’s history page link, gallery page link, contact page link, Q &amp; A page link, map page link, and Facebook fan page link in every pages.</w:t>
       </w:r>
       <w:r>
         <w:rPr>
@@ -1149,25 +1122,7 @@
           <w:bCs/>
           <w:szCs w:val="22"/>
         </w:rPr>
-        <w:t xml:space="preserve">URS-06: Visitor can view </w:t>
-      </w:r>
-      <w:r>
-        <w:rPr>
-          <w:rFonts w:ascii="Calibri" w:eastAsia="Calibri" w:hAnsi="Calibri" w:cs="Calibri"/>
-          <w:b/>
-          <w:bCs/>
-          <w:szCs w:val="22"/>
-        </w:rPr>
-        <w:t xml:space="preserve">the </w:t>
-      </w:r>
-      <w:r>
-        <w:rPr>
-          <w:rFonts w:ascii="Calibri" w:eastAsia="Calibri" w:hAnsi="Calibri" w:cs="Calibri"/>
-          <w:b/>
-          <w:bCs/>
-          <w:szCs w:val="22"/>
-        </w:rPr>
-        <w:t xml:space="preserve">Q&amp;A page. </w:t>
+        <w:t xml:space="preserve">URS-06: Visitor can view the Q&amp;A page. </w:t>
       </w:r>
     </w:p>
     <w:p>
@@ -1292,25 +1247,7 @@
           <w:bCs/>
           <w:szCs w:val="22"/>
         </w:rPr>
-        <w:t xml:space="preserve">URS-07: Visitor can view </w:t>
-      </w:r>
-      <w:r>
-        <w:rPr>
-          <w:rFonts w:ascii="Calibri" w:eastAsia="Calibri" w:hAnsi="Calibri" w:cs="Calibri"/>
-          <w:b/>
-          <w:bCs/>
-          <w:szCs w:val="22"/>
-        </w:rPr>
-        <w:t xml:space="preserve">the </w:t>
-      </w:r>
-      <w:r>
-        <w:rPr>
-          <w:rFonts w:ascii="Calibri" w:eastAsia="Calibri" w:hAnsi="Calibri" w:cs="Calibri"/>
-          <w:b/>
-          <w:bCs/>
-          <w:szCs w:val="22"/>
-        </w:rPr>
-        <w:t xml:space="preserve">temple’s history page. </w:t>
+        <w:t xml:space="preserve">URS-07: Visitor can view the temple’s history page. </w:t>
       </w:r>
     </w:p>
     <w:p>
@@ -1436,25 +1373,7 @@
           <w:bCs/>
           <w:szCs w:val="22"/>
         </w:rPr>
-        <w:t xml:space="preserve">URS-08: Visitor can view </w:t>
-      </w:r>
-      <w:r>
-        <w:rPr>
-          <w:rFonts w:ascii="Calibri" w:eastAsia="Calibri" w:hAnsi="Calibri" w:cs="Calibri"/>
-          <w:b/>
-          <w:bCs/>
-          <w:szCs w:val="22"/>
-        </w:rPr>
-        <w:t xml:space="preserve">the </w:t>
-      </w:r>
-      <w:r>
-        <w:rPr>
-          <w:rFonts w:ascii="Calibri" w:eastAsia="Calibri" w:hAnsi="Calibri" w:cs="Calibri"/>
-          <w:b/>
-          <w:bCs/>
-          <w:szCs w:val="22"/>
-        </w:rPr>
-        <w:t xml:space="preserve">gallery page. </w:t>
+        <w:t xml:space="preserve">URS-08: Visitor can view the gallery page. </w:t>
       </w:r>
     </w:p>
     <w:p>
@@ -1588,6 +1507,7 @@
           <w:bCs/>
           <w:szCs w:val="22"/>
         </w:rPr>
+        <w:lastRenderedPageBreak/>
         <w:t>SRS-44</w:t>
       </w:r>
       <w:r>
@@ -1607,7 +1527,6 @@
           <w:bCs/>
           <w:szCs w:val="22"/>
         </w:rPr>
-        <w:lastRenderedPageBreak/>
         <w:t xml:space="preserve">URS-09: Visitor can view the larger size of each activity picture. </w:t>
       </w:r>
     </w:p>
@@ -2285,25 +2204,7 @@
           <w:bCs/>
           <w:szCs w:val="22"/>
         </w:rPr>
-        <w:t>URS-15: Member can view</w:t>
-      </w:r>
-      <w:r>
-        <w:rPr>
-          <w:rFonts w:ascii="Calibri" w:eastAsia="Calibri" w:hAnsi="Calibri" w:cs="Calibri"/>
-          <w:b/>
-          <w:bCs/>
-          <w:szCs w:val="22"/>
-        </w:rPr>
-        <w:t xml:space="preserve"> the home page</w:t>
-      </w:r>
-      <w:r>
-        <w:rPr>
-          <w:rFonts w:ascii="Calibri" w:eastAsia="Calibri" w:hAnsi="Calibri" w:cs="Calibri"/>
-          <w:b/>
-          <w:bCs/>
-          <w:szCs w:val="22"/>
-        </w:rPr>
-        <w:t xml:space="preserve">. </w:t>
+        <w:t xml:space="preserve">URS-15: Member can view the home page. </w:t>
       </w:r>
     </w:p>
     <w:p>
@@ -2486,6 +2387,16 @@
       <w:pPr>
         <w:ind w:left="720"/>
       </w:pPr>
+      <w:r>
+        <w:rPr>
+          <w:b/>
+          <w:bCs/>
+        </w:rPr>
+        <w:t>SRS-:</w:t>
+      </w:r>
+      <w:r>
+        <w:t xml:space="preserve"> System shall change the web language to the language that user selected.</w:t>
+      </w:r>
     </w:p>
     <w:p>
       <w:r>
@@ -2496,25 +2407,7 @@
           <w:szCs w:val="22"/>
         </w:rPr>
         <w:lastRenderedPageBreak/>
-        <w:t xml:space="preserve">URS-17: Member can view </w:t>
-      </w:r>
-      <w:r>
-        <w:rPr>
-          <w:rFonts w:ascii="Calibri" w:eastAsia="Calibri" w:hAnsi="Calibri" w:cs="Calibri"/>
-          <w:b/>
-          <w:bCs/>
-          <w:szCs w:val="22"/>
-        </w:rPr>
-        <w:t xml:space="preserve">the </w:t>
-      </w:r>
-      <w:r>
-        <w:rPr>
-          <w:rFonts w:ascii="Calibri" w:eastAsia="Calibri" w:hAnsi="Calibri" w:cs="Calibri"/>
-          <w:b/>
-          <w:bCs/>
-          <w:szCs w:val="22"/>
-        </w:rPr>
-        <w:t xml:space="preserve">activities announcement page. </w:t>
+        <w:t xml:space="preserve">URS-17: Member can view the activities announcement page. </w:t>
       </w:r>
     </w:p>
     <w:p>
@@ -2766,25 +2659,7 @@
           <w:bCs/>
           <w:szCs w:val="22"/>
         </w:rPr>
-        <w:t>URS-19: Member can view</w:t>
-      </w:r>
-      <w:r>
-        <w:rPr>
-          <w:rFonts w:ascii="Calibri" w:eastAsia="Calibri" w:hAnsi="Calibri" w:cs="Calibri"/>
-          <w:b/>
-          <w:bCs/>
-          <w:szCs w:val="22"/>
-        </w:rPr>
-        <w:t xml:space="preserve"> the</w:t>
-      </w:r>
-      <w:r>
-        <w:rPr>
-          <w:rFonts w:ascii="Calibri" w:eastAsia="Calibri" w:hAnsi="Calibri" w:cs="Calibri"/>
-          <w:b/>
-          <w:bCs/>
-          <w:szCs w:val="22"/>
-        </w:rPr>
-        <w:t xml:space="preserve"> Q&amp;A page. </w:t>
+        <w:t xml:space="preserve">URS-19: Member can view the Q&amp;A page. </w:t>
       </w:r>
     </w:p>
     <w:p>
@@ -3048,25 +2923,7 @@
           <w:bCs/>
           <w:szCs w:val="22"/>
         </w:rPr>
-        <w:t>URS-21: Member can view</w:t>
-      </w:r>
-      <w:r>
-        <w:rPr>
-          <w:rFonts w:ascii="Calibri" w:eastAsia="Calibri" w:hAnsi="Calibri" w:cs="Calibri"/>
-          <w:b/>
-          <w:bCs/>
-          <w:szCs w:val="22"/>
-        </w:rPr>
-        <w:t xml:space="preserve"> the</w:t>
-      </w:r>
-      <w:r>
-        <w:rPr>
-          <w:rFonts w:ascii="Calibri" w:eastAsia="Calibri" w:hAnsi="Calibri" w:cs="Calibri"/>
-          <w:b/>
-          <w:bCs/>
-          <w:szCs w:val="22"/>
-        </w:rPr>
-        <w:t xml:space="preserve"> temple’s history page. </w:t>
+        <w:t xml:space="preserve">URS-21: Member can view the temple’s history page. </w:t>
       </w:r>
       <w:r>
         <w:tab/>
@@ -3205,25 +3062,7 @@
           <w:bCs/>
           <w:szCs w:val="22"/>
         </w:rPr>
-        <w:t xml:space="preserve">URS-22: Member can view </w:t>
-      </w:r>
-      <w:r>
-        <w:rPr>
-          <w:rFonts w:ascii="Calibri" w:eastAsia="Calibri" w:hAnsi="Calibri" w:cs="Calibri"/>
-          <w:b/>
-          <w:bCs/>
-          <w:szCs w:val="22"/>
-        </w:rPr>
-        <w:t xml:space="preserve">the </w:t>
-      </w:r>
-      <w:r>
-        <w:rPr>
-          <w:rFonts w:ascii="Calibri" w:eastAsia="Calibri" w:hAnsi="Calibri" w:cs="Calibri"/>
-          <w:b/>
-          <w:bCs/>
-          <w:szCs w:val="22"/>
-        </w:rPr>
-        <w:t xml:space="preserve">gallery page. </w:t>
+        <w:t xml:space="preserve">URS-22: Member can view the gallery page. </w:t>
       </w:r>
     </w:p>
     <w:p>
@@ -3416,25 +3255,7 @@
           <w:bCs/>
           <w:szCs w:val="22"/>
         </w:rPr>
-        <w:t xml:space="preserve">URS-24: Member can view </w:t>
-      </w:r>
-      <w:r>
-        <w:rPr>
-          <w:rFonts w:ascii="Calibri" w:eastAsia="Calibri" w:hAnsi="Calibri" w:cs="Calibri"/>
-          <w:b/>
-          <w:bCs/>
-          <w:szCs w:val="22"/>
-        </w:rPr>
-        <w:t xml:space="preserve">the </w:t>
-      </w:r>
-      <w:r>
-        <w:rPr>
-          <w:rFonts w:ascii="Calibri" w:eastAsia="Calibri" w:hAnsi="Calibri" w:cs="Calibri"/>
-          <w:b/>
-          <w:bCs/>
-          <w:szCs w:val="22"/>
-        </w:rPr>
-        <w:t xml:space="preserve">contact page. </w:t>
+        <w:t xml:space="preserve">URS-24: Member can view the contact page. </w:t>
       </w:r>
       <w:r>
         <w:tab/>
@@ -3559,25 +3380,7 @@
           <w:bCs/>
           <w:szCs w:val="22"/>
         </w:rPr>
-        <w:t>URS-25: Member can view</w:t>
-      </w:r>
-      <w:r>
-        <w:rPr>
-          <w:rFonts w:ascii="Calibri" w:eastAsia="Calibri" w:hAnsi="Calibri" w:cs="Calibri"/>
-          <w:b/>
-          <w:bCs/>
-          <w:szCs w:val="22"/>
-        </w:rPr>
-        <w:t xml:space="preserve"> the</w:t>
-      </w:r>
-      <w:r>
-        <w:rPr>
-          <w:rFonts w:ascii="Calibri" w:eastAsia="Calibri" w:hAnsi="Calibri" w:cs="Calibri"/>
-          <w:b/>
-          <w:bCs/>
-          <w:szCs w:val="22"/>
-        </w:rPr>
-        <w:t xml:space="preserve"> map page. </w:t>
+        <w:t xml:space="preserve">URS-25: Member can view the map page. </w:t>
       </w:r>
     </w:p>
     <w:p>
@@ -3876,25 +3679,7 @@
           <w:bCs/>
           <w:szCs w:val="22"/>
         </w:rPr>
-        <w:t xml:space="preserve">URS-28: Admin can login </w:t>
-      </w:r>
-      <w:r>
-        <w:rPr>
-          <w:rFonts w:ascii="Calibri" w:eastAsia="Calibri" w:hAnsi="Calibri" w:cs="Calibri"/>
-          <w:b/>
-          <w:bCs/>
-          <w:szCs w:val="22"/>
-        </w:rPr>
-        <w:t xml:space="preserve">as an admin </w:t>
-      </w:r>
-      <w:r>
-        <w:rPr>
-          <w:rFonts w:ascii="Calibri" w:eastAsia="Calibri" w:hAnsi="Calibri" w:cs="Calibri"/>
-          <w:b/>
-          <w:bCs/>
-          <w:szCs w:val="22"/>
-        </w:rPr>
-        <w:t xml:space="preserve">to the website. </w:t>
+        <w:t xml:space="preserve">URS-28: Admin can login as an admin to the website. </w:t>
       </w:r>
     </w:p>
     <w:p>
@@ -4574,627 +4359,703 @@
           <w:bCs/>
           <w:szCs w:val="22"/>
         </w:rPr>
-        <w:t xml:space="preserve">URS-33: Admins can view </w:t>
-      </w:r>
-      <w:r>
-        <w:rPr>
-          <w:rFonts w:ascii="Calibri" w:eastAsia="Calibri" w:hAnsi="Calibri" w:cs="Calibri"/>
-          <w:b/>
-          <w:bCs/>
-          <w:szCs w:val="22"/>
-        </w:rPr>
-        <w:t xml:space="preserve">the </w:t>
-      </w:r>
+        <w:t xml:space="preserve">URS-33: Admins can view the Dharma Question page. </w:t>
+      </w:r>
+    </w:p>
+    <w:p>
+      <w:pPr>
+        <w:ind w:left="720"/>
+        <w:rPr>
+          <w:rFonts w:ascii="Calibri" w:eastAsia="Calibri" w:hAnsi="Calibri" w:cs="Calibri"/>
+          <w:szCs w:val="22"/>
+        </w:rPr>
+      </w:pPr>
+      <w:r>
+        <w:rPr>
+          <w:rFonts w:ascii="Calibri" w:eastAsia="Calibri" w:hAnsi="Calibri" w:cs="Calibri"/>
+          <w:b/>
+          <w:bCs/>
+          <w:color w:val="6FAC47"/>
+          <w:szCs w:val="22"/>
+        </w:rPr>
+        <w:t>SRS-03:</w:t>
+      </w:r>
+      <w:r>
+        <w:rPr>
+          <w:rFonts w:ascii="Calibri" w:eastAsia="Calibri" w:hAnsi="Calibri" w:cs="Calibri"/>
+          <w:color w:val="6FAC47"/>
+          <w:szCs w:val="22"/>
+        </w:rPr>
+        <w:t xml:space="preserve"> System shall connect to the database.</w:t>
+      </w:r>
+    </w:p>
+    <w:p>
+      <w:pPr>
+        <w:ind w:left="720"/>
+        <w:rPr>
+          <w:color w:val="FF0000"/>
+        </w:rPr>
+      </w:pPr>
+      <w:r>
+        <w:rPr>
+          <w:rFonts w:ascii="Calibri" w:eastAsia="Calibri" w:hAnsi="Calibri" w:cs="Calibri"/>
+          <w:b/>
+          <w:bCs/>
+          <w:color w:val="FF0000"/>
+          <w:szCs w:val="22"/>
+        </w:rPr>
+        <w:t>SRS</w:t>
+      </w:r>
+      <w:r>
+        <w:rPr>
+          <w:b/>
+          <w:bCs/>
+          <w:color w:val="FF0000"/>
+        </w:rPr>
+        <w:t>-28:</w:t>
+      </w:r>
+      <w:r>
+        <w:rPr>
+          <w:color w:val="FF0000"/>
+        </w:rPr>
+        <w:t xml:space="preserve"> System shall provide a menu bar which contain homepage link, activity announcement page link, temple’s history page link, gallery page link, contact page link, Q &amp; A page link, map page link, and Facebook fan page link in every pages.</w:t>
+      </w:r>
+    </w:p>
+    <w:p>
+      <w:pPr>
+        <w:ind w:left="720"/>
+        <w:rPr>
+          <w:rFonts w:ascii="Calibri" w:eastAsia="Calibri" w:hAnsi="Calibri" w:cs="Calibri"/>
+          <w:szCs w:val="22"/>
+        </w:rPr>
+      </w:pPr>
+      <w:r>
+        <w:rPr>
+          <w:rFonts w:ascii="Calibri" w:eastAsia="Calibri" w:hAnsi="Calibri" w:cs="Calibri"/>
+          <w:b/>
+          <w:bCs/>
+          <w:szCs w:val="22"/>
+        </w:rPr>
+        <w:t>SRS-36</w:t>
+      </w:r>
+      <w:r>
+        <w:rPr>
+          <w:rFonts w:ascii="Calibri" w:eastAsia="Calibri" w:hAnsi="Calibri" w:cs="Calibri"/>
+          <w:szCs w:val="22"/>
+        </w:rPr>
+        <w:t>: System shall provide the user interface to display Q&amp;A page.</w:t>
+      </w:r>
+    </w:p>
+    <w:p>
+      <w:pPr>
+        <w:ind w:left="720"/>
+        <w:rPr>
+          <w:rFonts w:ascii="Calibri" w:eastAsia="Calibri" w:hAnsi="Calibri" w:cs="Calibri"/>
+          <w:szCs w:val="22"/>
+        </w:rPr>
+      </w:pPr>
+      <w:r>
+        <w:rPr>
+          <w:rFonts w:ascii="Calibri" w:eastAsia="Calibri" w:hAnsi="Calibri" w:cs="Calibri"/>
+          <w:b/>
+          <w:bCs/>
+          <w:szCs w:val="22"/>
+        </w:rPr>
+        <w:t>SRS-85</w:t>
+      </w:r>
+      <w:r>
+        <w:rPr>
+          <w:rFonts w:ascii="Calibri" w:eastAsia="Calibri" w:hAnsi="Calibri" w:cs="Calibri"/>
+          <w:szCs w:val="22"/>
+        </w:rPr>
+        <w:t>: System shall separate each Unanswered Dharma question into form of post arrange by the latest question date.</w:t>
+      </w:r>
+    </w:p>
+    <w:p>
+      <w:pPr>
+        <w:ind w:left="720"/>
+        <w:rPr>
+          <w:rFonts w:ascii="Calibri" w:eastAsia="Calibri" w:hAnsi="Calibri" w:cs="Calibri"/>
+          <w:szCs w:val="22"/>
+        </w:rPr>
+      </w:pPr>
+    </w:p>
+    <w:p>
+      <w:pPr>
+        <w:rPr>
+          <w:b/>
+          <w:bCs/>
+        </w:rPr>
+      </w:pPr>
+      <w:r>
+        <w:rPr>
+          <w:rFonts w:ascii="Calibri" w:eastAsia="Calibri" w:hAnsi="Calibri" w:cs="Calibri"/>
+          <w:b/>
+          <w:bCs/>
+          <w:szCs w:val="22"/>
+        </w:rPr>
+        <w:t xml:space="preserve">URS-34: Admins can answer the Dharma question in the Dharma Question page. </w:t>
+      </w:r>
+    </w:p>
+    <w:p>
+      <w:pPr>
+        <w:ind w:left="720"/>
+      </w:pPr>
+      <w:r>
+        <w:rPr>
+          <w:rFonts w:ascii="Calibri" w:eastAsia="Calibri" w:hAnsi="Calibri" w:cs="Calibri"/>
+          <w:b/>
+          <w:bCs/>
+          <w:szCs w:val="22"/>
+        </w:rPr>
+        <w:t>SRS-86:</w:t>
+      </w:r>
+      <w:r>
+        <w:t xml:space="preserve"> System shall provide the answer button next to the question.</w:t>
+      </w:r>
+    </w:p>
+    <w:p>
+      <w:pPr>
+        <w:ind w:left="720"/>
+      </w:pPr>
+      <w:r>
+        <w:rPr>
+          <w:rFonts w:ascii="Calibri" w:eastAsia="Calibri" w:hAnsi="Calibri" w:cs="Calibri"/>
+          <w:b/>
+          <w:bCs/>
+          <w:szCs w:val="22"/>
+        </w:rPr>
+        <w:t>SRS-87:</w:t>
+      </w:r>
+      <w:r>
+        <w:rPr>
+          <w:b/>
+          <w:bCs/>
+        </w:rPr>
+        <w:t xml:space="preserve"> </w:t>
+      </w:r>
+      <w:r>
+        <w:t>System shall provide user interface to display the answer form which contain textbox, submit button, and cancel button.</w:t>
+      </w:r>
+    </w:p>
+    <w:p>
+      <w:pPr>
+        <w:ind w:left="720"/>
+      </w:pPr>
+      <w:r>
+        <w:rPr>
+          <w:rFonts w:ascii="Calibri" w:eastAsia="Calibri" w:hAnsi="Calibri" w:cs="Calibri"/>
+          <w:b/>
+          <w:bCs/>
+          <w:szCs w:val="22"/>
+        </w:rPr>
+        <w:t>SRS-88:</w:t>
+      </w:r>
+      <w:r>
+        <w:t xml:space="preserve"> System shall add answer into the database. </w:t>
+      </w:r>
+    </w:p>
+    <w:p>
+      <w:pPr>
+        <w:ind w:left="720"/>
+      </w:pPr>
+      <w:r>
+        <w:rPr>
+          <w:rFonts w:ascii="Calibri" w:eastAsia="Calibri" w:hAnsi="Calibri" w:cs="Calibri"/>
+          <w:b/>
+          <w:bCs/>
+          <w:szCs w:val="22"/>
+        </w:rPr>
+        <w:t>SRS-89:</w:t>
+      </w:r>
+      <w:r>
+        <w:t xml:space="preserve"> System shall display success message “Answer success”.</w:t>
+      </w:r>
+    </w:p>
+    <w:p>
+      <w:pPr>
+        <w:ind w:left="720"/>
+        <w:rPr>
+          <w:color w:val="44546A" w:themeColor="text2"/>
+        </w:rPr>
+      </w:pPr>
+      <w:r>
+        <w:rPr>
+          <w:rFonts w:ascii="Calibri" w:eastAsia="Calibri" w:hAnsi="Calibri" w:cs="Calibri"/>
+          <w:b/>
+          <w:bCs/>
+          <w:color w:val="44546A" w:themeColor="text2"/>
+          <w:szCs w:val="22"/>
+        </w:rPr>
+        <w:t>SRS-90:</w:t>
+      </w:r>
+      <w:r>
+        <w:rPr>
+          <w:color w:val="44546A" w:themeColor="text2"/>
+        </w:rPr>
+        <w:t xml:space="preserve"> System shall redirect</w:t>
+      </w:r>
+      <w:r>
+        <w:rPr>
+          <w:rFonts w:ascii="Calibri" w:eastAsia="Calibri" w:hAnsi="Calibri" w:cs="Calibri"/>
+          <w:color w:val="44546A" w:themeColor="text2"/>
+          <w:szCs w:val="22"/>
+        </w:rPr>
+        <w:t xml:space="preserve"> to Q&amp;A page</w:t>
+      </w:r>
+      <w:r>
+        <w:rPr>
+          <w:color w:val="44546A" w:themeColor="text2"/>
+        </w:rPr>
+        <w:t>.</w:t>
+      </w:r>
+    </w:p>
+    <w:p>
+      <w:pPr>
+        <w:rPr>
+          <w:b/>
+          <w:bCs/>
+        </w:rPr>
+      </w:pPr>
+    </w:p>
+    <w:p>
+      <w:pPr>
+        <w:rPr>
+          <w:b/>
+          <w:bCs/>
+        </w:rPr>
+      </w:pPr>
+      <w:r>
+        <w:rPr>
+          <w:rFonts w:ascii="Calibri" w:eastAsia="Calibri" w:hAnsi="Calibri" w:cs="Calibri"/>
+          <w:b/>
+          <w:bCs/>
+          <w:szCs w:val="22"/>
+        </w:rPr>
+        <w:lastRenderedPageBreak/>
+        <w:t xml:space="preserve">URS-35: Admins can delete the Dharma question in the Dharma Question page. </w:t>
+      </w:r>
+    </w:p>
+    <w:p>
+      <w:pPr>
+        <w:ind w:left="720"/>
+      </w:pPr>
+      <w:r>
+        <w:rPr>
+          <w:rFonts w:ascii="Calibri" w:eastAsia="Calibri" w:hAnsi="Calibri" w:cs="Calibri"/>
+          <w:b/>
+          <w:bCs/>
+          <w:szCs w:val="22"/>
+        </w:rPr>
+        <w:t>SRS-91:</w:t>
+      </w:r>
+      <w:r>
+        <w:t xml:space="preserve"> System shall provide the delete button next to the question.</w:t>
+      </w:r>
+    </w:p>
+    <w:p>
+      <w:pPr>
+        <w:ind w:left="720"/>
+      </w:pPr>
+      <w:r>
+        <w:rPr>
+          <w:rFonts w:ascii="Calibri" w:eastAsia="Calibri" w:hAnsi="Calibri" w:cs="Calibri"/>
+          <w:b/>
+          <w:bCs/>
+          <w:szCs w:val="22"/>
+        </w:rPr>
+        <w:t>SRS-92:</w:t>
+      </w:r>
+      <w:r>
+        <w:t xml:space="preserve"> System shall display confirm user interface “Are you sure to delete this question”. </w:t>
+      </w:r>
+    </w:p>
+    <w:p>
+      <w:pPr>
+        <w:ind w:left="720"/>
+      </w:pPr>
+      <w:r>
+        <w:rPr>
+          <w:rFonts w:ascii="Calibri" w:eastAsia="Calibri" w:hAnsi="Calibri" w:cs="Calibri"/>
+          <w:b/>
+          <w:bCs/>
+          <w:szCs w:val="22"/>
+        </w:rPr>
+        <w:t>SRS-93:</w:t>
+      </w:r>
+      <w:r>
+        <w:t xml:space="preserve"> System shall delete the question in the database. </w:t>
+      </w:r>
+    </w:p>
+    <w:p>
+      <w:pPr>
+        <w:ind w:left="720"/>
+      </w:pPr>
+      <w:r>
+        <w:rPr>
+          <w:rFonts w:ascii="Calibri" w:eastAsia="Calibri" w:hAnsi="Calibri" w:cs="Calibri"/>
+          <w:b/>
+          <w:bCs/>
+          <w:szCs w:val="22"/>
+        </w:rPr>
+        <w:t>SRS-94:</w:t>
+      </w:r>
+      <w:r>
+        <w:t xml:space="preserve"> System shall display success message “Delete success”.</w:t>
+      </w:r>
+    </w:p>
+    <w:p>
+      <w:pPr>
+        <w:ind w:left="720"/>
+        <w:rPr>
+          <w:color w:val="44546A" w:themeColor="text2"/>
+        </w:rPr>
+      </w:pPr>
+      <w:r>
+        <w:rPr>
+          <w:rFonts w:ascii="Calibri" w:eastAsia="Calibri" w:hAnsi="Calibri" w:cs="Calibri"/>
+          <w:b/>
+          <w:bCs/>
+          <w:color w:val="44546A" w:themeColor="text2"/>
+          <w:szCs w:val="22"/>
+        </w:rPr>
+        <w:t>SRS-90:</w:t>
+      </w:r>
+      <w:r>
+        <w:rPr>
+          <w:color w:val="44546A" w:themeColor="text2"/>
+        </w:rPr>
+        <w:t xml:space="preserve"> System shall redirect</w:t>
+      </w:r>
+      <w:r>
+        <w:rPr>
+          <w:rFonts w:ascii="Calibri" w:eastAsia="Calibri" w:hAnsi="Calibri" w:cs="Calibri"/>
+          <w:color w:val="44546A" w:themeColor="text2"/>
+          <w:szCs w:val="22"/>
+        </w:rPr>
+        <w:t xml:space="preserve"> to Q&amp;A page</w:t>
+      </w:r>
+      <w:r>
+        <w:rPr>
+          <w:color w:val="44546A" w:themeColor="text2"/>
+        </w:rPr>
+        <w:t>.</w:t>
+      </w:r>
+    </w:p>
+    <w:p>
+      <w:pPr>
+        <w:rPr>
+          <w:b/>
+          <w:bCs/>
+        </w:rPr>
+      </w:pPr>
+    </w:p>
+    <w:p>
+      <w:pPr>
+        <w:rPr>
+          <w:b/>
+          <w:bCs/>
+        </w:rPr>
+      </w:pPr>
+      <w:r>
+        <w:rPr>
+          <w:rFonts w:ascii="Calibri" w:eastAsia="Calibri" w:hAnsi="Calibri" w:cs="Calibri"/>
+          <w:b/>
+          <w:bCs/>
+          <w:szCs w:val="22"/>
+        </w:rPr>
+        <w:t xml:space="preserve">URS-36: Admins can edit the temple’s history. </w:t>
+      </w:r>
+    </w:p>
+    <w:p>
+      <w:r>
+        <w:rPr>
+          <w:b/>
+          <w:bCs/>
+        </w:rPr>
+        <w:tab/>
+        <w:t xml:space="preserve">SRS-95: </w:t>
+      </w:r>
+      <w:r>
+        <w:t>System shall provide edit button on the temple’s history page.</w:t>
+      </w:r>
+    </w:p>
+    <w:p>
+      <w:r>
+        <w:t>`</w:t>
+      </w:r>
+      <w:r>
+        <w:tab/>
+      </w:r>
+      <w:r>
+        <w:rPr>
+          <w:b/>
+          <w:bCs/>
+        </w:rPr>
+        <w:t>SRS-96:</w:t>
+      </w:r>
+      <w:r>
+        <w:t xml:space="preserve"> System shall provide text field, update button, and cancel button.</w:t>
+      </w:r>
+    </w:p>
+    <w:p>
+      <w:pPr>
+        <w:ind w:left="720"/>
+      </w:pPr>
+      <w:r>
+        <w:rPr>
+          <w:b/>
+          <w:bCs/>
+        </w:rPr>
+        <w:t xml:space="preserve">SRS-97: </w:t>
+      </w:r>
+      <w:r>
+        <w:t>System shall retrieve the temple’s history from the database.</w:t>
+      </w:r>
+    </w:p>
+    <w:p>
+      <w:pPr>
+        <w:ind w:left="720"/>
+      </w:pPr>
+      <w:r>
+        <w:rPr>
+          <w:b/>
+          <w:bCs/>
+        </w:rPr>
+        <w:t>SRS-98:</w:t>
+      </w:r>
+      <w:r>
+        <w:t xml:space="preserve"> System shall display the temple’s history on the text field.</w:t>
+      </w:r>
+    </w:p>
+    <w:p>
+      <w:pPr>
+        <w:ind w:left="720"/>
+        <w:rPr>
+          <w:color w:val="FF0000"/>
+        </w:rPr>
+      </w:pPr>
+      <w:r>
+        <w:rPr>
+          <w:b/>
+          <w:bCs/>
+          <w:color w:val="FF0000"/>
+        </w:rPr>
+        <w:t xml:space="preserve">SRS-79: </w:t>
+      </w:r>
+      <w:r>
+        <w:rPr>
+          <w:color w:val="FF0000"/>
+        </w:rPr>
+        <w:t>System shall update the information into the database.</w:t>
+      </w:r>
+    </w:p>
+    <w:p>
+      <w:pPr>
+        <w:ind w:left="720"/>
+        <w:rPr>
+          <w:color w:val="FF0000"/>
+        </w:rPr>
+      </w:pPr>
+      <w:r>
+        <w:rPr>
+          <w:b/>
+          <w:bCs/>
+          <w:color w:val="FF0000"/>
+        </w:rPr>
+        <w:t>SRS-80:</w:t>
+      </w:r>
+      <w:r>
+        <w:rPr>
+          <w:color w:val="FF0000"/>
+        </w:rPr>
+        <w:t xml:space="preserve"> System shall display the success message “Edit success”.</w:t>
+      </w:r>
+    </w:p>
+    <w:p>
+      <w:pPr>
+        <w:ind w:left="720"/>
+      </w:pPr>
+      <w:r>
+        <w:rPr>
+          <w:b/>
+          <w:bCs/>
+        </w:rPr>
+        <w:t>SRS-99:</w:t>
+      </w:r>
+      <w:r>
+        <w:t xml:space="preserve"> System shall redirect to the temple’s history page.</w:t>
+      </w:r>
+    </w:p>
+    <w:p/>
+    <w:p>
+      <w:pPr>
+        <w:rPr>
+          <w:b/>
+          <w:bCs/>
+        </w:rPr>
+      </w:pPr>
+      <w:r>
+        <w:rPr>
+          <w:rFonts w:ascii="Calibri" w:eastAsia="Calibri" w:hAnsi="Calibri" w:cs="Calibri"/>
+          <w:b/>
+          <w:bCs/>
+          <w:szCs w:val="22"/>
+        </w:rPr>
+        <w:t>URS-37: Admin can redirect to the temple’s Facebook fan page.</w:t>
+      </w:r>
+    </w:p>
+    <w:p>
+      <w:pPr>
+        <w:ind w:left="720"/>
+        <w:rPr>
+          <w:color w:val="FF0000"/>
+        </w:rPr>
+      </w:pPr>
+      <w:r>
+        <w:rPr>
+          <w:rFonts w:ascii="Calibri" w:eastAsia="Calibri" w:hAnsi="Calibri" w:cs="Calibri"/>
+          <w:b/>
+          <w:bCs/>
+          <w:color w:val="FF0000"/>
+          <w:szCs w:val="22"/>
+        </w:rPr>
+        <w:t>SRS</w:t>
+      </w:r>
+      <w:r>
+        <w:rPr>
+          <w:b/>
+          <w:bCs/>
+          <w:color w:val="FF0000"/>
+        </w:rPr>
+        <w:t>-28:</w:t>
+      </w:r>
+      <w:r>
+        <w:rPr>
+          <w:color w:val="FF0000"/>
+        </w:rPr>
+        <w:t xml:space="preserve"> System shall provide a menu bar which contain homepage link, activity announcement page link, temple’s history page link, gallery page link, contact page link, Q &amp; A page link, map page link, and Facebook fan page link in every pages.</w:t>
+      </w:r>
+    </w:p>
+    <w:p>
+      <w:pPr>
+        <w:ind w:firstLine="720"/>
+        <w:rPr>
+          <w:b/>
+          <w:bCs/>
+        </w:rPr>
+      </w:pPr>
+      <w:r>
+        <w:rPr>
+          <w:rFonts w:ascii="Calibri" w:eastAsia="Calibri" w:hAnsi="Calibri" w:cs="Calibri"/>
+          <w:b/>
+          <w:bCs/>
+          <w:szCs w:val="22"/>
+        </w:rPr>
+        <w:t>SRS-52</w:t>
+      </w:r>
+      <w:r>
+        <w:t>: System shall redirect to the Facebook fan page.</w:t>
+      </w:r>
+    </w:p>
+    <w:p>
+      <w:pPr>
+        <w:tabs>
+          <w:tab w:val="left" w:pos="2730"/>
+        </w:tabs>
+      </w:pPr>
+    </w:p>
+    <w:p>
+      <w:r>
+        <w:rPr>
+          <w:rFonts w:ascii="Calibri" w:eastAsia="Calibri" w:hAnsi="Calibri" w:cs="Calibri"/>
+          <w:b/>
+          <w:bCs/>
+          <w:szCs w:val="22"/>
+        </w:rPr>
+        <w:t xml:space="preserve">URS-38: Admin can switch website language between Thai and English language.  </w:t>
+      </w:r>
+    </w:p>
+    <w:p>
+      <w:pPr>
+        <w:ind w:left="720"/>
+      </w:pPr>
+      <w:r>
+        <w:rPr>
+          <w:rFonts w:ascii="Calibri" w:eastAsia="Calibri" w:hAnsi="Calibri" w:cs="Calibri"/>
+          <w:b/>
+          <w:bCs/>
+          <w:szCs w:val="22"/>
+        </w:rPr>
+        <w:t>SRS-03</w:t>
+      </w:r>
+      <w:r>
+        <w:rPr>
+          <w:rFonts w:ascii="Calibri" w:eastAsia="Calibri" w:hAnsi="Calibri" w:cs="Calibri"/>
+          <w:color w:val="70AD47" w:themeColor="accent6"/>
+          <w:szCs w:val="22"/>
+        </w:rPr>
+        <w:t>: System shall connect to the database.</w:t>
+      </w:r>
+      <w:r>
+        <w:rPr>
+          <w:rFonts w:ascii="Calibri" w:eastAsia="Calibri" w:hAnsi="Calibri" w:cs="Calibri"/>
+          <w:szCs w:val="22"/>
+        </w:rPr>
+        <w:t xml:space="preserve"> </w:t>
+      </w:r>
+    </w:p>
+    <w:p>
+      <w:pPr>
+        <w:ind w:left="720"/>
+      </w:pPr>
+      <w:r>
+        <w:rPr>
+          <w:rFonts w:ascii="Calibri" w:eastAsia="Calibri" w:hAnsi="Calibri" w:cs="Calibri"/>
+          <w:b/>
+          <w:bCs/>
+          <w:szCs w:val="22"/>
+        </w:rPr>
+        <w:t>SRS-31</w:t>
+      </w:r>
+      <w:r>
+        <w:rPr>
+          <w:rFonts w:ascii="Calibri" w:eastAsia="Calibri" w:hAnsi="Calibri" w:cs="Calibri"/>
+          <w:szCs w:val="22"/>
+        </w:rPr>
+        <w:t>: System shall provide language button in every pages to switch the language of website between Thai and English.</w:t>
+      </w:r>
+    </w:p>
+    <w:p>
+      <w:pPr>
+        <w:ind w:left="720"/>
+      </w:pPr>
+      <w:r>
+        <w:rPr>
+          <w:b/>
+          <w:bCs/>
+        </w:rPr>
+        <w:t>SRS-:</w:t>
+      </w:r>
+      <w:r>
+        <w:t xml:space="preserve"> System shall change the web language to the language that user selected.</w:t>
+      </w:r>
+    </w:p>
+    <w:p>
+      <w:pPr>
+        <w:ind w:firstLine="720"/>
+        <w:rPr>
+          <w:b/>
+          <w:bCs/>
+        </w:rPr>
+      </w:pPr>
+    </w:p>
+    <w:p/>
+    <w:p/>
+    <w:p>
       <w:bookmarkStart w:id="0" w:name="_GoBack"/>
       <w:bookmarkEnd w:id="0"/>
-      <w:r>
-        <w:rPr>
-          <w:rFonts w:ascii="Calibri" w:eastAsia="Calibri" w:hAnsi="Calibri" w:cs="Calibri"/>
-          <w:b/>
-          <w:bCs/>
-          <w:szCs w:val="22"/>
-        </w:rPr>
-        <w:t xml:space="preserve">Dharma Question page. </w:t>
-      </w:r>
-    </w:p>
-    <w:p>
-      <w:pPr>
-        <w:ind w:left="720"/>
-        <w:rPr>
-          <w:rFonts w:ascii="Calibri" w:eastAsia="Calibri" w:hAnsi="Calibri" w:cs="Calibri"/>
-          <w:szCs w:val="22"/>
-        </w:rPr>
-      </w:pPr>
-      <w:r>
-        <w:rPr>
-          <w:rFonts w:ascii="Calibri" w:eastAsia="Calibri" w:hAnsi="Calibri" w:cs="Calibri"/>
-          <w:b/>
-          <w:bCs/>
-          <w:color w:val="6FAC47"/>
-          <w:szCs w:val="22"/>
-        </w:rPr>
-        <w:t>SRS-03:</w:t>
-      </w:r>
-      <w:r>
-        <w:rPr>
-          <w:rFonts w:ascii="Calibri" w:eastAsia="Calibri" w:hAnsi="Calibri" w:cs="Calibri"/>
-          <w:color w:val="6FAC47"/>
-          <w:szCs w:val="22"/>
-        </w:rPr>
-        <w:t xml:space="preserve"> System shall connect to the database.</w:t>
-      </w:r>
-    </w:p>
-    <w:p>
-      <w:pPr>
-        <w:ind w:left="720"/>
-        <w:rPr>
-          <w:color w:val="FF0000"/>
-        </w:rPr>
-      </w:pPr>
-      <w:r>
-        <w:rPr>
-          <w:rFonts w:ascii="Calibri" w:eastAsia="Calibri" w:hAnsi="Calibri" w:cs="Calibri"/>
-          <w:b/>
-          <w:bCs/>
-          <w:color w:val="FF0000"/>
-          <w:szCs w:val="22"/>
-        </w:rPr>
-        <w:t>SRS</w:t>
-      </w:r>
-      <w:r>
-        <w:rPr>
-          <w:b/>
-          <w:bCs/>
-          <w:color w:val="FF0000"/>
-        </w:rPr>
-        <w:t>-28:</w:t>
-      </w:r>
-      <w:r>
-        <w:rPr>
-          <w:color w:val="FF0000"/>
-        </w:rPr>
-        <w:t xml:space="preserve"> System shall provide a menu bar which contain homepage link, activity announcement page link, temple’s history page link, gallery page link, contact page link, Q &amp; A page link, map page link, and Facebook fan page link in every pages.</w:t>
-      </w:r>
-    </w:p>
-    <w:p>
-      <w:pPr>
-        <w:ind w:left="720"/>
-        <w:rPr>
-          <w:rFonts w:ascii="Calibri" w:eastAsia="Calibri" w:hAnsi="Calibri" w:cs="Calibri"/>
-          <w:szCs w:val="22"/>
-        </w:rPr>
-      </w:pPr>
-      <w:r>
-        <w:rPr>
-          <w:rFonts w:ascii="Calibri" w:eastAsia="Calibri" w:hAnsi="Calibri" w:cs="Calibri"/>
-          <w:b/>
-          <w:bCs/>
-          <w:szCs w:val="22"/>
-        </w:rPr>
-        <w:t>SRS-36</w:t>
-      </w:r>
-      <w:r>
-        <w:rPr>
-          <w:rFonts w:ascii="Calibri" w:eastAsia="Calibri" w:hAnsi="Calibri" w:cs="Calibri"/>
-          <w:szCs w:val="22"/>
-        </w:rPr>
-        <w:t>: System shall provide the user interface to display Q&amp;A page.</w:t>
-      </w:r>
-    </w:p>
-    <w:p>
-      <w:pPr>
-        <w:ind w:left="720"/>
-        <w:rPr>
-          <w:rFonts w:ascii="Calibri" w:eastAsia="Calibri" w:hAnsi="Calibri" w:cs="Calibri"/>
-          <w:szCs w:val="22"/>
-        </w:rPr>
-      </w:pPr>
-      <w:r>
-        <w:rPr>
-          <w:rFonts w:ascii="Calibri" w:eastAsia="Calibri" w:hAnsi="Calibri" w:cs="Calibri"/>
-          <w:b/>
-          <w:bCs/>
-          <w:szCs w:val="22"/>
-        </w:rPr>
-        <w:t>SRS-85</w:t>
-      </w:r>
-      <w:r>
-        <w:rPr>
-          <w:rFonts w:ascii="Calibri" w:eastAsia="Calibri" w:hAnsi="Calibri" w:cs="Calibri"/>
-          <w:szCs w:val="22"/>
-        </w:rPr>
-        <w:t>: System shall separate each Unanswered Dharma question into form of post arrange by the latest question date.</w:t>
-      </w:r>
-    </w:p>
-    <w:p>
-      <w:pPr>
-        <w:ind w:left="720"/>
-        <w:rPr>
-          <w:rFonts w:ascii="Calibri" w:eastAsia="Calibri" w:hAnsi="Calibri" w:cs="Calibri"/>
-          <w:szCs w:val="22"/>
-        </w:rPr>
-      </w:pPr>
-    </w:p>
-    <w:p>
-      <w:pPr>
-        <w:rPr>
-          <w:b/>
-          <w:bCs/>
-        </w:rPr>
-      </w:pPr>
-      <w:r>
-        <w:rPr>
-          <w:rFonts w:ascii="Calibri" w:eastAsia="Calibri" w:hAnsi="Calibri" w:cs="Calibri"/>
-          <w:b/>
-          <w:bCs/>
-          <w:szCs w:val="22"/>
-        </w:rPr>
-        <w:t xml:space="preserve">URS-34: Admins can answer the Dharma question in the Dharma Question page. </w:t>
-      </w:r>
-    </w:p>
-    <w:p>
-      <w:pPr>
-        <w:ind w:left="720"/>
-      </w:pPr>
-      <w:r>
-        <w:rPr>
-          <w:rFonts w:ascii="Calibri" w:eastAsia="Calibri" w:hAnsi="Calibri" w:cs="Calibri"/>
-          <w:b/>
-          <w:bCs/>
-          <w:szCs w:val="22"/>
-        </w:rPr>
-        <w:t>SRS-86:</w:t>
-      </w:r>
-      <w:r>
-        <w:t xml:space="preserve"> System shall provide the answer button next to the question.</w:t>
-      </w:r>
-    </w:p>
-    <w:p>
-      <w:pPr>
-        <w:ind w:left="720"/>
-      </w:pPr>
-      <w:r>
-        <w:rPr>
-          <w:rFonts w:ascii="Calibri" w:eastAsia="Calibri" w:hAnsi="Calibri" w:cs="Calibri"/>
-          <w:b/>
-          <w:bCs/>
-          <w:szCs w:val="22"/>
-        </w:rPr>
-        <w:t>SRS-87:</w:t>
-      </w:r>
-      <w:r>
-        <w:rPr>
-          <w:b/>
-          <w:bCs/>
-        </w:rPr>
-        <w:t xml:space="preserve"> </w:t>
-      </w:r>
-      <w:r>
-        <w:t>System shall provide user interface to display the answer form which contain textbox, submit button, and cancel button.</w:t>
-      </w:r>
-    </w:p>
-    <w:p>
-      <w:pPr>
-        <w:ind w:left="720"/>
-      </w:pPr>
-      <w:r>
-        <w:rPr>
-          <w:rFonts w:ascii="Calibri" w:eastAsia="Calibri" w:hAnsi="Calibri" w:cs="Calibri"/>
-          <w:b/>
-          <w:bCs/>
-          <w:szCs w:val="22"/>
-        </w:rPr>
-        <w:t>SRS-88:</w:t>
-      </w:r>
-      <w:r>
-        <w:t xml:space="preserve"> System shall add answer into the database. </w:t>
-      </w:r>
-    </w:p>
-    <w:p>
-      <w:pPr>
-        <w:ind w:left="720"/>
-      </w:pPr>
-      <w:r>
-        <w:rPr>
-          <w:rFonts w:ascii="Calibri" w:eastAsia="Calibri" w:hAnsi="Calibri" w:cs="Calibri"/>
-          <w:b/>
-          <w:bCs/>
-          <w:szCs w:val="22"/>
-        </w:rPr>
-        <w:t>SRS-89:</w:t>
-      </w:r>
-      <w:r>
-        <w:t xml:space="preserve"> System shall display success message “Answer success”.</w:t>
-      </w:r>
-    </w:p>
-    <w:p>
-      <w:pPr>
-        <w:ind w:left="720"/>
-        <w:rPr>
-          <w:color w:val="44546A" w:themeColor="text2"/>
-        </w:rPr>
-      </w:pPr>
-      <w:r>
-        <w:rPr>
-          <w:rFonts w:ascii="Calibri" w:eastAsia="Calibri" w:hAnsi="Calibri" w:cs="Calibri"/>
-          <w:b/>
-          <w:bCs/>
-          <w:color w:val="44546A" w:themeColor="text2"/>
-          <w:szCs w:val="22"/>
-        </w:rPr>
-        <w:t>SRS-90:</w:t>
-      </w:r>
-      <w:r>
-        <w:rPr>
-          <w:color w:val="44546A" w:themeColor="text2"/>
-        </w:rPr>
-        <w:t xml:space="preserve"> System shall redirect</w:t>
-      </w:r>
-      <w:r>
-        <w:rPr>
-          <w:rFonts w:ascii="Calibri" w:eastAsia="Calibri" w:hAnsi="Calibri" w:cs="Calibri"/>
-          <w:color w:val="44546A" w:themeColor="text2"/>
-          <w:szCs w:val="22"/>
-        </w:rPr>
-        <w:t xml:space="preserve"> to Q&amp;A page</w:t>
-      </w:r>
-      <w:r>
-        <w:rPr>
-          <w:color w:val="44546A" w:themeColor="text2"/>
-        </w:rPr>
-        <w:t>.</w:t>
-      </w:r>
-    </w:p>
-    <w:p>
-      <w:pPr>
-        <w:rPr>
-          <w:b/>
-          <w:bCs/>
-        </w:rPr>
-      </w:pPr>
-    </w:p>
-    <w:p>
-      <w:pPr>
-        <w:rPr>
-          <w:b/>
-          <w:bCs/>
-        </w:rPr>
-      </w:pPr>
-      <w:r>
-        <w:rPr>
-          <w:rFonts w:ascii="Calibri" w:eastAsia="Calibri" w:hAnsi="Calibri" w:cs="Calibri"/>
-          <w:b/>
-          <w:bCs/>
-          <w:szCs w:val="22"/>
-        </w:rPr>
-        <w:lastRenderedPageBreak/>
-        <w:t xml:space="preserve">URS-35: Admins can delete the Dharma question in the Dharma Question page. </w:t>
-      </w:r>
-    </w:p>
-    <w:p>
-      <w:pPr>
-        <w:ind w:left="720"/>
-      </w:pPr>
-      <w:r>
-        <w:rPr>
-          <w:rFonts w:ascii="Calibri" w:eastAsia="Calibri" w:hAnsi="Calibri" w:cs="Calibri"/>
-          <w:b/>
-          <w:bCs/>
-          <w:szCs w:val="22"/>
-        </w:rPr>
-        <w:t>SRS-91:</w:t>
-      </w:r>
-      <w:r>
-        <w:t xml:space="preserve"> System shall provide the delete button next to the question.</w:t>
-      </w:r>
-    </w:p>
-    <w:p>
-      <w:pPr>
-        <w:ind w:left="720"/>
-      </w:pPr>
-      <w:r>
-        <w:rPr>
-          <w:rFonts w:ascii="Calibri" w:eastAsia="Calibri" w:hAnsi="Calibri" w:cs="Calibri"/>
-          <w:b/>
-          <w:bCs/>
-          <w:szCs w:val="22"/>
-        </w:rPr>
-        <w:t>SRS-92:</w:t>
-      </w:r>
-      <w:r>
-        <w:t xml:space="preserve"> System shall display confirm user interface “Are you sure to delete this question”. </w:t>
-      </w:r>
-    </w:p>
-    <w:p>
-      <w:pPr>
-        <w:ind w:left="720"/>
-      </w:pPr>
-      <w:r>
-        <w:rPr>
-          <w:rFonts w:ascii="Calibri" w:eastAsia="Calibri" w:hAnsi="Calibri" w:cs="Calibri"/>
-          <w:b/>
-          <w:bCs/>
-          <w:szCs w:val="22"/>
-        </w:rPr>
-        <w:t>SRS-93:</w:t>
-      </w:r>
-      <w:r>
-        <w:t xml:space="preserve"> System shall delete the question in the database. </w:t>
-      </w:r>
-    </w:p>
-    <w:p>
-      <w:pPr>
-        <w:ind w:left="720"/>
-      </w:pPr>
-      <w:r>
-        <w:rPr>
-          <w:rFonts w:ascii="Calibri" w:eastAsia="Calibri" w:hAnsi="Calibri" w:cs="Calibri"/>
-          <w:b/>
-          <w:bCs/>
-          <w:szCs w:val="22"/>
-        </w:rPr>
-        <w:t>SRS-94:</w:t>
-      </w:r>
-      <w:r>
-        <w:t xml:space="preserve"> System shall display success message “Delete success”.</w:t>
-      </w:r>
-    </w:p>
-    <w:p>
-      <w:pPr>
-        <w:ind w:left="720"/>
-        <w:rPr>
-          <w:color w:val="44546A" w:themeColor="text2"/>
-        </w:rPr>
-      </w:pPr>
-      <w:r>
-        <w:rPr>
-          <w:rFonts w:ascii="Calibri" w:eastAsia="Calibri" w:hAnsi="Calibri" w:cs="Calibri"/>
-          <w:b/>
-          <w:bCs/>
-          <w:color w:val="44546A" w:themeColor="text2"/>
-          <w:szCs w:val="22"/>
-        </w:rPr>
-        <w:t>SRS-90:</w:t>
-      </w:r>
-      <w:r>
-        <w:rPr>
-          <w:color w:val="44546A" w:themeColor="text2"/>
-        </w:rPr>
-        <w:t xml:space="preserve"> System shall redirect</w:t>
-      </w:r>
-      <w:r>
-        <w:rPr>
-          <w:rFonts w:ascii="Calibri" w:eastAsia="Calibri" w:hAnsi="Calibri" w:cs="Calibri"/>
-          <w:color w:val="44546A" w:themeColor="text2"/>
-          <w:szCs w:val="22"/>
-        </w:rPr>
-        <w:t xml:space="preserve"> to Q&amp;A page</w:t>
-      </w:r>
-      <w:r>
-        <w:rPr>
-          <w:color w:val="44546A" w:themeColor="text2"/>
-        </w:rPr>
-        <w:t>.</w:t>
-      </w:r>
-    </w:p>
-    <w:p>
-      <w:pPr>
-        <w:rPr>
-          <w:b/>
-          <w:bCs/>
-        </w:rPr>
-      </w:pPr>
-    </w:p>
-    <w:p>
-      <w:pPr>
-        <w:rPr>
-          <w:b/>
-          <w:bCs/>
-        </w:rPr>
-      </w:pPr>
-      <w:r>
-        <w:rPr>
-          <w:rFonts w:ascii="Calibri" w:eastAsia="Calibri" w:hAnsi="Calibri" w:cs="Calibri"/>
-          <w:b/>
-          <w:bCs/>
-          <w:szCs w:val="22"/>
-        </w:rPr>
-        <w:t xml:space="preserve">URS-36: Admins can edit the temple’s history. </w:t>
-      </w:r>
-    </w:p>
-    <w:p>
-      <w:r>
-        <w:rPr>
-          <w:b/>
-          <w:bCs/>
-        </w:rPr>
-        <w:tab/>
-        <w:t xml:space="preserve">SRS-95: </w:t>
-      </w:r>
-      <w:r>
-        <w:t>System shall provide edit button on the temple’s history page.</w:t>
-      </w:r>
-    </w:p>
-    <w:p>
-      <w:r>
-        <w:t>`</w:t>
-      </w:r>
-      <w:r>
-        <w:tab/>
-      </w:r>
-      <w:r>
-        <w:rPr>
-          <w:b/>
-          <w:bCs/>
-        </w:rPr>
-        <w:t>SRS-96:</w:t>
-      </w:r>
-      <w:r>
-        <w:t xml:space="preserve"> System shall provide text field, update button, and cancel button.</w:t>
-      </w:r>
-    </w:p>
-    <w:p>
-      <w:pPr>
-        <w:ind w:left="720"/>
-      </w:pPr>
-      <w:r>
-        <w:rPr>
-          <w:b/>
-          <w:bCs/>
-        </w:rPr>
-        <w:t xml:space="preserve">SRS-97: </w:t>
-      </w:r>
-      <w:r>
-        <w:t>System shall retrieve the temple’s history from the database.</w:t>
-      </w:r>
-    </w:p>
-    <w:p>
-      <w:pPr>
-        <w:ind w:left="720"/>
-      </w:pPr>
-      <w:r>
-        <w:rPr>
-          <w:b/>
-          <w:bCs/>
-        </w:rPr>
-        <w:t>SRS-98:</w:t>
-      </w:r>
-      <w:r>
-        <w:t xml:space="preserve"> System shall display the temple’s history on the text field.</w:t>
-      </w:r>
-    </w:p>
-    <w:p>
-      <w:pPr>
-        <w:ind w:left="720"/>
-        <w:rPr>
-          <w:color w:val="FF0000"/>
-        </w:rPr>
-      </w:pPr>
-      <w:r>
-        <w:rPr>
-          <w:b/>
-          <w:bCs/>
-          <w:color w:val="FF0000"/>
-        </w:rPr>
-        <w:t xml:space="preserve">SRS-79: </w:t>
-      </w:r>
-      <w:r>
-        <w:rPr>
-          <w:color w:val="FF0000"/>
-        </w:rPr>
-        <w:t>System shall update the information into the database.</w:t>
-      </w:r>
-    </w:p>
-    <w:p>
-      <w:pPr>
-        <w:ind w:left="720"/>
-        <w:rPr>
-          <w:color w:val="FF0000"/>
-        </w:rPr>
-      </w:pPr>
-      <w:r>
-        <w:rPr>
-          <w:b/>
-          <w:bCs/>
-          <w:color w:val="FF0000"/>
-        </w:rPr>
-        <w:t>SRS-80:</w:t>
-      </w:r>
-      <w:r>
-        <w:rPr>
-          <w:color w:val="FF0000"/>
-        </w:rPr>
-        <w:t xml:space="preserve"> System shall display the success message “Edit success”.</w:t>
-      </w:r>
-    </w:p>
-    <w:p>
-      <w:pPr>
-        <w:ind w:left="720"/>
-      </w:pPr>
-      <w:r>
-        <w:rPr>
-          <w:b/>
-          <w:bCs/>
-        </w:rPr>
-        <w:t>SRS-99:</w:t>
-      </w:r>
-      <w:r>
-        <w:t xml:space="preserve"> System shall redirect to the temple’s history page.</w:t>
-      </w:r>
-    </w:p>
-    <w:p/>
-    <w:p>
-      <w:pPr>
-        <w:rPr>
-          <w:b/>
-          <w:bCs/>
-        </w:rPr>
-      </w:pPr>
-      <w:r>
-        <w:rPr>
-          <w:rFonts w:ascii="Calibri" w:eastAsia="Calibri" w:hAnsi="Calibri" w:cs="Calibri"/>
-          <w:b/>
-          <w:bCs/>
-          <w:szCs w:val="22"/>
-        </w:rPr>
-        <w:t>URS-37: Admin can redirect to the temple’s Facebook fan page.</w:t>
-      </w:r>
-    </w:p>
-    <w:p>
-      <w:pPr>
-        <w:ind w:left="720"/>
-        <w:rPr>
-          <w:color w:val="FF0000"/>
-        </w:rPr>
-      </w:pPr>
-      <w:r>
-        <w:rPr>
-          <w:rFonts w:ascii="Calibri" w:eastAsia="Calibri" w:hAnsi="Calibri" w:cs="Calibri"/>
-          <w:b/>
-          <w:bCs/>
-          <w:color w:val="FF0000"/>
-          <w:szCs w:val="22"/>
-        </w:rPr>
-        <w:t>SRS</w:t>
-      </w:r>
-      <w:r>
-        <w:rPr>
-          <w:b/>
-          <w:bCs/>
-          <w:color w:val="FF0000"/>
-        </w:rPr>
-        <w:t>-28:</w:t>
-      </w:r>
-      <w:r>
-        <w:rPr>
-          <w:color w:val="FF0000"/>
-        </w:rPr>
-        <w:t xml:space="preserve"> System shall provide a menu bar which contain homepage link, activity announcement page link, temple’s history page link, gallery page link, contact page link, Q &amp; A page link, map page link, and Facebook fan page link in every pages.</w:t>
-      </w:r>
-    </w:p>
-    <w:p>
-      <w:pPr>
-        <w:ind w:firstLine="720"/>
-        <w:rPr>
-          <w:b/>
-          <w:bCs/>
-        </w:rPr>
-      </w:pPr>
-      <w:r>
-        <w:rPr>
-          <w:rFonts w:ascii="Calibri" w:eastAsia="Calibri" w:hAnsi="Calibri" w:cs="Calibri"/>
-          <w:b/>
-          <w:bCs/>
-          <w:szCs w:val="22"/>
-        </w:rPr>
-        <w:t>SRS-52</w:t>
-      </w:r>
-      <w:r>
-        <w:t>: System shall redirect to the Facebook fan page.</w:t>
-      </w:r>
-    </w:p>
-    <w:p/>
-    <w:p/>
+    </w:p>
     <w:sectPr>
       <w:pgSz w:w="11906" w:h="16838"/>
       <w:pgMar w:top="1440" w:right="1440" w:bottom="1440" w:left="1440" w:header="720" w:footer="720" w:gutter="0"/>

</xml_diff>

<commit_message>
edit URS&SRS, add traceability metrix of urs/srs
</commit_message>
<xml_diff>
--- a/List_urs_srs.docx
+++ b/List_urs_srs.docx
@@ -49,7 +49,47 @@
           <w:bCs/>
           <w:szCs w:val="22"/>
         </w:rPr>
-        <w:t xml:space="preserve">URS-01: Visitor can register to be a member of Wat Pra Singh Website. </w:t>
+        <w:t xml:space="preserve">URS-01: Visitor can register to be a member of </w:t>
+      </w:r>
+      <w:proofErr w:type="spellStart"/>
+      <w:r>
+        <w:rPr>
+          <w:rFonts w:ascii="Calibri" w:eastAsia="Calibri" w:hAnsi="Calibri" w:cs="Calibri"/>
+          <w:b/>
+          <w:bCs/>
+          <w:szCs w:val="22"/>
+        </w:rPr>
+        <w:t>Wat</w:t>
+      </w:r>
+      <w:proofErr w:type="spellEnd"/>
+      <w:r>
+        <w:rPr>
+          <w:rFonts w:ascii="Calibri" w:eastAsia="Calibri" w:hAnsi="Calibri" w:cs="Calibri"/>
+          <w:b/>
+          <w:bCs/>
+          <w:szCs w:val="22"/>
+        </w:rPr>
+        <w:t xml:space="preserve"> </w:t>
+      </w:r>
+      <w:proofErr w:type="spellStart"/>
+      <w:r>
+        <w:rPr>
+          <w:rFonts w:ascii="Calibri" w:eastAsia="Calibri" w:hAnsi="Calibri" w:cs="Calibri"/>
+          <w:b/>
+          <w:bCs/>
+          <w:szCs w:val="22"/>
+        </w:rPr>
+        <w:t>Pra</w:t>
+      </w:r>
+      <w:proofErr w:type="spellEnd"/>
+      <w:r>
+        <w:rPr>
+          <w:rFonts w:ascii="Calibri" w:eastAsia="Calibri" w:hAnsi="Calibri" w:cs="Calibri"/>
+          <w:b/>
+          <w:bCs/>
+          <w:szCs w:val="22"/>
+        </w:rPr>
+        <w:t xml:space="preserve"> Singh Website. </w:t>
       </w:r>
     </w:p>
     <w:p>
@@ -546,7 +586,21 @@
           <w:rFonts w:ascii="Calibri" w:eastAsia="Calibri" w:hAnsi="Calibri" w:cs="Calibri"/>
           <w:szCs w:val="22"/>
         </w:rPr>
-        <w:t xml:space="preserve">: System shall provide an error message “Password is invalid. Please use only a-z, A-Z,0-9”.  </w:t>
+        <w:t>: System shall provide an error message “Password is invalid. Please use only a-z, A-Z,</w:t>
+      </w:r>
+      <w:r>
+        <w:rPr>
+          <w:rFonts w:ascii="Calibri" w:eastAsia="Calibri" w:hAnsi="Calibri" w:cs="Calibri"/>
+          <w:szCs w:val="22"/>
+        </w:rPr>
+        <w:t xml:space="preserve"> </w:t>
+      </w:r>
+      <w:r>
+        <w:rPr>
+          <w:rFonts w:ascii="Calibri" w:eastAsia="Calibri" w:hAnsi="Calibri" w:cs="Calibri"/>
+          <w:szCs w:val="22"/>
+        </w:rPr>
+        <w:t xml:space="preserve">0-9”.  </w:t>
       </w:r>
     </w:p>
     <w:p>
@@ -834,7 +888,21 @@
           <w:b/>
           <w:bCs/>
         </w:rPr>
-        <w:t>SRS-:</w:t>
+        <w:t>SRS-</w:t>
+      </w:r>
+      <w:r>
+        <w:rPr>
+          <w:b/>
+          <w:bCs/>
+        </w:rPr>
+        <w:t>32</w:t>
+      </w:r>
+      <w:r>
+        <w:rPr>
+          <w:b/>
+          <w:bCs/>
+        </w:rPr>
+        <w:t>:</w:t>
       </w:r>
       <w:r>
         <w:t xml:space="preserve"> System shall change the web language to the language that user selected.</w:t>
@@ -937,7 +1005,7 @@
           <w:bCs/>
           <w:szCs w:val="22"/>
         </w:rPr>
-        <w:t>SRS-32</w:t>
+        <w:t>SRS-33</w:t>
       </w:r>
       <w:r>
         <w:rPr>
@@ -964,7 +1032,7 @@
           <w:bCs/>
           <w:szCs w:val="22"/>
         </w:rPr>
-        <w:t>SRS-33</w:t>
+        <w:t>SRS-34</w:t>
       </w:r>
       <w:r>
         <w:rPr>
@@ -986,7 +1054,7 @@
           <w:bCs/>
           <w:szCs w:val="22"/>
         </w:rPr>
-        <w:t>SRS-34</w:t>
+        <w:t>SRS-35</w:t>
       </w:r>
       <w:r>
         <w:rPr>
@@ -1004,20 +1072,41 @@
     </w:p>
     <w:p>
       <w:pPr>
-        <w:rPr>
-          <w:rFonts w:ascii="Calibri" w:eastAsia="Calibri" w:hAnsi="Calibri" w:cs="Calibri"/>
-          <w:b/>
-          <w:bCs/>
-          <w:szCs w:val="22"/>
-        </w:rPr>
-      </w:pPr>
-      <w:r>
-        <w:rPr>
-          <w:rFonts w:ascii="Calibri" w:eastAsia="Calibri" w:hAnsi="Calibri" w:cs="Calibri"/>
-          <w:b/>
-          <w:bCs/>
-          <w:szCs w:val="22"/>
-        </w:rPr>
+        <w:spacing w:line="259" w:lineRule="auto"/>
+        <w:rPr>
+          <w:rFonts w:ascii="Calibri" w:eastAsia="Calibri" w:hAnsi="Calibri" w:cs="Calibri"/>
+          <w:b/>
+          <w:bCs/>
+          <w:szCs w:val="22"/>
+        </w:rPr>
+      </w:pPr>
+      <w:r>
+        <w:rPr>
+          <w:rFonts w:ascii="Calibri" w:eastAsia="Calibri" w:hAnsi="Calibri" w:cs="Calibri"/>
+          <w:b/>
+          <w:bCs/>
+          <w:szCs w:val="22"/>
+        </w:rPr>
+        <w:br w:type="page"/>
+      </w:r>
+    </w:p>
+    <w:p>
+      <w:pPr>
+        <w:rPr>
+          <w:rFonts w:ascii="Calibri" w:eastAsia="Calibri" w:hAnsi="Calibri" w:cs="Calibri"/>
+          <w:b/>
+          <w:bCs/>
+          <w:szCs w:val="22"/>
+        </w:rPr>
+      </w:pPr>
+      <w:r>
+        <w:rPr>
+          <w:rFonts w:ascii="Calibri" w:eastAsia="Calibri" w:hAnsi="Calibri" w:cs="Calibri"/>
+          <w:b/>
+          <w:bCs/>
+          <w:szCs w:val="22"/>
+        </w:rPr>
+        <w:lastRenderedPageBreak/>
         <w:t xml:space="preserve">URS-05: Visitor can view detail of each activity. </w:t>
       </w:r>
     </w:p>
@@ -1036,7 +1125,6 @@
           <w:color w:val="FF0000"/>
           <w:szCs w:val="22"/>
         </w:rPr>
-        <w:lastRenderedPageBreak/>
         <w:t>SRS</w:t>
       </w:r>
       <w:r>
@@ -1075,7 +1163,16 @@
           <w:bCs/>
           <w:szCs w:val="22"/>
         </w:rPr>
-        <w:t>SRS-35</w:t>
+        <w:t>SRS-3</w:t>
+      </w:r>
+      <w:r>
+        <w:rPr>
+          <w:rFonts w:ascii="Calibri" w:eastAsia="Calibri" w:hAnsi="Calibri" w:cs="Calibri"/>
+          <w:b/>
+          <w:bCs/>
+          <w:szCs w:val="22"/>
+        </w:rPr>
+        <w:t>6</w:t>
       </w:r>
       <w:r>
         <w:rPr>
@@ -1095,7 +1192,7 @@
           <w:szCs w:val="22"/>
         </w:rPr>
         <w:br/>
-        <w:t>SRS-36</w:t>
+        <w:t>SRS-37</w:t>
       </w:r>
       <w:r>
         <w:rPr>
@@ -1199,7 +1296,7 @@
           <w:bCs/>
           <w:szCs w:val="22"/>
         </w:rPr>
-        <w:t>SRS-37</w:t>
+        <w:t>SRS-38</w:t>
       </w:r>
       <w:r>
         <w:rPr>
@@ -1220,7 +1317,7 @@
           <w:bCs/>
           <w:szCs w:val="22"/>
         </w:rPr>
-        <w:t>SRS-38</w:t>
+        <w:t>SRS-39</w:t>
       </w:r>
       <w:r>
         <w:rPr>
@@ -1333,7 +1430,7 @@
           <w:szCs w:val="22"/>
         </w:rPr>
         <w:br/>
-        <w:t>SRS-39</w:t>
+        <w:t>SRS-40</w:t>
       </w:r>
       <w:r>
         <w:rPr>
@@ -1354,7 +1451,7 @@
           <w:bCs/>
           <w:szCs w:val="22"/>
         </w:rPr>
-        <w:t>SRS-40</w:t>
+        <w:t>SRS-41</w:t>
       </w:r>
       <w:r>
         <w:rPr>
@@ -1448,7 +1545,7 @@
           <w:bCs/>
           <w:szCs w:val="22"/>
         </w:rPr>
-        <w:t>SRS-41</w:t>
+        <w:t>SRS-42</w:t>
       </w:r>
       <w:r>
         <w:rPr>
@@ -1469,7 +1566,7 @@
           <w:bCs/>
           <w:szCs w:val="22"/>
         </w:rPr>
-        <w:t>SRS-42</w:t>
+        <w:t>SRS-43</w:t>
       </w:r>
       <w:r>
         <w:rPr>
@@ -1490,7 +1587,7 @@
           <w:bCs/>
           <w:szCs w:val="22"/>
         </w:rPr>
-        <w:t>SRS-43</w:t>
+        <w:t>SRS-44</w:t>
       </w:r>
       <w:r>
         <w:t>: System shall provide the thumbnail and the album’s name.</w:t>
@@ -1508,7 +1605,7 @@
           <w:szCs w:val="22"/>
         </w:rPr>
         <w:lastRenderedPageBreak/>
-        <w:t>SRS-44</w:t>
+        <w:t>SRS-45</w:t>
       </w:r>
       <w:r>
         <w:rPr>
@@ -1541,7 +1638,7 @@
           <w:bCs/>
           <w:szCs w:val="22"/>
         </w:rPr>
-        <w:t>SRS-45</w:t>
+        <w:t>SRS-46</w:t>
       </w:r>
       <w:r>
         <w:rPr>
@@ -1649,7 +1746,7 @@
           <w:bCs/>
           <w:szCs w:val="22"/>
         </w:rPr>
-        <w:t>SRS-46</w:t>
+        <w:t>SRS-47</w:t>
       </w:r>
       <w:r>
         <w:rPr>
@@ -1670,7 +1767,7 @@
           <w:bCs/>
           <w:szCs w:val="22"/>
         </w:rPr>
-        <w:t>SRS-47</w:t>
+        <w:t>SRS-48</w:t>
       </w:r>
       <w:r>
         <w:rPr>
@@ -1747,7 +1844,7 @@
           <w:bCs/>
           <w:szCs w:val="22"/>
         </w:rPr>
-        <w:t>SRS-48</w:t>
+        <w:t>SRS-49</w:t>
       </w:r>
       <w:r>
         <w:rPr>
@@ -1768,7 +1865,7 @@
           <w:bCs/>
           <w:szCs w:val="22"/>
         </w:rPr>
-        <w:t>SRS-49</w:t>
+        <w:t>SRS-50</w:t>
       </w:r>
       <w:r>
         <w:rPr>
@@ -1789,7 +1886,7 @@
           <w:bCs/>
           <w:szCs w:val="22"/>
         </w:rPr>
-        <w:t>SRS-50</w:t>
+        <w:t>SRS-51</w:t>
       </w:r>
       <w:r>
         <w:rPr>
@@ -1810,7 +1907,7 @@
           <w:bCs/>
           <w:szCs w:val="22"/>
         </w:rPr>
-        <w:t>SRS-51</w:t>
+        <w:t>SRS-52</w:t>
       </w:r>
       <w:r>
         <w:rPr>
@@ -1933,7 +2030,47 @@
           <w:bCs/>
           <w:szCs w:val="22"/>
         </w:rPr>
-        <w:t xml:space="preserve">URS-13: Member can login as a member to the Wat Pra Singh website.  </w:t>
+        <w:t xml:space="preserve">URS-13: Member can login as a member to the </w:t>
+      </w:r>
+      <w:proofErr w:type="spellStart"/>
+      <w:r>
+        <w:rPr>
+          <w:rFonts w:ascii="Calibri" w:eastAsia="Calibri" w:hAnsi="Calibri" w:cs="Calibri"/>
+          <w:b/>
+          <w:bCs/>
+          <w:szCs w:val="22"/>
+        </w:rPr>
+        <w:t>Wat</w:t>
+      </w:r>
+      <w:proofErr w:type="spellEnd"/>
+      <w:r>
+        <w:rPr>
+          <w:rFonts w:ascii="Calibri" w:eastAsia="Calibri" w:hAnsi="Calibri" w:cs="Calibri"/>
+          <w:b/>
+          <w:bCs/>
+          <w:szCs w:val="22"/>
+        </w:rPr>
+        <w:t xml:space="preserve"> </w:t>
+      </w:r>
+      <w:proofErr w:type="spellStart"/>
+      <w:r>
+        <w:rPr>
+          <w:rFonts w:ascii="Calibri" w:eastAsia="Calibri" w:hAnsi="Calibri" w:cs="Calibri"/>
+          <w:b/>
+          <w:bCs/>
+          <w:szCs w:val="22"/>
+        </w:rPr>
+        <w:t>Pra</w:t>
+      </w:r>
+      <w:proofErr w:type="spellEnd"/>
+      <w:r>
+        <w:rPr>
+          <w:rFonts w:ascii="Calibri" w:eastAsia="Calibri" w:hAnsi="Calibri" w:cs="Calibri"/>
+          <w:b/>
+          <w:bCs/>
+          <w:szCs w:val="22"/>
+        </w:rPr>
+        <w:t xml:space="preserve"> Singh website.  </w:t>
       </w:r>
     </w:p>
     <w:p>
@@ -2125,7 +2262,47 @@
           <w:bCs/>
           <w:szCs w:val="22"/>
         </w:rPr>
-        <w:t xml:space="preserve">URS-14: Member can logout from the Wat Pra Singh website.  </w:t>
+        <w:t xml:space="preserve">URS-14: Member can logout from the </w:t>
+      </w:r>
+      <w:proofErr w:type="spellStart"/>
+      <w:r>
+        <w:rPr>
+          <w:rFonts w:ascii="Calibri" w:eastAsia="Calibri" w:hAnsi="Calibri" w:cs="Calibri"/>
+          <w:b/>
+          <w:bCs/>
+          <w:szCs w:val="22"/>
+        </w:rPr>
+        <w:t>Wat</w:t>
+      </w:r>
+      <w:proofErr w:type="spellEnd"/>
+      <w:r>
+        <w:rPr>
+          <w:rFonts w:ascii="Calibri" w:eastAsia="Calibri" w:hAnsi="Calibri" w:cs="Calibri"/>
+          <w:b/>
+          <w:bCs/>
+          <w:szCs w:val="22"/>
+        </w:rPr>
+        <w:t xml:space="preserve"> </w:t>
+      </w:r>
+      <w:proofErr w:type="spellStart"/>
+      <w:r>
+        <w:rPr>
+          <w:rFonts w:ascii="Calibri" w:eastAsia="Calibri" w:hAnsi="Calibri" w:cs="Calibri"/>
+          <w:b/>
+          <w:bCs/>
+          <w:szCs w:val="22"/>
+        </w:rPr>
+        <w:t>Pra</w:t>
+      </w:r>
+      <w:proofErr w:type="spellEnd"/>
+      <w:r>
+        <w:rPr>
+          <w:rFonts w:ascii="Calibri" w:eastAsia="Calibri" w:hAnsi="Calibri" w:cs="Calibri"/>
+          <w:b/>
+          <w:bCs/>
+          <w:szCs w:val="22"/>
+        </w:rPr>
+        <w:t xml:space="preserve"> Singh website.  </w:t>
       </w:r>
     </w:p>
     <w:p>
@@ -2392,7 +2569,21 @@
           <w:b/>
           <w:bCs/>
         </w:rPr>
-        <w:t>SRS-:</w:t>
+        <w:t>SRS-</w:t>
+      </w:r>
+      <w:r>
+        <w:rPr>
+          <w:b/>
+          <w:bCs/>
+        </w:rPr>
+        <w:t>32</w:t>
+      </w:r>
+      <w:r>
+        <w:rPr>
+          <w:b/>
+          <w:bCs/>
+        </w:rPr>
+        <w:t>:</w:t>
       </w:r>
       <w:r>
         <w:t xml:space="preserve"> System shall change the web language to the language that user selected.</w:t>
@@ -2487,7 +2678,7 @@
           <w:bCs/>
           <w:szCs w:val="22"/>
         </w:rPr>
-        <w:t>SRS-32</w:t>
+        <w:t>SRS-33</w:t>
       </w:r>
       <w:r>
         <w:rPr>
@@ -2495,7 +2686,7 @@
           <w:color w:val="5B9AD5"/>
           <w:szCs w:val="22"/>
         </w:rPr>
-        <w:t>: System shall provide the user interface to display the activities announcement page which contain menu bar.</w:t>
+        <w:t>: System shall provide the user interface to display the activities announcement page.</w:t>
       </w:r>
     </w:p>
     <w:p>
@@ -2514,7 +2705,7 @@
           <w:bCs/>
           <w:szCs w:val="22"/>
         </w:rPr>
-        <w:t>SRS-33</w:t>
+        <w:t>SRS-34</w:t>
       </w:r>
       <w:r>
         <w:rPr>
@@ -2536,7 +2727,7 @@
           <w:bCs/>
           <w:szCs w:val="22"/>
         </w:rPr>
-        <w:t>SRS-34</w:t>
+        <w:t>SRS-35</w:t>
       </w:r>
       <w:r>
         <w:rPr>
@@ -2606,7 +2797,7 @@
           <w:bCs/>
           <w:szCs w:val="22"/>
         </w:rPr>
-        <w:t>SRS-35</w:t>
+        <w:t>SRS-36</w:t>
       </w:r>
       <w:r>
         <w:rPr>
@@ -2616,23 +2807,17 @@
         <w:t>: System shall provide the user interface to display the activities detail page.</w:t>
       </w:r>
       <w:r>
-        <w:rPr>
-          <w:rFonts w:ascii="Calibri" w:eastAsia="Calibri" w:hAnsi="Calibri" w:cs="Calibri"/>
-          <w:szCs w:val="22"/>
-        </w:rPr>
         <w:br/>
       </w:r>
       <w:r>
+        <w:rPr>
+          <w:rFonts w:ascii="Calibri" w:eastAsia="Calibri" w:hAnsi="Calibri" w:cs="Calibri"/>
+          <w:b/>
+          <w:bCs/>
+          <w:szCs w:val="22"/>
+        </w:rPr>
         <w:br/>
-      </w:r>
-      <w:r>
-        <w:rPr>
-          <w:rFonts w:ascii="Calibri" w:eastAsia="Calibri" w:hAnsi="Calibri" w:cs="Calibri"/>
-          <w:b/>
-          <w:bCs/>
-          <w:szCs w:val="22"/>
-        </w:rPr>
-        <w:t>SRS-36</w:t>
+        <w:t>SRS-37</w:t>
       </w:r>
       <w:r>
         <w:rPr>
@@ -2694,9 +2879,6 @@
     <w:p>
       <w:pPr>
         <w:ind w:left="720"/>
-        <w:rPr>
-          <w:color w:val="FF0000"/>
-        </w:rPr>
       </w:pPr>
       <w:r>
         <w:rPr>
@@ -2738,7 +2920,7 @@
           <w:bCs/>
           <w:szCs w:val="22"/>
         </w:rPr>
-        <w:t>SRS-37</w:t>
+        <w:t>SRS-38</w:t>
       </w:r>
       <w:r>
         <w:rPr>
@@ -2759,7 +2941,7 @@
           <w:bCs/>
           <w:szCs w:val="22"/>
         </w:rPr>
-        <w:t>SRS-38</w:t>
+        <w:t>SRS-39</w:t>
       </w:r>
       <w:r>
         <w:rPr>
@@ -2771,6 +2953,7 @@
     </w:p>
     <w:p>
       <w:pPr>
+        <w:ind w:left="720"/>
         <w:rPr>
           <w:rFonts w:ascii="Calibri" w:eastAsia="Calibri" w:hAnsi="Calibri" w:cs="Calibri"/>
           <w:b/>
@@ -3016,7 +3199,7 @@
           <w:bCs/>
           <w:szCs w:val="22"/>
         </w:rPr>
-        <w:t>SRS-39</w:t>
+        <w:t>SRS-40</w:t>
       </w:r>
       <w:r>
         <w:rPr>
@@ -3037,7 +3220,7 @@
           <w:bCs/>
           <w:szCs w:val="22"/>
         </w:rPr>
-        <w:t>SRS-40</w:t>
+        <w:t>SRS-41</w:t>
       </w:r>
       <w:r>
         <w:rPr>
@@ -3047,13 +3230,7 @@
         <w:t xml:space="preserve">: System shall provide temple's history information. </w:t>
       </w:r>
     </w:p>
-    <w:p>
-      <w:pPr>
-        <w:tabs>
-          <w:tab w:val="left" w:pos="5130"/>
-        </w:tabs>
-      </w:pPr>
-    </w:p>
+    <w:p/>
     <w:p>
       <w:r>
         <w:rPr>
@@ -3138,27 +3315,6 @@
           <w:bCs/>
           <w:szCs w:val="22"/>
         </w:rPr>
-        <w:t>SRS-41</w:t>
-      </w:r>
-      <w:r>
-        <w:rPr>
-          <w:rFonts w:ascii="Calibri" w:eastAsia="Calibri" w:hAnsi="Calibri" w:cs="Calibri"/>
-          <w:szCs w:val="22"/>
-        </w:rPr>
-        <w:t>: System shall provide the user interface to display the gallery page</w:t>
-      </w:r>
-    </w:p>
-    <w:p>
-      <w:pPr>
-        <w:ind w:left="720"/>
-      </w:pPr>
-      <w:r>
-        <w:rPr>
-          <w:rFonts w:ascii="Calibri" w:eastAsia="Calibri" w:hAnsi="Calibri" w:cs="Calibri"/>
-          <w:b/>
-          <w:bCs/>
-          <w:szCs w:val="22"/>
-        </w:rPr>
         <w:t>SRS-42</w:t>
       </w:r>
       <w:r>
@@ -3166,6 +3322,27 @@
           <w:rFonts w:ascii="Calibri" w:eastAsia="Calibri" w:hAnsi="Calibri" w:cs="Calibri"/>
           <w:szCs w:val="22"/>
         </w:rPr>
+        <w:t>: System shall provide the user interface to display the gallery page.</w:t>
+      </w:r>
+    </w:p>
+    <w:p>
+      <w:pPr>
+        <w:ind w:left="720"/>
+      </w:pPr>
+      <w:r>
+        <w:rPr>
+          <w:rFonts w:ascii="Calibri" w:eastAsia="Calibri" w:hAnsi="Calibri" w:cs="Calibri"/>
+          <w:b/>
+          <w:bCs/>
+          <w:szCs w:val="22"/>
+        </w:rPr>
+        <w:t>SRS-43</w:t>
+      </w:r>
+      <w:r>
+        <w:rPr>
+          <w:rFonts w:ascii="Calibri" w:eastAsia="Calibri" w:hAnsi="Calibri" w:cs="Calibri"/>
+          <w:szCs w:val="22"/>
+        </w:rPr>
         <w:t>: System shall separate each album into a list of picture's album link.</w:t>
       </w:r>
     </w:p>
@@ -3180,7 +3357,7 @@
           <w:bCs/>
           <w:szCs w:val="22"/>
         </w:rPr>
-        <w:t>SRS-43</w:t>
+        <w:t>SRS-44</w:t>
       </w:r>
       <w:r>
         <w:t>: System shall provide the thumbnail and the album’s name.</w:t>
@@ -3197,7 +3374,7 @@
           <w:bCs/>
           <w:szCs w:val="22"/>
         </w:rPr>
-        <w:t>SRS-44</w:t>
+        <w:t>SRS-45</w:t>
       </w:r>
       <w:r>
         <w:rPr>
@@ -3230,7 +3407,7 @@
           <w:bCs/>
           <w:szCs w:val="22"/>
         </w:rPr>
-        <w:t>SRS-45</w:t>
+        <w:t>SRS-46</w:t>
       </w:r>
       <w:r>
         <w:rPr>
@@ -3334,7 +3511,7 @@
           <w:bCs/>
           <w:szCs w:val="22"/>
         </w:rPr>
-        <w:t>SRS-46</w:t>
+        <w:t>SRS-47</w:t>
       </w:r>
       <w:r>
         <w:rPr>
@@ -3355,7 +3532,7 @@
           <w:bCs/>
           <w:szCs w:val="22"/>
         </w:rPr>
-        <w:t>SRS-47</w:t>
+        <w:t>SRS-48</w:t>
       </w:r>
       <w:r>
         <w:rPr>
@@ -3430,7 +3607,7 @@
           <w:bCs/>
           <w:szCs w:val="22"/>
         </w:rPr>
-        <w:t>SRS-48</w:t>
+        <w:t>SRS-49</w:t>
       </w:r>
       <w:r>
         <w:rPr>
@@ -3451,7 +3628,7 @@
           <w:bCs/>
           <w:szCs w:val="22"/>
         </w:rPr>
-        <w:t>SRS-49</w:t>
+        <w:t>SRS-50</w:t>
       </w:r>
       <w:r>
         <w:rPr>
@@ -3472,7 +3649,7 @@
           <w:bCs/>
           <w:szCs w:val="22"/>
         </w:rPr>
-        <w:t>SRS-50</w:t>
+        <w:t>SRS-51</w:t>
       </w:r>
       <w:r>
         <w:rPr>
@@ -3493,7 +3670,7 @@
           <w:bCs/>
           <w:szCs w:val="22"/>
         </w:rPr>
-        <w:t>SRS-51</w:t>
+        <w:t>SRS-52</w:t>
       </w:r>
       <w:r>
         <w:rPr>
@@ -3505,6 +3682,11 @@
       <w:r>
         <w:t>System shall pin point the temple location.</w:t>
       </w:r>
+    </w:p>
+    <w:p>
+      <w:pPr>
+        <w:ind w:left="720"/>
+      </w:pPr>
     </w:p>
     <w:p/>
     <w:p>
@@ -3865,7 +4047,47 @@
           <w:bCs/>
           <w:szCs w:val="22"/>
         </w:rPr>
-        <w:t xml:space="preserve">URS-29: Admin can logout from the Wat Pra Singh website.  </w:t>
+        <w:t xml:space="preserve">URS-29: Admin can logout from the </w:t>
+      </w:r>
+      <w:proofErr w:type="spellStart"/>
+      <w:r>
+        <w:rPr>
+          <w:rFonts w:ascii="Calibri" w:eastAsia="Calibri" w:hAnsi="Calibri" w:cs="Calibri"/>
+          <w:b/>
+          <w:bCs/>
+          <w:szCs w:val="22"/>
+        </w:rPr>
+        <w:t>Wat</w:t>
+      </w:r>
+      <w:proofErr w:type="spellEnd"/>
+      <w:r>
+        <w:rPr>
+          <w:rFonts w:ascii="Calibri" w:eastAsia="Calibri" w:hAnsi="Calibri" w:cs="Calibri"/>
+          <w:b/>
+          <w:bCs/>
+          <w:szCs w:val="22"/>
+        </w:rPr>
+        <w:t xml:space="preserve"> </w:t>
+      </w:r>
+      <w:proofErr w:type="spellStart"/>
+      <w:r>
+        <w:rPr>
+          <w:rFonts w:ascii="Calibri" w:eastAsia="Calibri" w:hAnsi="Calibri" w:cs="Calibri"/>
+          <w:b/>
+          <w:bCs/>
+          <w:szCs w:val="22"/>
+        </w:rPr>
+        <w:t>Pra</w:t>
+      </w:r>
+      <w:proofErr w:type="spellEnd"/>
+      <w:r>
+        <w:rPr>
+          <w:rFonts w:ascii="Calibri" w:eastAsia="Calibri" w:hAnsi="Calibri" w:cs="Calibri"/>
+          <w:b/>
+          <w:bCs/>
+          <w:szCs w:val="22"/>
+        </w:rPr>
+        <w:t xml:space="preserve"> Singh website.  </w:t>
       </w:r>
     </w:p>
     <w:p>
@@ -4270,8 +4492,13 @@
         <w:t>SRS-82:</w:t>
       </w:r>
       <w:r>
-        <w:t xml:space="preserve"> System shall provide confirm user interface “Are you sure to delete this activity?”.</w:t>
-      </w:r>
+        <w:t xml:space="preserve"> System shall provide confirm user interface “Are you sure to delete this activity?</w:t>
+      </w:r>
+      <w:proofErr w:type="gramStart"/>
+      <w:r>
+        <w:t>”.</w:t>
+      </w:r>
+      <w:proofErr w:type="gramEnd"/>
     </w:p>
     <w:p>
       <w:pPr>
@@ -5035,7 +5262,21 @@
           <w:b/>
           <w:bCs/>
         </w:rPr>
-        <w:t>SRS-:</w:t>
+        <w:t>SRS-</w:t>
+      </w:r>
+      <w:r>
+        <w:rPr>
+          <w:b/>
+          <w:bCs/>
+        </w:rPr>
+        <w:t>32</w:t>
+      </w:r>
+      <w:r>
+        <w:rPr>
+          <w:b/>
+          <w:bCs/>
+        </w:rPr>
+        <w:t>:</w:t>
       </w:r>
       <w:r>
         <w:t xml:space="preserve"> System shall change the web language to the language that user selected.</w:t>
@@ -5050,12 +5291,12 @@
         </w:rPr>
       </w:pPr>
     </w:p>
-    <w:p/>
     <w:p/>
     <w:p>
       <w:bookmarkStart w:id="0" w:name="_GoBack"/>
       <w:bookmarkEnd w:id="0"/>
     </w:p>
+    <w:p/>
     <w:sectPr>
       <w:pgSz w:w="11906" w:h="16838"/>
       <w:pgMar w:top="1440" w:right="1440" w:bottom="1440" w:left="1440" w:header="720" w:footer="720" w:gutter="0"/>

</xml_diff>

<commit_message>
List_urs_srs: - Add, edit some USR/SRS - URS base on file URS_only - Check number of URS/SRS (need re-check) - Edit some words/verb (need re-check)
</commit_message>
<xml_diff>
--- a/List_urs_srs.docx
+++ b/List_urs_srs.docx
@@ -1,6 +1,6 @@
 
 <file path=word/document.xml><?xml version="1.0" encoding="utf-8"?>
-<w:document xmlns:wpc="http://schemas.microsoft.com/office/word/2010/wordprocessingCanvas" xmlns:mc="http://schemas.openxmlformats.org/markup-compatibility/2006" xmlns:o="urn:schemas-microsoft-com:office:office" xmlns:r="http://schemas.openxmlformats.org/officeDocument/2006/relationships" xmlns:m="http://schemas.openxmlformats.org/officeDocument/2006/math" xmlns:v="urn:schemas-microsoft-com:vml" xmlns:wp14="http://schemas.microsoft.com/office/word/2010/wordprocessingDrawing" xmlns:wp="http://schemas.openxmlformats.org/drawingml/2006/wordprocessingDrawing" xmlns:w10="urn:schemas-microsoft-com:office:word" xmlns:w="http://schemas.openxmlformats.org/wordprocessingml/2006/main" xmlns:w14="http://schemas.microsoft.com/office/word/2010/wordml" xmlns:w15="http://schemas.microsoft.com/office/word/2012/wordml" xmlns:wpg="http://schemas.microsoft.com/office/word/2010/wordprocessingGroup" xmlns:wpi="http://schemas.microsoft.com/office/word/2010/wordprocessingInk" xmlns:wne="http://schemas.microsoft.com/office/word/2006/wordml" xmlns:wps="http://schemas.microsoft.com/office/word/2010/wordprocessingShape" mc:Ignorable="w14 w15 wp14">
+<w:document xmlns:wpc="http://schemas.microsoft.com/office/word/2010/wordprocessingCanvas" xmlns:mc="http://schemas.openxmlformats.org/markup-compatibility/2006" xmlns:o="urn:schemas-microsoft-com:office:office" xmlns:r="http://schemas.openxmlformats.org/officeDocument/2006/relationships" xmlns:m="http://schemas.openxmlformats.org/officeDocument/2006/math" xmlns:v="urn:schemas-microsoft-com:vml" xmlns:wp14="http://schemas.microsoft.com/office/word/2010/wordprocessingDrawing" xmlns:wp="http://schemas.openxmlformats.org/drawingml/2006/wordprocessingDrawing" xmlns:w10="urn:schemas-microsoft-com:office:word" xmlns:w="http://schemas.openxmlformats.org/wordprocessingml/2006/main" xmlns:w14="http://schemas.microsoft.com/office/word/2010/wordml" xmlns:wpg="http://schemas.microsoft.com/office/word/2010/wordprocessingGroup" xmlns:wpi="http://schemas.microsoft.com/office/word/2010/wordprocessingInk" xmlns:wne="http://schemas.microsoft.com/office/word/2006/wordml" xmlns:wps="http://schemas.microsoft.com/office/word/2010/wordprocessingShape" mc:Ignorable="w14 wp14">
   <w:body>
     <w:p>
       <w:pPr>
@@ -330,7 +330,7 @@
         </w:rPr>
         <w:t xml:space="preserve"> System shall verify the input email format which allow email format (e.g. </w:t>
       </w:r>
-      <w:hyperlink r:id="rId4" w:history="1">
+      <w:hyperlink r:id="rId5" w:history="1">
         <w:r>
           <w:rPr>
             <w:rStyle w:val="a3"/>
@@ -1595,17 +1595,134 @@
     </w:p>
     <w:p>
       <w:pPr>
-        <w:ind w:left="720"/>
-      </w:pPr>
-      <w:r>
-        <w:rPr>
-          <w:rFonts w:ascii="Calibri" w:eastAsia="Calibri" w:hAnsi="Calibri" w:cs="Calibri"/>
-          <w:b/>
-          <w:bCs/>
-          <w:szCs w:val="22"/>
-        </w:rPr>
+        <w:rPr>
+          <w:b/>
+          <w:bCs/>
+        </w:rPr>
+      </w:pPr>
+      <w:r>
         <w:lastRenderedPageBreak/>
-        <w:t>SRS-45</w:t>
+        <w:br/>
+      </w:r>
+      <w:r>
+        <w:rPr>
+          <w:b/>
+          <w:bCs/>
+        </w:rPr>
+        <w:t>URS-</w:t>
+      </w:r>
+      <w:r>
+        <w:rPr>
+          <w:b/>
+          <w:bCs/>
+        </w:rPr>
+        <w:t>09</w:t>
+      </w:r>
+      <w:r>
+        <w:rPr>
+          <w:b/>
+          <w:bCs/>
+        </w:rPr>
+        <w:t>:</w:t>
+      </w:r>
+      <w:r>
+        <w:rPr>
+          <w:b/>
+          <w:bCs/>
+        </w:rPr>
+        <w:t xml:space="preserve"> Visitor can view all pictures in selected album. </w:t>
+      </w:r>
+    </w:p>
+    <w:p>
+      <w:pPr>
+        <w:rPr>
+          <w:color w:val="FF0000"/>
+        </w:rPr>
+      </w:pPr>
+      <w:r>
+        <w:rPr>
+          <w:b/>
+          <w:bCs/>
+        </w:rPr>
+        <w:tab/>
+      </w:r>
+      <w:r>
+        <w:rPr>
+          <w:rFonts w:ascii="Calibri" w:eastAsia="Calibri" w:hAnsi="Calibri" w:cs="Calibri"/>
+          <w:b/>
+          <w:bCs/>
+          <w:color w:val="FF0000"/>
+          <w:szCs w:val="22"/>
+        </w:rPr>
+        <w:t>SRS</w:t>
+      </w:r>
+      <w:r>
+        <w:rPr>
+          <w:b/>
+          <w:bCs/>
+          <w:color w:val="FF0000"/>
+        </w:rPr>
+        <w:t>-28:</w:t>
+      </w:r>
+      <w:r>
+        <w:rPr>
+          <w:color w:val="FF0000"/>
+        </w:rPr>
+        <w:t xml:space="preserve"> System shall provide </w:t>
+      </w:r>
+      <w:r>
+        <w:rPr>
+          <w:color w:val="FF0000"/>
+        </w:rPr>
+        <w:t>a menu bar which contains</w:t>
+      </w:r>
+      <w:r>
+        <w:rPr>
+          <w:color w:val="FF0000"/>
+        </w:rPr>
+        <w:t xml:space="preserve"> homepage link, activity announcement page link, temple’s history page link, gallery page link, contact page link, Q &amp; A page link, map page link, and Facebo</w:t>
+      </w:r>
+      <w:r>
+        <w:rPr>
+          <w:color w:val="FF0000"/>
+        </w:rPr>
+        <w:t xml:space="preserve">ok fan page link in every </w:t>
+      </w:r>
+      <w:proofErr w:type="gramStart"/>
+      <w:r>
+        <w:rPr>
+          <w:color w:val="FF0000"/>
+        </w:rPr>
+        <w:t>pages</w:t>
+      </w:r>
+      <w:proofErr w:type="gramEnd"/>
+      <w:r>
+        <w:rPr>
+          <w:color w:val="FF0000"/>
+        </w:rPr>
+        <w:t>.</w:t>
+      </w:r>
+    </w:p>
+    <w:p>
+      <w:pPr>
+        <w:rPr>
+          <w:color w:val="FF0000"/>
+        </w:rPr>
+      </w:pPr>
+      <w:r>
+        <w:rPr>
+          <w:color w:val="FF0000"/>
+        </w:rPr>
+        <w:tab/>
+      </w:r>
+      <w:r>
+        <w:rPr>
+          <w:rFonts w:ascii="Calibri" w:eastAsia="Calibri" w:hAnsi="Calibri" w:cs="Calibri"/>
+          <w:b/>
+          <w:bCs/>
+          <w:szCs w:val="22"/>
+        </w:rPr>
+        <w:t>SRS-</w:t>
       </w:r>
       <w:r>
         <w:rPr>
@@ -1624,7 +1741,16 @@
           <w:bCs/>
           <w:szCs w:val="22"/>
         </w:rPr>
-        <w:t xml:space="preserve">URS-09: Visitor can view the larger size of each activity picture. </w:t>
+        <w:t>URS-10</w:t>
+      </w:r>
+      <w:r>
+        <w:rPr>
+          <w:rFonts w:ascii="Calibri" w:eastAsia="Calibri" w:hAnsi="Calibri" w:cs="Calibri"/>
+          <w:b/>
+          <w:bCs/>
+          <w:szCs w:val="22"/>
+        </w:rPr>
+        <w:t xml:space="preserve">: Visitor can view the larger size of each activity picture. </w:t>
       </w:r>
     </w:p>
     <w:p>
@@ -1669,7 +1795,16 @@
           <w:bCs/>
           <w:szCs w:val="22"/>
         </w:rPr>
-        <w:t xml:space="preserve">URS-10: Visitor can view the contact page. </w:t>
+        <w:t>URS-11</w:t>
+      </w:r>
+      <w:r>
+        <w:rPr>
+          <w:rFonts w:ascii="Calibri" w:eastAsia="Calibri" w:hAnsi="Calibri" w:cs="Calibri"/>
+          <w:b/>
+          <w:bCs/>
+          <w:szCs w:val="22"/>
+        </w:rPr>
+        <w:t xml:space="preserve">: Visitor can view the contact page. </w:t>
       </w:r>
     </w:p>
     <w:p>
@@ -1794,7 +1929,16 @@
           <w:bCs/>
           <w:szCs w:val="22"/>
         </w:rPr>
-        <w:t xml:space="preserve">URS-11: Visitor can view the map page. </w:t>
+        <w:t>URS-12</w:t>
+      </w:r>
+      <w:r>
+        <w:rPr>
+          <w:rFonts w:ascii="Calibri" w:eastAsia="Calibri" w:hAnsi="Calibri" w:cs="Calibri"/>
+          <w:b/>
+          <w:bCs/>
+          <w:szCs w:val="22"/>
+        </w:rPr>
+        <w:t xml:space="preserve">: Visitor can view the map page. </w:t>
       </w:r>
     </w:p>
     <w:p>
@@ -1943,7 +2087,16 @@
           <w:bCs/>
           <w:szCs w:val="22"/>
         </w:rPr>
-        <w:t xml:space="preserve">URS-12: Visitor can redirect to the temple’s Facebook fan page. </w:t>
+        <w:t>URS-13</w:t>
+      </w:r>
+      <w:r>
+        <w:rPr>
+          <w:rFonts w:ascii="Calibri" w:eastAsia="Calibri" w:hAnsi="Calibri" w:cs="Calibri"/>
+          <w:b/>
+          <w:bCs/>
+          <w:szCs w:val="22"/>
+        </w:rPr>
+        <w:t xml:space="preserve">: Visitor can redirect to the temple’s Facebook fan page. </w:t>
       </w:r>
     </w:p>
     <w:p>
@@ -2030,7 +2183,16 @@
           <w:bCs/>
           <w:szCs w:val="22"/>
         </w:rPr>
-        <w:t xml:space="preserve">URS-13: Member can login as a member to the </w:t>
+        <w:t>URS-14</w:t>
+      </w:r>
+      <w:r>
+        <w:rPr>
+          <w:rFonts w:ascii="Calibri" w:eastAsia="Calibri" w:hAnsi="Calibri" w:cs="Calibri"/>
+          <w:b/>
+          <w:bCs/>
+          <w:szCs w:val="22"/>
+        </w:rPr>
+        <w:t xml:space="preserve">: Member can login as a member to the </w:t>
       </w:r>
       <w:proofErr w:type="spellStart"/>
       <w:r>
@@ -2262,7 +2424,36 @@
           <w:bCs/>
           <w:szCs w:val="22"/>
         </w:rPr>
-        <w:t xml:space="preserve">URS-14: Member can logout from the </w:t>
+        <w:t>URS-15</w:t>
+      </w:r>
+      <w:r>
+        <w:rPr>
+          <w:rFonts w:ascii="Calibri" w:eastAsia="Calibri" w:hAnsi="Calibri" w:cs="Calibri"/>
+          <w:b/>
+          <w:bCs/>
+          <w:szCs w:val="22"/>
+        </w:rPr>
+        <w:t xml:space="preserve">: Member </w:t>
+      </w:r>
+      <w:proofErr w:type="gramStart"/>
+      <w:r>
+        <w:rPr>
+          <w:rFonts w:ascii="Calibri" w:eastAsia="Calibri" w:hAnsi="Calibri" w:cs="Calibri"/>
+          <w:b/>
+          <w:bCs/>
+          <w:szCs w:val="22"/>
+        </w:rPr>
+        <w:t>can</w:t>
+      </w:r>
+      <w:proofErr w:type="gramEnd"/>
+      <w:r>
+        <w:rPr>
+          <w:rFonts w:ascii="Calibri" w:eastAsia="Calibri" w:hAnsi="Calibri" w:cs="Calibri"/>
+          <w:b/>
+          <w:bCs/>
+          <w:szCs w:val="22"/>
+        </w:rPr>
+        <w:t xml:space="preserve"> logout from the </w:t>
       </w:r>
       <w:proofErr w:type="spellStart"/>
       <w:r>
@@ -2381,7 +2572,16 @@
           <w:bCs/>
           <w:szCs w:val="22"/>
         </w:rPr>
-        <w:t xml:space="preserve">URS-15: Member can view the home page. </w:t>
+        <w:t>URS-16</w:t>
+      </w:r>
+      <w:r>
+        <w:rPr>
+          <w:rFonts w:ascii="Calibri" w:eastAsia="Calibri" w:hAnsi="Calibri" w:cs="Calibri"/>
+          <w:b/>
+          <w:bCs/>
+          <w:szCs w:val="22"/>
+        </w:rPr>
+        <w:t xml:space="preserve">: Member can view the home page. </w:t>
       </w:r>
     </w:p>
     <w:p>
@@ -2507,7 +2707,16 @@
           <w:bCs/>
           <w:szCs w:val="22"/>
         </w:rPr>
-        <w:t xml:space="preserve">URS-16: Member can switch website language between Thai and English language.  </w:t>
+        <w:t>URS-17</w:t>
+      </w:r>
+      <w:r>
+        <w:rPr>
+          <w:rFonts w:ascii="Calibri" w:eastAsia="Calibri" w:hAnsi="Calibri" w:cs="Calibri"/>
+          <w:b/>
+          <w:bCs/>
+          <w:szCs w:val="22"/>
+        </w:rPr>
+        <w:t xml:space="preserve">: Member can switch website language between Thai and English language.  </w:t>
       </w:r>
     </w:p>
     <w:p>
@@ -2598,7 +2807,16 @@
           <w:szCs w:val="22"/>
         </w:rPr>
         <w:lastRenderedPageBreak/>
-        <w:t xml:space="preserve">URS-17: Member can view the activities announcement page. </w:t>
+        <w:t>URS-18</w:t>
+      </w:r>
+      <w:r>
+        <w:rPr>
+          <w:rFonts w:ascii="Calibri" w:eastAsia="Calibri" w:hAnsi="Calibri" w:cs="Calibri"/>
+          <w:b/>
+          <w:bCs/>
+          <w:szCs w:val="22"/>
+        </w:rPr>
+        <w:t xml:space="preserve">: Member can view the activities announcement page. </w:t>
       </w:r>
     </w:p>
     <w:p>
@@ -2747,7 +2965,16 @@
           <w:bCs/>
           <w:szCs w:val="22"/>
         </w:rPr>
-        <w:t xml:space="preserve">URS-18: Member can view detail of each activity. </w:t>
+        <w:t>URS-19</w:t>
+      </w:r>
+      <w:r>
+        <w:rPr>
+          <w:rFonts w:ascii="Calibri" w:eastAsia="Calibri" w:hAnsi="Calibri" w:cs="Calibri"/>
+          <w:b/>
+          <w:bCs/>
+          <w:szCs w:val="22"/>
+        </w:rPr>
+        <w:t xml:space="preserve">: Member can view detail of each activity. </w:t>
       </w:r>
     </w:p>
     <w:p>
@@ -2844,7 +3071,16 @@
           <w:bCs/>
           <w:szCs w:val="22"/>
         </w:rPr>
-        <w:t xml:space="preserve">URS-19: Member can view the Q&amp;A page. </w:t>
+        <w:t>URS-20</w:t>
+      </w:r>
+      <w:r>
+        <w:rPr>
+          <w:rFonts w:ascii="Calibri" w:eastAsia="Calibri" w:hAnsi="Calibri" w:cs="Calibri"/>
+          <w:b/>
+          <w:bCs/>
+          <w:szCs w:val="22"/>
+        </w:rPr>
+        <w:t xml:space="preserve">: Member can view the Q&amp;A page. </w:t>
       </w:r>
     </w:p>
     <w:p>
@@ -2976,7 +3212,16 @@
           <w:bCs/>
           <w:szCs w:val="22"/>
         </w:rPr>
-        <w:t xml:space="preserve">URS-20: Member can send the Dharma question. </w:t>
+        <w:t>URS-21</w:t>
+      </w:r>
+      <w:r>
+        <w:rPr>
+          <w:rFonts w:ascii="Calibri" w:eastAsia="Calibri" w:hAnsi="Calibri" w:cs="Calibri"/>
+          <w:b/>
+          <w:bCs/>
+          <w:szCs w:val="22"/>
+        </w:rPr>
+        <w:t xml:space="preserve">: Member can send the Dharma question. </w:t>
       </w:r>
     </w:p>
     <w:p>
@@ -3048,7 +3293,16 @@
           <w:rFonts w:ascii="Calibri" w:eastAsia="Calibri" w:hAnsi="Calibri" w:cs="Calibri"/>
           <w:szCs w:val="22"/>
         </w:rPr>
-        <w:t xml:space="preserve">: System shall insert the Dharma question into the database. </w:t>
+        <w:t xml:space="preserve">: System shall </w:t>
+      </w:r>
+      <w:bookmarkStart w:id="0" w:name="_GoBack"/>
+      <w:bookmarkEnd w:id="0"/>
+      <w:r>
+        <w:rPr>
+          <w:rFonts w:ascii="Calibri" w:eastAsia="Calibri" w:hAnsi="Calibri" w:cs="Calibri"/>
+          <w:szCs w:val="22"/>
+        </w:rPr>
+        <w:t xml:space="preserve">insert the Dharma question into the database. </w:t>
       </w:r>
       <w:r>
         <w:br/>
@@ -3106,7 +3360,16 @@
           <w:bCs/>
           <w:szCs w:val="22"/>
         </w:rPr>
-        <w:t xml:space="preserve">URS-21: Member can view the temple’s history page. </w:t>
+        <w:t>URS-22</w:t>
+      </w:r>
+      <w:r>
+        <w:rPr>
+          <w:rFonts w:ascii="Calibri" w:eastAsia="Calibri" w:hAnsi="Calibri" w:cs="Calibri"/>
+          <w:b/>
+          <w:bCs/>
+          <w:szCs w:val="22"/>
+        </w:rPr>
+        <w:t xml:space="preserve">: Member can view the temple’s history page. </w:t>
       </w:r>
       <w:r>
         <w:tab/>
@@ -3239,7 +3502,16 @@
           <w:bCs/>
           <w:szCs w:val="22"/>
         </w:rPr>
-        <w:t xml:space="preserve">URS-22: Member can view the gallery page. </w:t>
+        <w:t>URS-23</w:t>
+      </w:r>
+      <w:r>
+        <w:rPr>
+          <w:rFonts w:ascii="Calibri" w:eastAsia="Calibri" w:hAnsi="Calibri" w:cs="Calibri"/>
+          <w:b/>
+          <w:bCs/>
+          <w:szCs w:val="22"/>
+        </w:rPr>
+        <w:t xml:space="preserve">: Member can view the gallery page. </w:t>
       </w:r>
     </w:p>
     <w:p>
@@ -3363,10 +3635,114 @@
         <w:t>: System shall provide the thumbnail and the album’s name.</w:t>
       </w:r>
     </w:p>
-    <w:p>
-      <w:pPr>
-        <w:ind w:left="720"/>
-      </w:pPr>
+    <w:p/>
+    <w:p>
+      <w:pPr>
+        <w:rPr>
+          <w:b/>
+          <w:bCs/>
+        </w:rPr>
+      </w:pPr>
+      <w:r>
+        <w:rPr>
+          <w:b/>
+          <w:bCs/>
+        </w:rPr>
+        <w:t>URS-</w:t>
+      </w:r>
+      <w:r>
+        <w:rPr>
+          <w:b/>
+          <w:bCs/>
+        </w:rPr>
+        <w:t>24</w:t>
+      </w:r>
+      <w:r>
+        <w:rPr>
+          <w:b/>
+          <w:bCs/>
+        </w:rPr>
+        <w:t>:</w:t>
+      </w:r>
+      <w:r>
+        <w:rPr>
+          <w:b/>
+          <w:bCs/>
+        </w:rPr>
+        <w:t xml:space="preserve"> Member</w:t>
+      </w:r>
+      <w:r>
+        <w:rPr>
+          <w:b/>
+          <w:bCs/>
+        </w:rPr>
+        <w:t xml:space="preserve"> can view all pictures in selected album. </w:t>
+      </w:r>
+    </w:p>
+    <w:p>
+      <w:pPr>
+        <w:rPr>
+          <w:color w:val="FF0000"/>
+        </w:rPr>
+      </w:pPr>
+      <w:r>
+        <w:rPr>
+          <w:b/>
+          <w:bCs/>
+        </w:rPr>
+        <w:tab/>
+      </w:r>
+      <w:r>
+        <w:rPr>
+          <w:rFonts w:ascii="Calibri" w:eastAsia="Calibri" w:hAnsi="Calibri" w:cs="Calibri"/>
+          <w:b/>
+          <w:bCs/>
+          <w:color w:val="FF0000"/>
+          <w:szCs w:val="22"/>
+        </w:rPr>
+        <w:t>SRS</w:t>
+      </w:r>
+      <w:r>
+        <w:rPr>
+          <w:b/>
+          <w:bCs/>
+          <w:color w:val="FF0000"/>
+        </w:rPr>
+        <w:t>-28:</w:t>
+      </w:r>
+      <w:r>
+        <w:rPr>
+          <w:color w:val="FF0000"/>
+        </w:rPr>
+        <w:t xml:space="preserve"> System shall provide a menu bar which contains homepage link, activity announcement page link, temple’s history page link, gallery page link, contact page link, Q &amp; A page link, map page link, and Facebook fan page link in every </w:t>
+      </w:r>
+      <w:proofErr w:type="gramStart"/>
+      <w:r>
+        <w:rPr>
+          <w:color w:val="FF0000"/>
+        </w:rPr>
+        <w:t>pages</w:t>
+      </w:r>
+      <w:proofErr w:type="gramEnd"/>
+      <w:r>
+        <w:rPr>
+          <w:color w:val="FF0000"/>
+        </w:rPr>
+        <w:t>.</w:t>
+      </w:r>
+    </w:p>
+    <w:p>
+      <w:pPr>
+        <w:rPr>
+          <w:color w:val="FF0000"/>
+        </w:rPr>
+      </w:pPr>
+      <w:r>
+        <w:rPr>
+          <w:color w:val="FF0000"/>
+        </w:rPr>
+        <w:tab/>
+      </w:r>
       <w:r>
         <w:rPr>
           <w:rFonts w:ascii="Calibri" w:eastAsia="Calibri" w:hAnsi="Calibri" w:cs="Calibri"/>
@@ -3385,15 +3761,25 @@
       </w:r>
     </w:p>
     <w:p/>
-    <w:p>
-      <w:r>
-        <w:rPr>
-          <w:rFonts w:ascii="Calibri" w:eastAsia="Calibri" w:hAnsi="Calibri" w:cs="Calibri"/>
-          <w:b/>
-          <w:bCs/>
-          <w:szCs w:val="22"/>
-        </w:rPr>
-        <w:t xml:space="preserve">URS-23: Member can view the larger size of each activity picture. </w:t>
+    <w:p/>
+    <w:p>
+      <w:r>
+        <w:rPr>
+          <w:rFonts w:ascii="Calibri" w:eastAsia="Calibri" w:hAnsi="Calibri" w:cs="Calibri"/>
+          <w:b/>
+          <w:bCs/>
+          <w:szCs w:val="22"/>
+        </w:rPr>
+        <w:t>URS-25</w:t>
+      </w:r>
+      <w:r>
+        <w:rPr>
+          <w:rFonts w:ascii="Calibri" w:eastAsia="Calibri" w:hAnsi="Calibri" w:cs="Calibri"/>
+          <w:b/>
+          <w:bCs/>
+          <w:szCs w:val="22"/>
+        </w:rPr>
+        <w:t xml:space="preserve">: Member can view the larger size of each activity picture. </w:t>
       </w:r>
     </w:p>
     <w:p>
@@ -3432,7 +3818,16 @@
           <w:bCs/>
           <w:szCs w:val="22"/>
         </w:rPr>
-        <w:t xml:space="preserve">URS-24: Member can view the contact page. </w:t>
+        <w:t>URS-26</w:t>
+      </w:r>
+      <w:r>
+        <w:rPr>
+          <w:rFonts w:ascii="Calibri" w:eastAsia="Calibri" w:hAnsi="Calibri" w:cs="Calibri"/>
+          <w:b/>
+          <w:bCs/>
+          <w:szCs w:val="22"/>
+        </w:rPr>
+        <w:t xml:space="preserve">: Member can view the contact page. </w:t>
       </w:r>
       <w:r>
         <w:tab/>
@@ -3479,6 +3874,7 @@
           <w:color w:val="FF0000"/>
           <w:szCs w:val="22"/>
         </w:rPr>
+        <w:lastRenderedPageBreak/>
         <w:t>SRS</w:t>
       </w:r>
       <w:r>
@@ -3557,7 +3953,16 @@
           <w:bCs/>
           <w:szCs w:val="22"/>
         </w:rPr>
-        <w:t xml:space="preserve">URS-25: Member can view the map page. </w:t>
+        <w:t>URS-27</w:t>
+      </w:r>
+      <w:r>
+        <w:rPr>
+          <w:rFonts w:ascii="Calibri" w:eastAsia="Calibri" w:hAnsi="Calibri" w:cs="Calibri"/>
+          <w:b/>
+          <w:bCs/>
+          <w:szCs w:val="22"/>
+        </w:rPr>
+        <w:t xml:space="preserve">: Member can view the map page. </w:t>
       </w:r>
     </w:p>
     <w:p>
@@ -3703,7 +4108,16 @@
           <w:bCs/>
           <w:szCs w:val="22"/>
         </w:rPr>
-        <w:t>URS-26: Member can redirect to the temple’s Facebook fan page.</w:t>
+        <w:t>URS-28</w:t>
+      </w:r>
+      <w:r>
+        <w:rPr>
+          <w:rFonts w:ascii="Calibri" w:eastAsia="Calibri" w:hAnsi="Calibri" w:cs="Calibri"/>
+          <w:b/>
+          <w:bCs/>
+          <w:szCs w:val="22"/>
+        </w:rPr>
+        <w:t>: Member can redirect to the temple’s Facebook fan page.</w:t>
       </w:r>
     </w:p>
     <w:p>
@@ -3782,7 +4196,16 @@
           <w:bCs/>
           <w:szCs w:val="22"/>
         </w:rPr>
-        <w:t xml:space="preserve">URS-27: Member can receive the activity news from temple via the registered email.  </w:t>
+        <w:t>URS-29</w:t>
+      </w:r>
+      <w:r>
+        <w:rPr>
+          <w:rFonts w:ascii="Calibri" w:eastAsia="Calibri" w:hAnsi="Calibri" w:cs="Calibri"/>
+          <w:b/>
+          <w:bCs/>
+          <w:szCs w:val="22"/>
+        </w:rPr>
+        <w:t xml:space="preserve">: Member can receive the activity news from temple via the registered email.  </w:t>
       </w:r>
     </w:p>
     <w:p>
@@ -3861,7 +4284,16 @@
           <w:bCs/>
           <w:szCs w:val="22"/>
         </w:rPr>
-        <w:t xml:space="preserve">URS-28: Admin can login as an admin to the website. </w:t>
+        <w:t>URS-30</w:t>
+      </w:r>
+      <w:r>
+        <w:rPr>
+          <w:rFonts w:ascii="Calibri" w:eastAsia="Calibri" w:hAnsi="Calibri" w:cs="Calibri"/>
+          <w:b/>
+          <w:bCs/>
+          <w:szCs w:val="22"/>
+        </w:rPr>
+        <w:t xml:space="preserve">: Admin can login as an admin to the website. </w:t>
       </w:r>
     </w:p>
     <w:p>
@@ -4047,7 +4479,16 @@
           <w:bCs/>
           <w:szCs w:val="22"/>
         </w:rPr>
-        <w:t xml:space="preserve">URS-29: Admin can logout from the </w:t>
+        <w:t>URS-31</w:t>
+      </w:r>
+      <w:r>
+        <w:rPr>
+          <w:rFonts w:ascii="Calibri" w:eastAsia="Calibri" w:hAnsi="Calibri" w:cs="Calibri"/>
+          <w:b/>
+          <w:bCs/>
+          <w:szCs w:val="22"/>
+        </w:rPr>
+        <w:t xml:space="preserve">: Admin can logout from the </w:t>
       </w:r>
       <w:proofErr w:type="spellStart"/>
       <w:r>
@@ -4163,7 +4604,16 @@
           <w:bCs/>
           <w:szCs w:val="22"/>
         </w:rPr>
-        <w:t xml:space="preserve">URS-30: Admins can add the temple’s activities in the update activities page. </w:t>
+        <w:t>URS-32</w:t>
+      </w:r>
+      <w:r>
+        <w:rPr>
+          <w:rFonts w:ascii="Calibri" w:eastAsia="Calibri" w:hAnsi="Calibri" w:cs="Calibri"/>
+          <w:b/>
+          <w:bCs/>
+          <w:szCs w:val="22"/>
+        </w:rPr>
+        <w:t xml:space="preserve">: Admins can add the temple’s activities in the update activities page. </w:t>
       </w:r>
     </w:p>
     <w:p>
@@ -4292,7 +4742,16 @@
           <w:bCs/>
           <w:szCs w:val="22"/>
         </w:rPr>
-        <w:t xml:space="preserve">URS-31: Admins can edit the temple’s activities in the update activities page. </w:t>
+        <w:t>URS-33</w:t>
+      </w:r>
+      <w:r>
+        <w:rPr>
+          <w:rFonts w:ascii="Calibri" w:eastAsia="Calibri" w:hAnsi="Calibri" w:cs="Calibri"/>
+          <w:b/>
+          <w:bCs/>
+          <w:szCs w:val="22"/>
+        </w:rPr>
+        <w:t xml:space="preserve">: Admins can edit the temple’s activities in the update activities page. </w:t>
       </w:r>
     </w:p>
     <w:p>
@@ -4462,7 +4921,16 @@
           <w:bCs/>
           <w:szCs w:val="22"/>
         </w:rPr>
-        <w:t xml:space="preserve">URS-32: Admins can delete the temple’s activities in the update activities page. </w:t>
+        <w:t>URS-34</w:t>
+      </w:r>
+      <w:r>
+        <w:rPr>
+          <w:rFonts w:ascii="Calibri" w:eastAsia="Calibri" w:hAnsi="Calibri" w:cs="Calibri"/>
+          <w:b/>
+          <w:bCs/>
+          <w:szCs w:val="22"/>
+        </w:rPr>
+        <w:t xml:space="preserve">: Admins can delete the temple’s activities in the update activities page. </w:t>
       </w:r>
     </w:p>
     <w:p>
@@ -4586,7 +5054,16 @@
           <w:bCs/>
           <w:szCs w:val="22"/>
         </w:rPr>
-        <w:t xml:space="preserve">URS-33: Admins can view the Dharma Question page. </w:t>
+        <w:t>URS-35</w:t>
+      </w:r>
+      <w:r>
+        <w:rPr>
+          <w:rFonts w:ascii="Calibri" w:eastAsia="Calibri" w:hAnsi="Calibri" w:cs="Calibri"/>
+          <w:b/>
+          <w:bCs/>
+          <w:szCs w:val="22"/>
+        </w:rPr>
+        <w:t xml:space="preserve">: Admins can view the Dharma Question page. </w:t>
       </w:r>
     </w:p>
     <w:p>
@@ -4721,7 +5198,16 @@
           <w:bCs/>
           <w:szCs w:val="22"/>
         </w:rPr>
-        <w:t xml:space="preserve">URS-34: Admins can answer the Dharma question in the Dharma Question page. </w:t>
+        <w:t>URS-36</w:t>
+      </w:r>
+      <w:r>
+        <w:rPr>
+          <w:rFonts w:ascii="Calibri" w:eastAsia="Calibri" w:hAnsi="Calibri" w:cs="Calibri"/>
+          <w:b/>
+          <w:bCs/>
+          <w:szCs w:val="22"/>
+        </w:rPr>
+        <w:t xml:space="preserve">: Admins can answer the Dharma question in the Dharma Question page. </w:t>
       </w:r>
     </w:p>
     <w:p>
@@ -4860,7 +5346,16 @@
           <w:szCs w:val="22"/>
         </w:rPr>
         <w:lastRenderedPageBreak/>
-        <w:t xml:space="preserve">URS-35: Admins can delete the Dharma question in the Dharma Question page. </w:t>
+        <w:t>URS-37</w:t>
+      </w:r>
+      <w:r>
+        <w:rPr>
+          <w:rFonts w:ascii="Calibri" w:eastAsia="Calibri" w:hAnsi="Calibri" w:cs="Calibri"/>
+          <w:b/>
+          <w:bCs/>
+          <w:szCs w:val="22"/>
+        </w:rPr>
+        <w:t xml:space="preserve">: Admins can delete the Dharma question in the Dharma Question page. </w:t>
       </w:r>
     </w:p>
     <w:p>
@@ -4991,7 +5486,16 @@
           <w:bCs/>
           <w:szCs w:val="22"/>
         </w:rPr>
-        <w:t xml:space="preserve">URS-36: Admins can edit the temple’s history. </w:t>
+        <w:t>URS-38</w:t>
+      </w:r>
+      <w:r>
+        <w:rPr>
+          <w:rFonts w:ascii="Calibri" w:eastAsia="Calibri" w:hAnsi="Calibri" w:cs="Calibri"/>
+          <w:b/>
+          <w:bCs/>
+          <w:szCs w:val="22"/>
+        </w:rPr>
+        <w:t xml:space="preserve">: Admins can edit the temple’s history. </w:t>
       </w:r>
     </w:p>
     <w:p>
@@ -5129,7 +5633,16 @@
           <w:bCs/>
           <w:szCs w:val="22"/>
         </w:rPr>
-        <w:t>URS-37: Admin can redirect to the temple’s Facebook fan page.</w:t>
+        <w:t>URS-39</w:t>
+      </w:r>
+      <w:r>
+        <w:rPr>
+          <w:rFonts w:ascii="Calibri" w:eastAsia="Calibri" w:hAnsi="Calibri" w:cs="Calibri"/>
+          <w:b/>
+          <w:bCs/>
+          <w:szCs w:val="22"/>
+        </w:rPr>
+        <w:t>: Admin can redirect to the temple’s Facebook fan page.</w:t>
       </w:r>
     </w:p>
     <w:p>
@@ -5200,7 +5713,16 @@
           <w:bCs/>
           <w:szCs w:val="22"/>
         </w:rPr>
-        <w:t xml:space="preserve">URS-38: Admin can switch website language between Thai and English language.  </w:t>
+        <w:t>URS-40</w:t>
+      </w:r>
+      <w:r>
+        <w:rPr>
+          <w:rFonts w:ascii="Calibri" w:eastAsia="Calibri" w:hAnsi="Calibri" w:cs="Calibri"/>
+          <w:b/>
+          <w:bCs/>
+          <w:szCs w:val="22"/>
+        </w:rPr>
+        <w:t xml:space="preserve">: Admin can switch website language between Thai and English language.  </w:t>
       </w:r>
     </w:p>
     <w:p>
@@ -5292,10 +5814,7 @@
       </w:pPr>
     </w:p>
     <w:p/>
-    <w:p>
-      <w:bookmarkStart w:id="0" w:name="_GoBack"/>
-      <w:bookmarkEnd w:id="0"/>
-    </w:p>
+    <w:p/>
     <w:p/>
     <w:sectPr>
       <w:pgSz w:w="11906" w:h="16838"/>
@@ -5308,7 +5827,7 @@
 </file>
 
 <file path=word/styles.xml><?xml version="1.0" encoding="utf-8"?>
-<w:styles xmlns:mc="http://schemas.openxmlformats.org/markup-compatibility/2006" xmlns:r="http://schemas.openxmlformats.org/officeDocument/2006/relationships" xmlns:w="http://schemas.openxmlformats.org/wordprocessingml/2006/main" xmlns:w14="http://schemas.microsoft.com/office/word/2010/wordml" xmlns:w15="http://schemas.microsoft.com/office/word/2012/wordml" mc:Ignorable="w14 w15">
+<w:styles xmlns:mc="http://schemas.openxmlformats.org/markup-compatibility/2006" xmlns:r="http://schemas.openxmlformats.org/officeDocument/2006/relationships" xmlns:w="http://schemas.openxmlformats.org/wordprocessingml/2006/main" xmlns:w14="http://schemas.microsoft.com/office/word/2010/wordml" mc:Ignorable="w14">
   <w:docDefaults>
     <w:rPrDefault>
       <w:rPr>
@@ -5324,378 +5843,349 @@
       </w:pPr>
     </w:pPrDefault>
   </w:docDefaults>
-  <w:latentStyles w:defLockedState="0" w:defUIPriority="99" w:defSemiHidden="0" w:defUnhideWhenUsed="0" w:defQFormat="0" w:count="371">
-    <w:lsdException w:name="Normal" w:uiPriority="0" w:qFormat="1"/>
-    <w:lsdException w:name="heading 1" w:uiPriority="9" w:qFormat="1"/>
-    <w:lsdException w:name="heading 2" w:semiHidden="1" w:uiPriority="9" w:unhideWhenUsed="1" w:qFormat="1"/>
-    <w:lsdException w:name="heading 3" w:semiHidden="1" w:uiPriority="9" w:unhideWhenUsed="1" w:qFormat="1"/>
-    <w:lsdException w:name="heading 4" w:semiHidden="1" w:uiPriority="9" w:unhideWhenUsed="1" w:qFormat="1"/>
-    <w:lsdException w:name="heading 5" w:semiHidden="1" w:uiPriority="9" w:unhideWhenUsed="1" w:qFormat="1"/>
-    <w:lsdException w:name="heading 6" w:semiHidden="1" w:uiPriority="9" w:unhideWhenUsed="1" w:qFormat="1"/>
-    <w:lsdException w:name="heading 7" w:semiHidden="1" w:uiPriority="9" w:unhideWhenUsed="1" w:qFormat="1"/>
-    <w:lsdException w:name="heading 8" w:semiHidden="1" w:uiPriority="9" w:unhideWhenUsed="1" w:qFormat="1"/>
-    <w:lsdException w:name="heading 9" w:semiHidden="1" w:uiPriority="9" w:unhideWhenUsed="1" w:qFormat="1"/>
-    <w:lsdException w:name="index 1" w:semiHidden="1" w:unhideWhenUsed="1"/>
-    <w:lsdException w:name="index 2" w:semiHidden="1" w:unhideWhenUsed="1"/>
-    <w:lsdException w:name="index 3" w:semiHidden="1" w:unhideWhenUsed="1"/>
-    <w:lsdException w:name="index 4" w:semiHidden="1" w:unhideWhenUsed="1"/>
-    <w:lsdException w:name="index 5" w:semiHidden="1" w:unhideWhenUsed="1"/>
-    <w:lsdException w:name="index 6" w:semiHidden="1" w:unhideWhenUsed="1"/>
-    <w:lsdException w:name="index 7" w:semiHidden="1" w:unhideWhenUsed="1"/>
-    <w:lsdException w:name="index 8" w:semiHidden="1" w:unhideWhenUsed="1"/>
-    <w:lsdException w:name="index 9" w:semiHidden="1" w:unhideWhenUsed="1"/>
-    <w:lsdException w:name="toc 1" w:semiHidden="1" w:uiPriority="39" w:unhideWhenUsed="1"/>
-    <w:lsdException w:name="toc 2" w:semiHidden="1" w:uiPriority="39" w:unhideWhenUsed="1"/>
-    <w:lsdException w:name="toc 3" w:semiHidden="1" w:uiPriority="39" w:unhideWhenUsed="1"/>
-    <w:lsdException w:name="toc 4" w:semiHidden="1" w:uiPriority="39" w:unhideWhenUsed="1"/>
-    <w:lsdException w:name="toc 5" w:semiHidden="1" w:uiPriority="39" w:unhideWhenUsed="1"/>
-    <w:lsdException w:name="toc 6" w:semiHidden="1" w:uiPriority="39" w:unhideWhenUsed="1"/>
-    <w:lsdException w:name="toc 7" w:semiHidden="1" w:uiPriority="39" w:unhideWhenUsed="1"/>
-    <w:lsdException w:name="toc 8" w:semiHidden="1" w:uiPriority="39" w:unhideWhenUsed="1"/>
-    <w:lsdException w:name="toc 9" w:semiHidden="1" w:uiPriority="39" w:unhideWhenUsed="1"/>
-    <w:lsdException w:name="Normal Indent" w:semiHidden="1" w:unhideWhenUsed="1"/>
-    <w:lsdException w:name="footnote text" w:semiHidden="1" w:unhideWhenUsed="1"/>
-    <w:lsdException w:name="annotation text" w:semiHidden="1" w:unhideWhenUsed="1"/>
-    <w:lsdException w:name="header" w:semiHidden="1" w:unhideWhenUsed="1"/>
-    <w:lsdException w:name="footer" w:semiHidden="1" w:unhideWhenUsed="1"/>
-    <w:lsdException w:name="index heading" w:semiHidden="1" w:unhideWhenUsed="1"/>
-    <w:lsdException w:name="caption" w:semiHidden="1" w:uiPriority="35" w:unhideWhenUsed="1" w:qFormat="1"/>
-    <w:lsdException w:name="table of figures" w:semiHidden="1" w:unhideWhenUsed="1"/>
-    <w:lsdException w:name="envelope address" w:semiHidden="1" w:unhideWhenUsed="1"/>
-    <w:lsdException w:name="envelope return" w:semiHidden="1" w:unhideWhenUsed="1"/>
-    <w:lsdException w:name="footnote reference" w:semiHidden="1" w:unhideWhenUsed="1"/>
-    <w:lsdException w:name="annotation reference" w:semiHidden="1" w:unhideWhenUsed="1"/>
-    <w:lsdException w:name="line number" w:semiHidden="1" w:unhideWhenUsed="1"/>
-    <w:lsdException w:name="page number" w:semiHidden="1" w:unhideWhenUsed="1"/>
-    <w:lsdException w:name="endnote reference" w:semiHidden="1" w:unhideWhenUsed="1"/>
-    <w:lsdException w:name="endnote text" w:semiHidden="1" w:unhideWhenUsed="1"/>
-    <w:lsdException w:name="table of authorities" w:semiHidden="1" w:unhideWhenUsed="1"/>
-    <w:lsdException w:name="macro" w:semiHidden="1" w:unhideWhenUsed="1"/>
-    <w:lsdException w:name="toa heading" w:semiHidden="1" w:unhideWhenUsed="1"/>
-    <w:lsdException w:name="List" w:semiHidden="1" w:unhideWhenUsed="1"/>
-    <w:lsdException w:name="List Bullet" w:semiHidden="1" w:unhideWhenUsed="1"/>
-    <w:lsdException w:name="List Number" w:semiHidden="1" w:unhideWhenUsed="1"/>
-    <w:lsdException w:name="List 2" w:semiHidden="1" w:unhideWhenUsed="1"/>
-    <w:lsdException w:name="List 3" w:semiHidden="1" w:unhideWhenUsed="1"/>
-    <w:lsdException w:name="List 4" w:semiHidden="1" w:unhideWhenUsed="1"/>
-    <w:lsdException w:name="List 5" w:semiHidden="1" w:unhideWhenUsed="1"/>
-    <w:lsdException w:name="List Bullet 2" w:semiHidden="1" w:unhideWhenUsed="1"/>
-    <w:lsdException w:name="List Bullet 3" w:semiHidden="1" w:unhideWhenUsed="1"/>
-    <w:lsdException w:name="List Bullet 4" w:semiHidden="1" w:unhideWhenUsed="1"/>
-    <w:lsdException w:name="List Bullet 5" w:semiHidden="1" w:unhideWhenUsed="1"/>
-    <w:lsdException w:name="List Number 2" w:semiHidden="1" w:unhideWhenUsed="1"/>
-    <w:lsdException w:name="List Number 3" w:semiHidden="1" w:unhideWhenUsed="1"/>
-    <w:lsdException w:name="List Number 4" w:semiHidden="1" w:unhideWhenUsed="1"/>
-    <w:lsdException w:name="List Number 5" w:semiHidden="1" w:unhideWhenUsed="1"/>
-    <w:lsdException w:name="Title" w:uiPriority="10" w:qFormat="1"/>
-    <w:lsdException w:name="Closing" w:semiHidden="1" w:unhideWhenUsed="1"/>
-    <w:lsdException w:name="Signature" w:semiHidden="1" w:unhideWhenUsed="1"/>
-    <w:lsdException w:name="Default Paragraph Font" w:semiHidden="1" w:uiPriority="1" w:unhideWhenUsed="1"/>
-    <w:lsdException w:name="Body Text" w:semiHidden="1" w:unhideWhenUsed="1"/>
-    <w:lsdException w:name="Body Text Indent" w:semiHidden="1" w:unhideWhenUsed="1"/>
-    <w:lsdException w:name="List Continue" w:semiHidden="1" w:unhideWhenUsed="1"/>
-    <w:lsdException w:name="List Continue 2" w:semiHidden="1" w:unhideWhenUsed="1"/>
-    <w:lsdException w:name="List Continue 3" w:semiHidden="1" w:unhideWhenUsed="1"/>
-    <w:lsdException w:name="List Continue 4" w:semiHidden="1" w:unhideWhenUsed="1"/>
-    <w:lsdException w:name="List Continue 5" w:semiHidden="1" w:unhideWhenUsed="1"/>
-    <w:lsdException w:name="Message Header" w:semiHidden="1" w:unhideWhenUsed="1"/>
-    <w:lsdException w:name="Subtitle" w:uiPriority="11" w:qFormat="1"/>
-    <w:lsdException w:name="Salutation" w:semiHidden="1" w:unhideWhenUsed="1"/>
-    <w:lsdException w:name="Date" w:semiHidden="1" w:unhideWhenUsed="1"/>
-    <w:lsdException w:name="Body Text First Indent" w:semiHidden="1" w:unhideWhenUsed="1"/>
-    <w:lsdException w:name="Body Text First Indent 2" w:semiHidden="1" w:unhideWhenUsed="1"/>
-    <w:lsdException w:name="Note Heading" w:semiHidden="1" w:unhideWhenUsed="1"/>
-    <w:lsdException w:name="Body Text 2" w:semiHidden="1" w:unhideWhenUsed="1"/>
-    <w:lsdException w:name="Body Text 3" w:semiHidden="1" w:unhideWhenUsed="1"/>
-    <w:lsdException w:name="Body Text Indent 2" w:semiHidden="1" w:unhideWhenUsed="1"/>
-    <w:lsdException w:name="Body Text Indent 3" w:semiHidden="1" w:unhideWhenUsed="1"/>
-    <w:lsdException w:name="Block Text" w:semiHidden="1" w:unhideWhenUsed="1"/>
-    <w:lsdException w:name="Hyperlink" w:semiHidden="1" w:unhideWhenUsed="1"/>
-    <w:lsdException w:name="FollowedHyperlink" w:semiHidden="1" w:unhideWhenUsed="1"/>
-    <w:lsdException w:name="Strong" w:uiPriority="22" w:qFormat="1"/>
-    <w:lsdException w:name="Emphasis" w:uiPriority="20" w:qFormat="1"/>
-    <w:lsdException w:name="Document Map" w:semiHidden="1" w:unhideWhenUsed="1"/>
-    <w:lsdException w:name="Plain Text" w:semiHidden="1" w:unhideWhenUsed="1"/>
-    <w:lsdException w:name="E-mail Signature" w:semiHidden="1" w:unhideWhenUsed="1"/>
-    <w:lsdException w:name="HTML Top of Form" w:semiHidden="1" w:unhideWhenUsed="1"/>
-    <w:lsdException w:name="HTML Bottom of Form" w:semiHidden="1" w:unhideWhenUsed="1"/>
-    <w:lsdException w:name="Normal (Web)" w:semiHidden="1" w:unhideWhenUsed="1"/>
-    <w:lsdException w:name="HTML Acronym" w:semiHidden="1" w:unhideWhenUsed="1"/>
-    <w:lsdException w:name="HTML Address" w:semiHidden="1" w:unhideWhenUsed="1"/>
-    <w:lsdException w:name="HTML Cite" w:semiHidden="1" w:unhideWhenUsed="1"/>
-    <w:lsdException w:name="HTML Code" w:semiHidden="1" w:unhideWhenUsed="1"/>
-    <w:lsdException w:name="HTML Definition" w:semiHidden="1" w:unhideWhenUsed="1"/>
-    <w:lsdException w:name="HTML Keyboard" w:semiHidden="1" w:unhideWhenUsed="1"/>
-    <w:lsdException w:name="HTML Preformatted" w:semiHidden="1" w:unhideWhenUsed="1"/>
-    <w:lsdException w:name="HTML Sample" w:semiHidden="1" w:unhideWhenUsed="1"/>
-    <w:lsdException w:name="HTML Typewriter" w:semiHidden="1" w:unhideWhenUsed="1"/>
-    <w:lsdException w:name="HTML Variable" w:semiHidden="1" w:unhideWhenUsed="1"/>
-    <w:lsdException w:name="Normal Table" w:semiHidden="1" w:unhideWhenUsed="1"/>
-    <w:lsdException w:name="annotation subject" w:semiHidden="1" w:unhideWhenUsed="1"/>
-    <w:lsdException w:name="No List" w:semiHidden="1" w:unhideWhenUsed="1"/>
-    <w:lsdException w:name="Outline List 1" w:semiHidden="1" w:unhideWhenUsed="1"/>
-    <w:lsdException w:name="Outline List 2" w:semiHidden="1" w:unhideWhenUsed="1"/>
-    <w:lsdException w:name="Outline List 3" w:semiHidden="1" w:unhideWhenUsed="1"/>
-    <w:lsdException w:name="Table Simple 1" w:semiHidden="1" w:unhideWhenUsed="1"/>
-    <w:lsdException w:name="Table Simple 2" w:semiHidden="1" w:unhideWhenUsed="1"/>
-    <w:lsdException w:name="Table Simple 3" w:semiHidden="1" w:unhideWhenUsed="1"/>
-    <w:lsdException w:name="Table Classic 1" w:semiHidden="1" w:unhideWhenUsed="1"/>
-    <w:lsdException w:name="Table Classic 2" w:semiHidden="1" w:unhideWhenUsed="1"/>
-    <w:lsdException w:name="Table Classic 3" w:semiHidden="1" w:unhideWhenUsed="1"/>
-    <w:lsdException w:name="Table Classic 4" w:semiHidden="1" w:unhideWhenUsed="1"/>
-    <w:lsdException w:name="Table Colorful 1" w:semiHidden="1" w:unhideWhenUsed="1"/>
-    <w:lsdException w:name="Table Colorful 2" w:semiHidden="1" w:unhideWhenUsed="1"/>
-    <w:lsdException w:name="Table Colorful 3" w:semiHidden="1" w:unhideWhenUsed="1"/>
-    <w:lsdException w:name="Table Columns 1" w:semiHidden="1" w:unhideWhenUsed="1"/>
-    <w:lsdException w:name="Table Columns 2" w:semiHidden="1" w:unhideWhenUsed="1"/>
-    <w:lsdException w:name="Table Columns 3" w:semiHidden="1" w:unhideWhenUsed="1"/>
-    <w:lsdException w:name="Table Columns 4" w:semiHidden="1" w:unhideWhenUsed="1"/>
-    <w:lsdException w:name="Table Columns 5" w:semiHidden="1" w:unhideWhenUsed="1"/>
-    <w:lsdException w:name="Table Grid 1" w:semiHidden="1" w:unhideWhenUsed="1"/>
-    <w:lsdException w:name="Table Grid 2" w:semiHidden="1" w:unhideWhenUsed="1"/>
-    <w:lsdException w:name="Table Grid 3" w:semiHidden="1" w:unhideWhenUsed="1"/>
-    <w:lsdException w:name="Table Grid 4" w:semiHidden="1" w:unhideWhenUsed="1"/>
-    <w:lsdException w:name="Table Grid 5" w:semiHidden="1" w:unhideWhenUsed="1"/>
-    <w:lsdException w:name="Table Grid 6" w:semiHidden="1" w:unhideWhenUsed="1"/>
-    <w:lsdException w:name="Table Grid 7" w:semiHidden="1" w:unhideWhenUsed="1"/>
-    <w:lsdException w:name="Table Grid 8" w:semiHidden="1" w:unhideWhenUsed="1"/>
-    <w:lsdException w:name="Table List 1" w:semiHidden="1" w:unhideWhenUsed="1"/>
-    <w:lsdException w:name="Table List 2" w:semiHidden="1" w:unhideWhenUsed="1"/>
-    <w:lsdException w:name="Table List 3" w:semiHidden="1" w:unhideWhenUsed="1"/>
-    <w:lsdException w:name="Table List 4" w:semiHidden="1" w:unhideWhenUsed="1"/>
-    <w:lsdException w:name="Table List 5" w:semiHidden="1" w:unhideWhenUsed="1"/>
-    <w:lsdException w:name="Table List 6" w:semiHidden="1" w:unhideWhenUsed="1"/>
-    <w:lsdException w:name="Table List 7" w:semiHidden="1" w:unhideWhenUsed="1"/>
-    <w:lsdException w:name="Table List 8" w:semiHidden="1" w:unhideWhenUsed="1"/>
-    <w:lsdException w:name="Table 3D effects 1" w:semiHidden="1" w:unhideWhenUsed="1"/>
-    <w:lsdException w:name="Table 3D effects 2" w:semiHidden="1" w:unhideWhenUsed="1"/>
-    <w:lsdException w:name="Table 3D effects 3" w:semiHidden="1" w:unhideWhenUsed="1"/>
-    <w:lsdException w:name="Table Contemporary" w:semiHidden="1" w:unhideWhenUsed="1"/>
-    <w:lsdException w:name="Table Elegant" w:semiHidden="1" w:unhideWhenUsed="1"/>
-    <w:lsdException w:name="Table Professional" w:semiHidden="1" w:unhideWhenUsed="1"/>
-    <w:lsdException w:name="Table Subtle 1" w:semiHidden="1" w:unhideWhenUsed="1"/>
-    <w:lsdException w:name="Table Subtle 2" w:semiHidden="1" w:unhideWhenUsed="1"/>
-    <w:lsdException w:name="Table Web 1" w:semiHidden="1" w:unhideWhenUsed="1"/>
-    <w:lsdException w:name="Table Web 2" w:semiHidden="1" w:unhideWhenUsed="1"/>
-    <w:lsdException w:name="Table Web 3" w:semiHidden="1" w:unhideWhenUsed="1"/>
-    <w:lsdException w:name="Balloon Text" w:semiHidden="1" w:unhideWhenUsed="1"/>
-    <w:lsdException w:name="Table Grid" w:uiPriority="39"/>
-    <w:lsdException w:name="Table Theme" w:semiHidden="1" w:unhideWhenUsed="1"/>
-    <w:lsdException w:name="Placeholder Text" w:semiHidden="1"/>
-    <w:lsdException w:name="No Spacing" w:uiPriority="1" w:qFormat="1"/>
-    <w:lsdException w:name="Light Shading" w:uiPriority="60"/>
-    <w:lsdException w:name="Light List" w:uiPriority="61"/>
-    <w:lsdException w:name="Light Grid" w:uiPriority="62"/>
-    <w:lsdException w:name="Medium Shading 1" w:uiPriority="63"/>
-    <w:lsdException w:name="Medium Shading 2" w:uiPriority="64"/>
-    <w:lsdException w:name="Medium List 1" w:uiPriority="65"/>
-    <w:lsdException w:name="Medium List 2" w:uiPriority="66"/>
-    <w:lsdException w:name="Medium Grid 1" w:uiPriority="67"/>
-    <w:lsdException w:name="Medium Grid 2" w:uiPriority="68"/>
-    <w:lsdException w:name="Medium Grid 3" w:uiPriority="69"/>
-    <w:lsdException w:name="Dark List" w:uiPriority="70"/>
-    <w:lsdException w:name="Colorful Shading" w:uiPriority="71"/>
-    <w:lsdException w:name="Colorful List" w:uiPriority="72"/>
-    <w:lsdException w:name="Colorful Grid" w:uiPriority="73"/>
-    <w:lsdException w:name="Light Shading Accent 1" w:uiPriority="60"/>
-    <w:lsdException w:name="Light List Accent 1" w:uiPriority="61"/>
-    <w:lsdException w:name="Light Grid Accent 1" w:uiPriority="62"/>
-    <w:lsdException w:name="Medium Shading 1 Accent 1" w:uiPriority="63"/>
-    <w:lsdException w:name="Medium Shading 2 Accent 1" w:uiPriority="64"/>
-    <w:lsdException w:name="Medium List 1 Accent 1" w:uiPriority="65"/>
-    <w:lsdException w:name="Revision" w:semiHidden="1"/>
-    <w:lsdException w:name="List Paragraph" w:uiPriority="34" w:qFormat="1"/>
-    <w:lsdException w:name="Quote" w:uiPriority="29" w:qFormat="1"/>
-    <w:lsdException w:name="Intense Quote" w:uiPriority="30" w:qFormat="1"/>
-    <w:lsdException w:name="Medium List 2 Accent 1" w:uiPriority="66"/>
-    <w:lsdException w:name="Medium Grid 1 Accent 1" w:uiPriority="67"/>
-    <w:lsdException w:name="Medium Grid 2 Accent 1" w:uiPriority="68"/>
-    <w:lsdException w:name="Medium Grid 3 Accent 1" w:uiPriority="69"/>
-    <w:lsdException w:name="Dark List Accent 1" w:uiPriority="70"/>
-    <w:lsdException w:name="Colorful Shading Accent 1" w:uiPriority="71"/>
-    <w:lsdException w:name="Colorful List Accent 1" w:uiPriority="72"/>
-    <w:lsdException w:name="Colorful Grid Accent 1" w:uiPriority="73"/>
-    <w:lsdException w:name="Light Shading Accent 2" w:uiPriority="60"/>
-    <w:lsdException w:name="Light List Accent 2" w:uiPriority="61"/>
-    <w:lsdException w:name="Light Grid Accent 2" w:uiPriority="62"/>
-    <w:lsdException w:name="Medium Shading 1 Accent 2" w:uiPriority="63"/>
-    <w:lsdException w:name="Medium Shading 2 Accent 2" w:uiPriority="64"/>
-    <w:lsdException w:name="Medium List 1 Accent 2" w:uiPriority="65"/>
-    <w:lsdException w:name="Medium List 2 Accent 2" w:uiPriority="66"/>
-    <w:lsdException w:name="Medium Grid 1 Accent 2" w:uiPriority="67"/>
-    <w:lsdException w:name="Medium Grid 2 Accent 2" w:uiPriority="68"/>
-    <w:lsdException w:name="Medium Grid 3 Accent 2" w:uiPriority="69"/>
-    <w:lsdException w:name="Dark List Accent 2" w:uiPriority="70"/>
-    <w:lsdException w:name="Colorful Shading Accent 2" w:uiPriority="71"/>
-    <w:lsdException w:name="Colorful List Accent 2" w:uiPriority="72"/>
-    <w:lsdException w:name="Colorful Grid Accent 2" w:uiPriority="73"/>
-    <w:lsdException w:name="Light Shading Accent 3" w:uiPriority="60"/>
-    <w:lsdException w:name="Light List Accent 3" w:uiPriority="61"/>
-    <w:lsdException w:name="Light Grid Accent 3" w:uiPriority="62"/>
-    <w:lsdException w:name="Medium Shading 1 Accent 3" w:uiPriority="63"/>
-    <w:lsdException w:name="Medium Shading 2 Accent 3" w:uiPriority="64"/>
-    <w:lsdException w:name="Medium List 1 Accent 3" w:uiPriority="65"/>
-    <w:lsdException w:name="Medium List 2 Accent 3" w:uiPriority="66"/>
-    <w:lsdException w:name="Medium Grid 1 Accent 3" w:uiPriority="67"/>
-    <w:lsdException w:name="Medium Grid 2 Accent 3" w:uiPriority="68"/>
-    <w:lsdException w:name="Medium Grid 3 Accent 3" w:uiPriority="69"/>
-    <w:lsdException w:name="Dark List Accent 3" w:uiPriority="70"/>
-    <w:lsdException w:name="Colorful Shading Accent 3" w:uiPriority="71"/>
-    <w:lsdException w:name="Colorful List Accent 3" w:uiPriority="72"/>
-    <w:lsdException w:name="Colorful Grid Accent 3" w:uiPriority="73"/>
-    <w:lsdException w:name="Light Shading Accent 4" w:uiPriority="60"/>
-    <w:lsdException w:name="Light List Accent 4" w:uiPriority="61"/>
-    <w:lsdException w:name="Light Grid Accent 4" w:uiPriority="62"/>
-    <w:lsdException w:name="Medium Shading 1 Accent 4" w:uiPriority="63"/>
-    <w:lsdException w:name="Medium Shading 2 Accent 4" w:uiPriority="64"/>
-    <w:lsdException w:name="Medium List 1 Accent 4" w:uiPriority="65"/>
-    <w:lsdException w:name="Medium List 2 Accent 4" w:uiPriority="66"/>
-    <w:lsdException w:name="Medium Grid 1 Accent 4" w:uiPriority="67"/>
-    <w:lsdException w:name="Medium Grid 2 Accent 4" w:uiPriority="68"/>
-    <w:lsdException w:name="Medium Grid 3 Accent 4" w:uiPriority="69"/>
-    <w:lsdException w:name="Dark List Accent 4" w:uiPriority="70"/>
-    <w:lsdException w:name="Colorful Shading Accent 4" w:uiPriority="71"/>
-    <w:lsdException w:name="Colorful List Accent 4" w:uiPriority="72"/>
-    <w:lsdException w:name="Colorful Grid Accent 4" w:uiPriority="73"/>
-    <w:lsdException w:name="Light Shading Accent 5" w:uiPriority="60"/>
-    <w:lsdException w:name="Light List Accent 5" w:uiPriority="61"/>
-    <w:lsdException w:name="Light Grid Accent 5" w:uiPriority="62"/>
-    <w:lsdException w:name="Medium Shading 1 Accent 5" w:uiPriority="63"/>
-    <w:lsdException w:name="Medium Shading 2 Accent 5" w:uiPriority="64"/>
-    <w:lsdException w:name="Medium List 1 Accent 5" w:uiPriority="65"/>
-    <w:lsdException w:name="Medium List 2 Accent 5" w:uiPriority="66"/>
-    <w:lsdException w:name="Medium Grid 1 Accent 5" w:uiPriority="67"/>
-    <w:lsdException w:name="Medium Grid 2 Accent 5" w:uiPriority="68"/>
-    <w:lsdException w:name="Medium Grid 3 Accent 5" w:uiPriority="69"/>
-    <w:lsdException w:name="Dark List Accent 5" w:uiPriority="70"/>
-    <w:lsdException w:name="Colorful Shading Accent 5" w:uiPriority="71"/>
-    <w:lsdException w:name="Colorful List Accent 5" w:uiPriority="72"/>
-    <w:lsdException w:name="Colorful Grid Accent 5" w:uiPriority="73"/>
-    <w:lsdException w:name="Light Shading Accent 6" w:uiPriority="60"/>
-    <w:lsdException w:name="Light List Accent 6" w:uiPriority="61"/>
-    <w:lsdException w:name="Light Grid Accent 6" w:uiPriority="62"/>
-    <w:lsdException w:name="Medium Shading 1 Accent 6" w:uiPriority="63"/>
-    <w:lsdException w:name="Medium Shading 2 Accent 6" w:uiPriority="64"/>
-    <w:lsdException w:name="Medium List 1 Accent 6" w:uiPriority="65"/>
-    <w:lsdException w:name="Medium List 2 Accent 6" w:uiPriority="66"/>
-    <w:lsdException w:name="Medium Grid 1 Accent 6" w:uiPriority="67"/>
-    <w:lsdException w:name="Medium Grid 2 Accent 6" w:uiPriority="68"/>
-    <w:lsdException w:name="Medium Grid 3 Accent 6" w:uiPriority="69"/>
-    <w:lsdException w:name="Dark List Accent 6" w:uiPriority="70"/>
-    <w:lsdException w:name="Colorful Shading Accent 6" w:uiPriority="71"/>
-    <w:lsdException w:name="Colorful List Accent 6" w:uiPriority="72"/>
-    <w:lsdException w:name="Colorful Grid Accent 6" w:uiPriority="73"/>
-    <w:lsdException w:name="Subtle Emphasis" w:uiPriority="19" w:qFormat="1"/>
-    <w:lsdException w:name="Intense Emphasis" w:uiPriority="21" w:qFormat="1"/>
-    <w:lsdException w:name="Subtle Reference" w:uiPriority="31" w:qFormat="1"/>
-    <w:lsdException w:name="Intense Reference" w:uiPriority="32" w:qFormat="1"/>
-    <w:lsdException w:name="Book Title" w:uiPriority="33" w:qFormat="1"/>
-    <w:lsdException w:name="Bibliography" w:semiHidden="1" w:uiPriority="37" w:unhideWhenUsed="1"/>
-    <w:lsdException w:name="TOC Heading" w:semiHidden="1" w:uiPriority="39" w:unhideWhenUsed="1" w:qFormat="1"/>
-    <w:lsdException w:name="Plain Table 1" w:uiPriority="41"/>
-    <w:lsdException w:name="Plain Table 2" w:uiPriority="42"/>
-    <w:lsdException w:name="Plain Table 3" w:uiPriority="43"/>
-    <w:lsdException w:name="Plain Table 4" w:uiPriority="44"/>
-    <w:lsdException w:name="Plain Table 5" w:uiPriority="45"/>
-    <w:lsdException w:name="Grid Table Light" w:uiPriority="40"/>
-    <w:lsdException w:name="Grid Table 1 Light" w:uiPriority="46"/>
-    <w:lsdException w:name="Grid Table 2" w:uiPriority="47"/>
-    <w:lsdException w:name="Grid Table 3" w:uiPriority="48"/>
-    <w:lsdException w:name="Grid Table 4" w:uiPriority="49"/>
-    <w:lsdException w:name="Grid Table 5 Dark" w:uiPriority="50"/>
-    <w:lsdException w:name="Grid Table 6 Colorful" w:uiPriority="51"/>
-    <w:lsdException w:name="Grid Table 7 Colorful" w:uiPriority="52"/>
-    <w:lsdException w:name="Grid Table 1 Light Accent 1" w:uiPriority="46"/>
-    <w:lsdException w:name="Grid Table 2 Accent 1" w:uiPriority="47"/>
-    <w:lsdException w:name="Grid Table 3 Accent 1" w:uiPriority="48"/>
-    <w:lsdException w:name="Grid Table 4 Accent 1" w:uiPriority="49"/>
-    <w:lsdException w:name="Grid Table 5 Dark Accent 1" w:uiPriority="50"/>
-    <w:lsdException w:name="Grid Table 6 Colorful Accent 1" w:uiPriority="51"/>
-    <w:lsdException w:name="Grid Table 7 Colorful Accent 1" w:uiPriority="52"/>
-    <w:lsdException w:name="Grid Table 1 Light Accent 2" w:uiPriority="46"/>
-    <w:lsdException w:name="Grid Table 2 Accent 2" w:uiPriority="47"/>
-    <w:lsdException w:name="Grid Table 3 Accent 2" w:uiPriority="48"/>
-    <w:lsdException w:name="Grid Table 4 Accent 2" w:uiPriority="49"/>
-    <w:lsdException w:name="Grid Table 5 Dark Accent 2" w:uiPriority="50"/>
-    <w:lsdException w:name="Grid Table 6 Colorful Accent 2" w:uiPriority="51"/>
-    <w:lsdException w:name="Grid Table 7 Colorful Accent 2" w:uiPriority="52"/>
-    <w:lsdException w:name="Grid Table 1 Light Accent 3" w:uiPriority="46"/>
-    <w:lsdException w:name="Grid Table 2 Accent 3" w:uiPriority="47"/>
-    <w:lsdException w:name="Grid Table 3 Accent 3" w:uiPriority="48"/>
-    <w:lsdException w:name="Grid Table 4 Accent 3" w:uiPriority="49"/>
-    <w:lsdException w:name="Grid Table 5 Dark Accent 3" w:uiPriority="50"/>
-    <w:lsdException w:name="Grid Table 6 Colorful Accent 3" w:uiPriority="51"/>
-    <w:lsdException w:name="Grid Table 7 Colorful Accent 3" w:uiPriority="52"/>
-    <w:lsdException w:name="Grid Table 1 Light Accent 4" w:uiPriority="46"/>
-    <w:lsdException w:name="Grid Table 2 Accent 4" w:uiPriority="47"/>
-    <w:lsdException w:name="Grid Table 3 Accent 4" w:uiPriority="48"/>
-    <w:lsdException w:name="Grid Table 4 Accent 4" w:uiPriority="49"/>
-    <w:lsdException w:name="Grid Table 5 Dark Accent 4" w:uiPriority="50"/>
-    <w:lsdException w:name="Grid Table 6 Colorful Accent 4" w:uiPriority="51"/>
-    <w:lsdException w:name="Grid Table 7 Colorful Accent 4" w:uiPriority="52"/>
-    <w:lsdException w:name="Grid Table 1 Light Accent 5" w:uiPriority="46"/>
-    <w:lsdException w:name="Grid Table 2 Accent 5" w:uiPriority="47"/>
-    <w:lsdException w:name="Grid Table 3 Accent 5" w:uiPriority="48"/>
-    <w:lsdException w:name="Grid Table 4 Accent 5" w:uiPriority="49"/>
-    <w:lsdException w:name="Grid Table 5 Dark Accent 5" w:uiPriority="50"/>
-    <w:lsdException w:name="Grid Table 6 Colorful Accent 5" w:uiPriority="51"/>
-    <w:lsdException w:name="Grid Table 7 Colorful Accent 5" w:uiPriority="52"/>
-    <w:lsdException w:name="Grid Table 1 Light Accent 6" w:uiPriority="46"/>
-    <w:lsdException w:name="Grid Table 2 Accent 6" w:uiPriority="47"/>
-    <w:lsdException w:name="Grid Table 3 Accent 6" w:uiPriority="48"/>
-    <w:lsdException w:name="Grid Table 4 Accent 6" w:uiPriority="49"/>
-    <w:lsdException w:name="Grid Table 5 Dark Accent 6" w:uiPriority="50"/>
-    <w:lsdException w:name="Grid Table 6 Colorful Accent 6" w:uiPriority="51"/>
-    <w:lsdException w:name="Grid Table 7 Colorful Accent 6" w:uiPriority="52"/>
-    <w:lsdException w:name="List Table 1 Light" w:uiPriority="46"/>
-    <w:lsdException w:name="List Table 2" w:uiPriority="47"/>
-    <w:lsdException w:name="List Table 3" w:uiPriority="48"/>
-    <w:lsdException w:name="List Table 4" w:uiPriority="49"/>
-    <w:lsdException w:name="List Table 5 Dark" w:uiPriority="50"/>
-    <w:lsdException w:name="List Table 6 Colorful" w:uiPriority="51"/>
-    <w:lsdException w:name="List Table 7 Colorful" w:uiPriority="52"/>
-    <w:lsdException w:name="List Table 1 Light Accent 1" w:uiPriority="46"/>
-    <w:lsdException w:name="List Table 2 Accent 1" w:uiPriority="47"/>
-    <w:lsdException w:name="List Table 3 Accent 1" w:uiPriority="48"/>
-    <w:lsdException w:name="List Table 4 Accent 1" w:uiPriority="49"/>
-    <w:lsdException w:name="List Table 5 Dark Accent 1" w:uiPriority="50"/>
-    <w:lsdException w:name="List Table 6 Colorful Accent 1" w:uiPriority="51"/>
-    <w:lsdException w:name="List Table 7 Colorful Accent 1" w:uiPriority="52"/>
-    <w:lsdException w:name="List Table 1 Light Accent 2" w:uiPriority="46"/>
-    <w:lsdException w:name="List Table 2 Accent 2" w:uiPriority="47"/>
-    <w:lsdException w:name="List Table 3 Accent 2" w:uiPriority="48"/>
-    <w:lsdException w:name="List Table 4 Accent 2" w:uiPriority="49"/>
-    <w:lsdException w:name="List Table 5 Dark Accent 2" w:uiPriority="50"/>
-    <w:lsdException w:name="List Table 6 Colorful Accent 2" w:uiPriority="51"/>
-    <w:lsdException w:name="List Table 7 Colorful Accent 2" w:uiPriority="52"/>
-    <w:lsdException w:name="List Table 1 Light Accent 3" w:uiPriority="46"/>
-    <w:lsdException w:name="List Table 2 Accent 3" w:uiPriority="47"/>
-    <w:lsdException w:name="List Table 3 Accent 3" w:uiPriority="48"/>
-    <w:lsdException w:name="List Table 4 Accent 3" w:uiPriority="49"/>
-    <w:lsdException w:name="List Table 5 Dark Accent 3" w:uiPriority="50"/>
-    <w:lsdException w:name="List Table 6 Colorful Accent 3" w:uiPriority="51"/>
-    <w:lsdException w:name="List Table 7 Colorful Accent 3" w:uiPriority="52"/>
-    <w:lsdException w:name="List Table 1 Light Accent 4" w:uiPriority="46"/>
-    <w:lsdException w:name="List Table 2 Accent 4" w:uiPriority="47"/>
-    <w:lsdException w:name="List Table 3 Accent 4" w:uiPriority="48"/>
-    <w:lsdException w:name="List Table 4 Accent 4" w:uiPriority="49"/>
-    <w:lsdException w:name="List Table 5 Dark Accent 4" w:uiPriority="50"/>
-    <w:lsdException w:name="List Table 6 Colorful Accent 4" w:uiPriority="51"/>
-    <w:lsdException w:name="List Table 7 Colorful Accent 4" w:uiPriority="52"/>
-    <w:lsdException w:name="List Table 1 Light Accent 5" w:uiPriority="46"/>
-    <w:lsdException w:name="List Table 2 Accent 5" w:uiPriority="47"/>
-    <w:lsdException w:name="List Table 3 Accent 5" w:uiPriority="48"/>
-    <w:lsdException w:name="List Table 4 Accent 5" w:uiPriority="49"/>
-    <w:lsdException w:name="List Table 5 Dark Accent 5" w:uiPriority="50"/>
-    <w:lsdException w:name="List Table 6 Colorful Accent 5" w:uiPriority="51"/>
-    <w:lsdException w:name="List Table 7 Colorful Accent 5" w:uiPriority="52"/>
-    <w:lsdException w:name="List Table 1 Light Accent 6" w:uiPriority="46"/>
-    <w:lsdException w:name="List Table 2 Accent 6" w:uiPriority="47"/>
-    <w:lsdException w:name="List Table 3 Accent 6" w:uiPriority="48"/>
-    <w:lsdException w:name="List Table 4 Accent 6" w:uiPriority="49"/>
-    <w:lsdException w:name="List Table 5 Dark Accent 6" w:uiPriority="50"/>
-    <w:lsdException w:name="List Table 6 Colorful Accent 6" w:uiPriority="51"/>
-    <w:lsdException w:name="List Table 7 Colorful Accent 6" w:uiPriority="52"/>
+  <w:latentStyles w:defLockedState="0" w:defUIPriority="99" w:defSemiHidden="1" w:defUnhideWhenUsed="1" w:defQFormat="0" w:count="267">
+    <w:lsdException w:name="Normal" w:semiHidden="0" w:uiPriority="0" w:unhideWhenUsed="0" w:qFormat="1"/>
+    <w:lsdException w:name="heading 1" w:semiHidden="0" w:uiPriority="9" w:unhideWhenUsed="0" w:qFormat="1"/>
+    <w:lsdException w:name="heading 2" w:uiPriority="9" w:qFormat="1"/>
+    <w:lsdException w:name="heading 3" w:uiPriority="9" w:qFormat="1"/>
+    <w:lsdException w:name="heading 4" w:uiPriority="9" w:qFormat="1"/>
+    <w:lsdException w:name="heading 5" w:uiPriority="9" w:qFormat="1"/>
+    <w:lsdException w:name="heading 6" w:uiPriority="9" w:qFormat="1"/>
+    <w:lsdException w:name="heading 7" w:uiPriority="9" w:qFormat="1"/>
+    <w:lsdException w:name="heading 8" w:uiPriority="9" w:qFormat="1"/>
+    <w:lsdException w:name="heading 9" w:uiPriority="9" w:qFormat="1"/>
+    <w:lsdException w:name="toc 1" w:uiPriority="39"/>
+    <w:lsdException w:name="toc 2" w:uiPriority="39"/>
+    <w:lsdException w:name="toc 3" w:uiPriority="39"/>
+    <w:lsdException w:name="toc 4" w:uiPriority="39"/>
+    <w:lsdException w:name="toc 5" w:uiPriority="39"/>
+    <w:lsdException w:name="toc 6" w:uiPriority="39"/>
+    <w:lsdException w:name="toc 7" w:uiPriority="39"/>
+    <w:lsdException w:name="toc 8" w:uiPriority="39"/>
+    <w:lsdException w:name="toc 9" w:uiPriority="39"/>
+    <w:lsdException w:name="caption" w:uiPriority="35" w:qFormat="1"/>
+    <w:lsdException w:name="Title" w:semiHidden="0" w:uiPriority="10" w:unhideWhenUsed="0" w:qFormat="1"/>
+    <w:lsdException w:name="Default Paragraph Font" w:uiPriority="1"/>
+    <w:lsdException w:name="Subtitle" w:semiHidden="0" w:uiPriority="11" w:unhideWhenUsed="0" w:qFormat="1"/>
+    <w:lsdException w:name="Strong" w:semiHidden="0" w:uiPriority="22" w:unhideWhenUsed="0" w:qFormat="1"/>
+    <w:lsdException w:name="Emphasis" w:semiHidden="0" w:uiPriority="20" w:unhideWhenUsed="0" w:qFormat="1"/>
+    <w:lsdException w:name="Table Grid" w:semiHidden="0" w:uiPriority="39" w:unhideWhenUsed="0"/>
+    <w:lsdException w:name="Placeholder Text" w:unhideWhenUsed="0"/>
+    <w:lsdException w:name="No Spacing" w:semiHidden="0" w:uiPriority="1" w:unhideWhenUsed="0" w:qFormat="1"/>
+    <w:lsdException w:name="Light Shading" w:semiHidden="0" w:uiPriority="60" w:unhideWhenUsed="0"/>
+    <w:lsdException w:name="Light List" w:semiHidden="0" w:uiPriority="61" w:unhideWhenUsed="0"/>
+    <w:lsdException w:name="Light Grid" w:semiHidden="0" w:uiPriority="62" w:unhideWhenUsed="0"/>
+    <w:lsdException w:name="Medium Shading 1" w:semiHidden="0" w:uiPriority="63" w:unhideWhenUsed="0"/>
+    <w:lsdException w:name="Medium Shading 2" w:semiHidden="0" w:uiPriority="64" w:unhideWhenUsed="0"/>
+    <w:lsdException w:name="Medium List 1" w:semiHidden="0" w:uiPriority="65" w:unhideWhenUsed="0"/>
+    <w:lsdException w:name="Medium List 2" w:semiHidden="0" w:uiPriority="66" w:unhideWhenUsed="0"/>
+    <w:lsdException w:name="Medium Grid 1" w:semiHidden="0" w:uiPriority="67" w:unhideWhenUsed="0"/>
+    <w:lsdException w:name="Medium Grid 2" w:semiHidden="0" w:uiPriority="68" w:unhideWhenUsed="0"/>
+    <w:lsdException w:name="Medium Grid 3" w:semiHidden="0" w:uiPriority="69" w:unhideWhenUsed="0"/>
+    <w:lsdException w:name="Dark List" w:semiHidden="0" w:uiPriority="70" w:unhideWhenUsed="0"/>
+    <w:lsdException w:name="Colorful Shading" w:semiHidden="0" w:uiPriority="71" w:unhideWhenUsed="0"/>
+    <w:lsdException w:name="Colorful List" w:semiHidden="0" w:uiPriority="72" w:unhideWhenUsed="0"/>
+    <w:lsdException w:name="Colorful Grid" w:semiHidden="0" w:uiPriority="73" w:unhideWhenUsed="0"/>
+    <w:lsdException w:name="Light Shading Accent 1" w:semiHidden="0" w:uiPriority="60" w:unhideWhenUsed="0"/>
+    <w:lsdException w:name="Light List Accent 1" w:semiHidden="0" w:uiPriority="61" w:unhideWhenUsed="0"/>
+    <w:lsdException w:name="Light Grid Accent 1" w:semiHidden="0" w:uiPriority="62" w:unhideWhenUsed="0"/>
+    <w:lsdException w:name="Medium Shading 1 Accent 1" w:semiHidden="0" w:uiPriority="63" w:unhideWhenUsed="0"/>
+    <w:lsdException w:name="Medium Shading 2 Accent 1" w:semiHidden="0" w:uiPriority="64" w:unhideWhenUsed="0"/>
+    <w:lsdException w:name="Medium List 1 Accent 1" w:semiHidden="0" w:uiPriority="65" w:unhideWhenUsed="0"/>
+    <w:lsdException w:name="Revision" w:unhideWhenUsed="0"/>
+    <w:lsdException w:name="List Paragraph" w:semiHidden="0" w:uiPriority="34" w:unhideWhenUsed="0" w:qFormat="1"/>
+    <w:lsdException w:name="Quote" w:semiHidden="0" w:uiPriority="29" w:unhideWhenUsed="0" w:qFormat="1"/>
+    <w:lsdException w:name="Intense Quote" w:semiHidden="0" w:uiPriority="30" w:unhideWhenUsed="0" w:qFormat="1"/>
+    <w:lsdException w:name="Medium List 2 Accent 1" w:semiHidden="0" w:uiPriority="66" w:unhideWhenUsed="0"/>
+    <w:lsdException w:name="Medium Grid 1 Accent 1" w:semiHidden="0" w:uiPriority="67" w:unhideWhenUsed="0"/>
+    <w:lsdException w:name="Medium Grid 2 Accent 1" w:semiHidden="0" w:uiPriority="68" w:unhideWhenUsed="0"/>
+    <w:lsdException w:name="Medium Grid 3 Accent 1" w:semiHidden="0" w:uiPriority="69" w:unhideWhenUsed="0"/>
+    <w:lsdException w:name="Dark List Accent 1" w:semiHidden="0" w:uiPriority="70" w:unhideWhenUsed="0"/>
+    <w:lsdException w:name="Colorful Shading Accent 1" w:semiHidden="0" w:uiPriority="71" w:unhideWhenUsed="0"/>
+    <w:lsdException w:name="Colorful List Accent 1" w:semiHidden="0" w:uiPriority="72" w:unhideWhenUsed="0"/>
+    <w:lsdException w:name="Colorful Grid Accent 1" w:semiHidden="0" w:uiPriority="73" w:unhideWhenUsed="0"/>
+    <w:lsdException w:name="Light Shading Accent 2" w:semiHidden="0" w:uiPriority="60" w:unhideWhenUsed="0"/>
+    <w:lsdException w:name="Light List Accent 2" w:semiHidden="0" w:uiPriority="61" w:unhideWhenUsed="0"/>
+    <w:lsdException w:name="Light Grid Accent 2" w:semiHidden="0" w:uiPriority="62" w:unhideWhenUsed="0"/>
+    <w:lsdException w:name="Medium Shading 1 Accent 2" w:semiHidden="0" w:uiPriority="63" w:unhideWhenUsed="0"/>
+    <w:lsdException w:name="Medium Shading 2 Accent 2" w:semiHidden="0" w:uiPriority="64" w:unhideWhenUsed="0"/>
+    <w:lsdException w:name="Medium List 1 Accent 2" w:semiHidden="0" w:uiPriority="65" w:unhideWhenUsed="0"/>
+    <w:lsdException w:name="Medium List 2 Accent 2" w:semiHidden="0" w:uiPriority="66" w:unhideWhenUsed="0"/>
+    <w:lsdException w:name="Medium Grid 1 Accent 2" w:semiHidden="0" w:uiPriority="67" w:unhideWhenUsed="0"/>
+    <w:lsdException w:name="Medium Grid 2 Accent 2" w:semiHidden="0" w:uiPriority="68" w:unhideWhenUsed="0"/>
+    <w:lsdException w:name="Medium Grid 3 Accent 2" w:semiHidden="0" w:uiPriority="69" w:unhideWhenUsed="0"/>
+    <w:lsdException w:name="Dark List Accent 2" w:semiHidden="0" w:uiPriority="70" w:unhideWhenUsed="0"/>
+    <w:lsdException w:name="Colorful Shading Accent 2" w:semiHidden="0" w:uiPriority="71" w:unhideWhenUsed="0"/>
+    <w:lsdException w:name="Colorful List Accent 2" w:semiHidden="0" w:uiPriority="72" w:unhideWhenUsed="0"/>
+    <w:lsdException w:name="Colorful Grid Accent 2" w:semiHidden="0" w:uiPriority="73" w:unhideWhenUsed="0"/>
+    <w:lsdException w:name="Light Shading Accent 3" w:semiHidden="0" w:uiPriority="60" w:unhideWhenUsed="0"/>
+    <w:lsdException w:name="Light List Accent 3" w:semiHidden="0" w:uiPriority="61" w:unhideWhenUsed="0"/>
+    <w:lsdException w:name="Light Grid Accent 3" w:semiHidden="0" w:uiPriority="62" w:unhideWhenUsed="0"/>
+    <w:lsdException w:name="Medium Shading 1 Accent 3" w:semiHidden="0" w:uiPriority="63" w:unhideWhenUsed="0"/>
+    <w:lsdException w:name="Medium Shading 2 Accent 3" w:semiHidden="0" w:uiPriority="64" w:unhideWhenUsed="0"/>
+    <w:lsdException w:name="Medium List 1 Accent 3" w:semiHidden="0" w:uiPriority="65" w:unhideWhenUsed="0"/>
+    <w:lsdException w:name="Medium List 2 Accent 3" w:semiHidden="0" w:uiPriority="66" w:unhideWhenUsed="0"/>
+    <w:lsdException w:name="Medium Grid 1 Accent 3" w:semiHidden="0" w:uiPriority="67" w:unhideWhenUsed="0"/>
+    <w:lsdException w:name="Medium Grid 2 Accent 3" w:semiHidden="0" w:uiPriority="68" w:unhideWhenUsed="0"/>
+    <w:lsdException w:name="Medium Grid 3 Accent 3" w:semiHidden="0" w:uiPriority="69" w:unhideWhenUsed="0"/>
+    <w:lsdException w:name="Dark List Accent 3" w:semiHidden="0" w:uiPriority="70" w:unhideWhenUsed="0"/>
+    <w:lsdException w:name="Colorful Shading Accent 3" w:semiHidden="0" w:uiPriority="71" w:unhideWhenUsed="0"/>
+    <w:lsdException w:name="Colorful List Accent 3" w:semiHidden="0" w:uiPriority="72" w:unhideWhenUsed="0"/>
+    <w:lsdException w:name="Colorful Grid Accent 3" w:semiHidden="0" w:uiPriority="73" w:unhideWhenUsed="0"/>
+    <w:lsdException w:name="Light Shading Accent 4" w:semiHidden="0" w:uiPriority="60" w:unhideWhenUsed="0"/>
+    <w:lsdException w:name="Light List Accent 4" w:semiHidden="0" w:uiPriority="61" w:unhideWhenUsed="0"/>
+    <w:lsdException w:name="Light Grid Accent 4" w:semiHidden="0" w:uiPriority="62" w:unhideWhenUsed="0"/>
+    <w:lsdException w:name="Medium Shading 1 Accent 4" w:semiHidden="0" w:uiPriority="63" w:unhideWhenUsed="0"/>
+    <w:lsdException w:name="Medium Shading 2 Accent 4" w:semiHidden="0" w:uiPriority="64" w:unhideWhenUsed="0"/>
+    <w:lsdException w:name="Medium List 1 Accent 4" w:semiHidden="0" w:uiPriority="65" w:unhideWhenUsed="0"/>
+    <w:lsdException w:name="Medium List 2 Accent 4" w:semiHidden="0" w:uiPriority="66" w:unhideWhenUsed="0"/>
+    <w:lsdException w:name="Medium Grid 1 Accent 4" w:semiHidden="0" w:uiPriority="67" w:unhideWhenUsed="0"/>
+    <w:lsdException w:name="Medium Grid 2 Accent 4" w:semiHidden="0" w:uiPriority="68" w:unhideWhenUsed="0"/>
+    <w:lsdException w:name="Medium Grid 3 Accent 4" w:semiHidden="0" w:uiPriority="69" w:unhideWhenUsed="0"/>
+    <w:lsdException w:name="Dark List Accent 4" w:semiHidden="0" w:uiPriority="70" w:unhideWhenUsed="0"/>
+    <w:lsdException w:name="Colorful Shading Accent 4" w:semiHidden="0" w:uiPriority="71" w:unhideWhenUsed="0"/>
+    <w:lsdException w:name="Colorful List Accent 4" w:semiHidden="0" w:uiPriority="72" w:unhideWhenUsed="0"/>
+    <w:lsdException w:name="Colorful Grid Accent 4" w:semiHidden="0" w:uiPriority="73" w:unhideWhenUsed="0"/>
+    <w:lsdException w:name="Light Shading Accent 5" w:semiHidden="0" w:uiPriority="60" w:unhideWhenUsed="0"/>
+    <w:lsdException w:name="Light List Accent 5" w:semiHidden="0" w:uiPriority="61" w:unhideWhenUsed="0"/>
+    <w:lsdException w:name="Light Grid Accent 5" w:semiHidden="0" w:uiPriority="62" w:unhideWhenUsed="0"/>
+    <w:lsdException w:name="Medium Shading 1 Accent 5" w:semiHidden="0" w:uiPriority="63" w:unhideWhenUsed="0"/>
+    <w:lsdException w:name="Medium Shading 2 Accent 5" w:semiHidden="0" w:uiPriority="64" w:unhideWhenUsed="0"/>
+    <w:lsdException w:name="Medium List 1 Accent 5" w:semiHidden="0" w:uiPriority="65" w:unhideWhenUsed="0"/>
+    <w:lsdException w:name="Medium List 2 Accent 5" w:semiHidden="0" w:uiPriority="66" w:unhideWhenUsed="0"/>
+    <w:lsdException w:name="Medium Grid 1 Accent 5" w:semiHidden="0" w:uiPriority="67" w:unhideWhenUsed="0"/>
+    <w:lsdException w:name="Medium Grid 2 Accent 5" w:semiHidden="0" w:uiPriority="68" w:unhideWhenUsed="0"/>
+    <w:lsdException w:name="Medium Grid 3 Accent 5" w:semiHidden="0" w:uiPriority="69" w:unhideWhenUsed="0"/>
+    <w:lsdException w:name="Dark List Accent 5" w:semiHidden="0" w:uiPriority="70" w:unhideWhenUsed="0"/>
+    <w:lsdException w:name="Colorful Shading Accent 5" w:semiHidden="0" w:uiPriority="71" w:unhideWhenUsed="0"/>
+    <w:lsdException w:name="Colorful List Accent 5" w:semiHidden="0" w:uiPriority="72" w:unhideWhenUsed="0"/>
+    <w:lsdException w:name="Colorful Grid Accent 5" w:semiHidden="0" w:uiPriority="73" w:unhideWhenUsed="0"/>
+    <w:lsdException w:name="Light Shading Accent 6" w:semiHidden="0" w:uiPriority="60" w:unhideWhenUsed="0"/>
+    <w:lsdException w:name="Light List Accent 6" w:semiHidden="0" w:uiPriority="61" w:unhideWhenUsed="0"/>
+    <w:lsdException w:name="Light Grid Accent 6" w:semiHidden="0" w:uiPriority="62" w:unhideWhenUsed="0"/>
+    <w:lsdException w:name="Medium Shading 1 Accent 6" w:semiHidden="0" w:uiPriority="63" w:unhideWhenUsed="0"/>
+    <w:lsdException w:name="Medium Shading 2 Accent 6" w:semiHidden="0" w:uiPriority="64" w:unhideWhenUsed="0"/>
+    <w:lsdException w:name="Medium List 1 Accent 6" w:semiHidden="0" w:uiPriority="65" w:unhideWhenUsed="0"/>
+    <w:lsdException w:name="Medium List 2 Accent 6" w:semiHidden="0" w:uiPriority="66" w:unhideWhenUsed="0"/>
+    <w:lsdException w:name="Medium Grid 1 Accent 6" w:semiHidden="0" w:uiPriority="67" w:unhideWhenUsed="0"/>
+    <w:lsdException w:name="Medium Grid 2 Accent 6" w:semiHidden="0" w:uiPriority="68" w:unhideWhenUsed="0"/>
+    <w:lsdException w:name="Medium Grid 3 Accent 6" w:semiHidden="0" w:uiPriority="69" w:unhideWhenUsed="0"/>
+    <w:lsdException w:name="Dark List Accent 6" w:semiHidden="0" w:uiPriority="70" w:unhideWhenUsed="0"/>
+    <w:lsdException w:name="Colorful Shading Accent 6" w:semiHidden="0" w:uiPriority="71" w:unhideWhenUsed="0"/>
+    <w:lsdException w:name="Colorful List Accent 6" w:semiHidden="0" w:uiPriority="72" w:unhideWhenUsed="0"/>
+    <w:lsdException w:name="Colorful Grid Accent 6" w:semiHidden="0" w:uiPriority="73" w:unhideWhenUsed="0"/>
+    <w:lsdException w:name="Subtle Emphasis" w:semiHidden="0" w:uiPriority="19" w:unhideWhenUsed="0" w:qFormat="1"/>
+    <w:lsdException w:name="Intense Emphasis" w:semiHidden="0" w:uiPriority="21" w:unhideWhenUsed="0" w:qFormat="1"/>
+    <w:lsdException w:name="Subtle Reference" w:semiHidden="0" w:uiPriority="31" w:unhideWhenUsed="0" w:qFormat="1"/>
+    <w:lsdException w:name="Intense Reference" w:semiHidden="0" w:uiPriority="32" w:unhideWhenUsed="0" w:qFormat="1"/>
+    <w:lsdException w:name="Book Title" w:semiHidden="0" w:uiPriority="33" w:unhideWhenUsed="0" w:qFormat="1"/>
+    <w:lsdException w:name="Bibliography" w:uiPriority="37"/>
+    <w:lsdException w:name="TOC Heading" w:uiPriority="39" w:qFormat="1"/>
+  </w:latentStyles>
+  <w:style w:type="paragraph" w:default="1" w:styleId="a">
+    <w:name w:val="Normal"/>
+    <w:qFormat/>
+    <w:rsid w:val="00E6504A"/>
+    <w:pPr>
+      <w:spacing w:line="256" w:lineRule="auto"/>
+    </w:pPr>
+  </w:style>
+  <w:style w:type="character" w:default="1" w:styleId="a0">
+    <w:name w:val="Default Paragraph Font"/>
+    <w:uiPriority w:val="1"/>
+    <w:semiHidden/>
+    <w:unhideWhenUsed/>
+  </w:style>
+  <w:style w:type="table" w:default="1" w:styleId="a1">
+    <w:name w:val="Normal Table"/>
+    <w:uiPriority w:val="99"/>
+    <w:semiHidden/>
+    <w:unhideWhenUsed/>
+    <w:tblPr>
+      <w:tblInd w:w="0" w:type="dxa"/>
+      <w:tblCellMar>
+        <w:top w:w="0" w:type="dxa"/>
+        <w:left w:w="108" w:type="dxa"/>
+        <w:bottom w:w="0" w:type="dxa"/>
+        <w:right w:w="108" w:type="dxa"/>
+      </w:tblCellMar>
+    </w:tblPr>
+  </w:style>
+  <w:style w:type="numbering" w:default="1" w:styleId="a2">
+    <w:name w:val="No List"/>
+    <w:uiPriority w:val="99"/>
+    <w:semiHidden/>
+    <w:unhideWhenUsed/>
+  </w:style>
+  <w:style w:type="character" w:styleId="a3">
+    <w:name w:val="Hyperlink"/>
+    <w:basedOn w:val="a0"/>
+    <w:uiPriority w:val="99"/>
+    <w:unhideWhenUsed/>
+    <w:rsid w:val="007A34CB"/>
+    <w:rPr>
+      <w:color w:val="0563C1" w:themeColor="hyperlink"/>
+      <w:u w:val="single"/>
+    </w:rPr>
+  </w:style>
+</w:styles>
+</file>
+
+<file path=word/stylesWithEffects.xml><?xml version="1.0" encoding="utf-8"?>
+<w:styles xmlns:wpc="http://schemas.microsoft.com/office/word/2010/wordprocessingCanvas" xmlns:mc="http://schemas.openxmlformats.org/markup-compatibility/2006" xmlns:o="urn:schemas-microsoft-com:office:office" xmlns:r="http://schemas.openxmlformats.org/officeDocument/2006/relationships" xmlns:m="http://schemas.openxmlformats.org/officeDocument/2006/math" xmlns:v="urn:schemas-microsoft-com:vml" xmlns:wp14="http://schemas.microsoft.com/office/word/2010/wordprocessingDrawing" xmlns:wp="http://schemas.openxmlformats.org/drawingml/2006/wordprocessingDrawing" xmlns:w10="urn:schemas-microsoft-com:office:word" xmlns:w="http://schemas.openxmlformats.org/wordprocessingml/2006/main" xmlns:w14="http://schemas.microsoft.com/office/word/2010/wordml" xmlns:wpg="http://schemas.microsoft.com/office/word/2010/wordprocessingGroup" xmlns:wpi="http://schemas.microsoft.com/office/word/2010/wordprocessingInk" xmlns:wne="http://schemas.microsoft.com/office/word/2006/wordml" xmlns:wps="http://schemas.microsoft.com/office/word/2010/wordprocessingShape" mc:Ignorable="w14 wp14">
+  <w:docDefaults>
+    <w:rPrDefault>
+      <w:rPr>
+        <w:rFonts w:asciiTheme="minorHAnsi" w:eastAsiaTheme="minorHAnsi" w:hAnsiTheme="minorHAnsi" w:cstheme="minorBidi"/>
+        <w:sz w:val="22"/>
+        <w:szCs w:val="28"/>
+        <w:lang w:val="en-US" w:eastAsia="en-US" w:bidi="th-TH"/>
+      </w:rPr>
+    </w:rPrDefault>
+    <w:pPrDefault>
+      <w:pPr>
+        <w:spacing w:after="160" w:line="259" w:lineRule="auto"/>
+      </w:pPr>
+    </w:pPrDefault>
+  </w:docDefaults>
+  <w:latentStyles w:defLockedState="0" w:defUIPriority="99" w:defSemiHidden="1" w:defUnhideWhenUsed="1" w:defQFormat="0" w:count="267">
+    <w:lsdException w:name="Normal" w:semiHidden="0" w:uiPriority="0" w:unhideWhenUsed="0" w:qFormat="1"/>
+    <w:lsdException w:name="heading 1" w:semiHidden="0" w:uiPriority="9" w:unhideWhenUsed="0" w:qFormat="1"/>
+    <w:lsdException w:name="heading 2" w:uiPriority="9" w:qFormat="1"/>
+    <w:lsdException w:name="heading 3" w:uiPriority="9" w:qFormat="1"/>
+    <w:lsdException w:name="heading 4" w:uiPriority="9" w:qFormat="1"/>
+    <w:lsdException w:name="heading 5" w:uiPriority="9" w:qFormat="1"/>
+    <w:lsdException w:name="heading 6" w:uiPriority="9" w:qFormat="1"/>
+    <w:lsdException w:name="heading 7" w:uiPriority="9" w:qFormat="1"/>
+    <w:lsdException w:name="heading 8" w:uiPriority="9" w:qFormat="1"/>
+    <w:lsdException w:name="heading 9" w:uiPriority="9" w:qFormat="1"/>
+    <w:lsdException w:name="toc 1" w:uiPriority="39"/>
+    <w:lsdException w:name="toc 2" w:uiPriority="39"/>
+    <w:lsdException w:name="toc 3" w:uiPriority="39"/>
+    <w:lsdException w:name="toc 4" w:uiPriority="39"/>
+    <w:lsdException w:name="toc 5" w:uiPriority="39"/>
+    <w:lsdException w:name="toc 6" w:uiPriority="39"/>
+    <w:lsdException w:name="toc 7" w:uiPriority="39"/>
+    <w:lsdException w:name="toc 8" w:uiPriority="39"/>
+    <w:lsdException w:name="toc 9" w:uiPriority="39"/>
+    <w:lsdException w:name="caption" w:uiPriority="35" w:qFormat="1"/>
+    <w:lsdException w:name="Title" w:semiHidden="0" w:uiPriority="10" w:unhideWhenUsed="0" w:qFormat="1"/>
+    <w:lsdException w:name="Default Paragraph Font" w:uiPriority="1"/>
+    <w:lsdException w:name="Subtitle" w:semiHidden="0" w:uiPriority="11" w:unhideWhenUsed="0" w:qFormat="1"/>
+    <w:lsdException w:name="Strong" w:semiHidden="0" w:uiPriority="22" w:unhideWhenUsed="0" w:qFormat="1"/>
+    <w:lsdException w:name="Emphasis" w:semiHidden="0" w:uiPriority="20" w:unhideWhenUsed="0" w:qFormat="1"/>
+    <w:lsdException w:name="Table Grid" w:semiHidden="0" w:uiPriority="39" w:unhideWhenUsed="0"/>
+    <w:lsdException w:name="Placeholder Text" w:unhideWhenUsed="0"/>
+    <w:lsdException w:name="No Spacing" w:semiHidden="0" w:uiPriority="1" w:unhideWhenUsed="0" w:qFormat="1"/>
+    <w:lsdException w:name="Light Shading" w:semiHidden="0" w:uiPriority="60" w:unhideWhenUsed="0"/>
+    <w:lsdException w:name="Light List" w:semiHidden="0" w:uiPriority="61" w:unhideWhenUsed="0"/>
+    <w:lsdException w:name="Light Grid" w:semiHidden="0" w:uiPriority="62" w:unhideWhenUsed="0"/>
+    <w:lsdException w:name="Medium Shading 1" w:semiHidden="0" w:uiPriority="63" w:unhideWhenUsed="0"/>
+    <w:lsdException w:name="Medium Shading 2" w:semiHidden="0" w:uiPriority="64" w:unhideWhenUsed="0"/>
+    <w:lsdException w:name="Medium List 1" w:semiHidden="0" w:uiPriority="65" w:unhideWhenUsed="0"/>
+    <w:lsdException w:name="Medium List 2" w:semiHidden="0" w:uiPriority="66" w:unhideWhenUsed="0"/>
+    <w:lsdException w:name="Medium Grid 1" w:semiHidden="0" w:uiPriority="67" w:unhideWhenUsed="0"/>
+    <w:lsdException w:name="Medium Grid 2" w:semiHidden="0" w:uiPriority="68" w:unhideWhenUsed="0"/>
+    <w:lsdException w:name="Medium Grid 3" w:semiHidden="0" w:uiPriority="69" w:unhideWhenUsed="0"/>
+    <w:lsdException w:name="Dark List" w:semiHidden="0" w:uiPriority="70" w:unhideWhenUsed="0"/>
+    <w:lsdException w:name="Colorful Shading" w:semiHidden="0" w:uiPriority="71" w:unhideWhenUsed="0"/>
+    <w:lsdException w:name="Colorful List" w:semiHidden="0" w:uiPriority="72" w:unhideWhenUsed="0"/>
+    <w:lsdException w:name="Colorful Grid" w:semiHidden="0" w:uiPriority="73" w:unhideWhenUsed="0"/>
+    <w:lsdException w:name="Light Shading Accent 1" w:semiHidden="0" w:uiPriority="60" w:unhideWhenUsed="0"/>
+    <w:lsdException w:name="Light List Accent 1" w:semiHidden="0" w:uiPriority="61" w:unhideWhenUsed="0"/>
+    <w:lsdException w:name="Light Grid Accent 1" w:semiHidden="0" w:uiPriority="62" w:unhideWhenUsed="0"/>
+    <w:lsdException w:name="Medium Shading 1 Accent 1" w:semiHidden="0" w:uiPriority="63" w:unhideWhenUsed="0"/>
+    <w:lsdException w:name="Medium Shading 2 Accent 1" w:semiHidden="0" w:uiPriority="64" w:unhideWhenUsed="0"/>
+    <w:lsdException w:name="Medium List 1 Accent 1" w:semiHidden="0" w:uiPriority="65" w:unhideWhenUsed="0"/>
+    <w:lsdException w:name="Revision" w:unhideWhenUsed="0"/>
+    <w:lsdException w:name="List Paragraph" w:semiHidden="0" w:uiPriority="34" w:unhideWhenUsed="0" w:qFormat="1"/>
+    <w:lsdException w:name="Quote" w:semiHidden="0" w:uiPriority="29" w:unhideWhenUsed="0" w:qFormat="1"/>
+    <w:lsdException w:name="Intense Quote" w:semiHidden="0" w:uiPriority="30" w:unhideWhenUsed="0" w:qFormat="1"/>
+    <w:lsdException w:name="Medium List 2 Accent 1" w:semiHidden="0" w:uiPriority="66" w:unhideWhenUsed="0"/>
+    <w:lsdException w:name="Medium Grid 1 Accent 1" w:semiHidden="0" w:uiPriority="67" w:unhideWhenUsed="0"/>
+    <w:lsdException w:name="Medium Grid 2 Accent 1" w:semiHidden="0" w:uiPriority="68" w:unhideWhenUsed="0"/>
+    <w:lsdException w:name="Medium Grid 3 Accent 1" w:semiHidden="0" w:uiPriority="69" w:unhideWhenUsed="0"/>
+    <w:lsdException w:name="Dark List Accent 1" w:semiHidden="0" w:uiPriority="70" w:unhideWhenUsed="0"/>
+    <w:lsdException w:name="Colorful Shading Accent 1" w:semiHidden="0" w:uiPriority="71" w:unhideWhenUsed="0"/>
+    <w:lsdException w:name="Colorful List Accent 1" w:semiHidden="0" w:uiPriority="72" w:unhideWhenUsed="0"/>
+    <w:lsdException w:name="Colorful Grid Accent 1" w:semiHidden="0" w:uiPriority="73" w:unhideWhenUsed="0"/>
+    <w:lsdException w:name="Light Shading Accent 2" w:semiHidden="0" w:uiPriority="60" w:unhideWhenUsed="0"/>
+    <w:lsdException w:name="Light List Accent 2" w:semiHidden="0" w:uiPriority="61" w:unhideWhenUsed="0"/>
+    <w:lsdException w:name="Light Grid Accent 2" w:semiHidden="0" w:uiPriority="62" w:unhideWhenUsed="0"/>
+    <w:lsdException w:name="Medium Shading 1 Accent 2" w:semiHidden="0" w:uiPriority="63" w:unhideWhenUsed="0"/>
+    <w:lsdException w:name="Medium Shading 2 Accent 2" w:semiHidden="0" w:uiPriority="64" w:unhideWhenUsed="0"/>
+    <w:lsdException w:name="Medium List 1 Accent 2" w:semiHidden="0" w:uiPriority="65" w:unhideWhenUsed="0"/>
+    <w:lsdException w:name="Medium List 2 Accent 2" w:semiHidden="0" w:uiPriority="66" w:unhideWhenUsed="0"/>
+    <w:lsdException w:name="Medium Grid 1 Accent 2" w:semiHidden="0" w:uiPriority="67" w:unhideWhenUsed="0"/>
+    <w:lsdException w:name="Medium Grid 2 Accent 2" w:semiHidden="0" w:uiPriority="68" w:unhideWhenUsed="0"/>
+    <w:lsdException w:name="Medium Grid 3 Accent 2" w:semiHidden="0" w:uiPriority="69" w:unhideWhenUsed="0"/>
+    <w:lsdException w:name="Dark List Accent 2" w:semiHidden="0" w:uiPriority="70" w:unhideWhenUsed="0"/>
+    <w:lsdException w:name="Colorful Shading Accent 2" w:semiHidden="0" w:uiPriority="71" w:unhideWhenUsed="0"/>
+    <w:lsdException w:name="Colorful List Accent 2" w:semiHidden="0" w:uiPriority="72" w:unhideWhenUsed="0"/>
+    <w:lsdException w:name="Colorful Grid Accent 2" w:semiHidden="0" w:uiPriority="73" w:unhideWhenUsed="0"/>
+    <w:lsdException w:name="Light Shading Accent 3" w:semiHidden="0" w:uiPriority="60" w:unhideWhenUsed="0"/>
+    <w:lsdException w:name="Light List Accent 3" w:semiHidden="0" w:uiPriority="61" w:unhideWhenUsed="0"/>
+    <w:lsdException w:name="Light Grid Accent 3" w:semiHidden="0" w:uiPriority="62" w:unhideWhenUsed="0"/>
+    <w:lsdException w:name="Medium Shading 1 Accent 3" w:semiHidden="0" w:uiPriority="63" w:unhideWhenUsed="0"/>
+    <w:lsdException w:name="Medium Shading 2 Accent 3" w:semiHidden="0" w:uiPriority="64" w:unhideWhenUsed="0"/>
+    <w:lsdException w:name="Medium List 1 Accent 3" w:semiHidden="0" w:uiPriority="65" w:unhideWhenUsed="0"/>
+    <w:lsdException w:name="Medium List 2 Accent 3" w:semiHidden="0" w:uiPriority="66" w:unhideWhenUsed="0"/>
+    <w:lsdException w:name="Medium Grid 1 Accent 3" w:semiHidden="0" w:uiPriority="67" w:unhideWhenUsed="0"/>
+    <w:lsdException w:name="Medium Grid 2 Accent 3" w:semiHidden="0" w:uiPriority="68" w:unhideWhenUsed="0"/>
+    <w:lsdException w:name="Medium Grid 3 Accent 3" w:semiHidden="0" w:uiPriority="69" w:unhideWhenUsed="0"/>
+    <w:lsdException w:name="Dark List Accent 3" w:semiHidden="0" w:uiPriority="70" w:unhideWhenUsed="0"/>
+    <w:lsdException w:name="Colorful Shading Accent 3" w:semiHidden="0" w:uiPriority="71" w:unhideWhenUsed="0"/>
+    <w:lsdException w:name="Colorful List Accent 3" w:semiHidden="0" w:uiPriority="72" w:unhideWhenUsed="0"/>
+    <w:lsdException w:name="Colorful Grid Accent 3" w:semiHidden="0" w:uiPriority="73" w:unhideWhenUsed="0"/>
+    <w:lsdException w:name="Light Shading Accent 4" w:semiHidden="0" w:uiPriority="60" w:unhideWhenUsed="0"/>
+    <w:lsdException w:name="Light List Accent 4" w:semiHidden="0" w:uiPriority="61" w:unhideWhenUsed="0"/>
+    <w:lsdException w:name="Light Grid Accent 4" w:semiHidden="0" w:uiPriority="62" w:unhideWhenUsed="0"/>
+    <w:lsdException w:name="Medium Shading 1 Accent 4" w:semiHidden="0" w:uiPriority="63" w:unhideWhenUsed="0"/>
+    <w:lsdException w:name="Medium Shading 2 Accent 4" w:semiHidden="0" w:uiPriority="64" w:unhideWhenUsed="0"/>
+    <w:lsdException w:name="Medium List 1 Accent 4" w:semiHidden="0" w:uiPriority="65" w:unhideWhenUsed="0"/>
+    <w:lsdException w:name="Medium List 2 Accent 4" w:semiHidden="0" w:uiPriority="66" w:unhideWhenUsed="0"/>
+    <w:lsdException w:name="Medium Grid 1 Accent 4" w:semiHidden="0" w:uiPriority="67" w:unhideWhenUsed="0"/>
+    <w:lsdException w:name="Medium Grid 2 Accent 4" w:semiHidden="0" w:uiPriority="68" w:unhideWhenUsed="0"/>
+    <w:lsdException w:name="Medium Grid 3 Accent 4" w:semiHidden="0" w:uiPriority="69" w:unhideWhenUsed="0"/>
+    <w:lsdException w:name="Dark List Accent 4" w:semiHidden="0" w:uiPriority="70" w:unhideWhenUsed="0"/>
+    <w:lsdException w:name="Colorful Shading Accent 4" w:semiHidden="0" w:uiPriority="71" w:unhideWhenUsed="0"/>
+    <w:lsdException w:name="Colorful List Accent 4" w:semiHidden="0" w:uiPriority="72" w:unhideWhenUsed="0"/>
+    <w:lsdException w:name="Colorful Grid Accent 4" w:semiHidden="0" w:uiPriority="73" w:unhideWhenUsed="0"/>
+    <w:lsdException w:name="Light Shading Accent 5" w:semiHidden="0" w:uiPriority="60" w:unhideWhenUsed="0"/>
+    <w:lsdException w:name="Light List Accent 5" w:semiHidden="0" w:uiPriority="61" w:unhideWhenUsed="0"/>
+    <w:lsdException w:name="Light Grid Accent 5" w:semiHidden="0" w:uiPriority="62" w:unhideWhenUsed="0"/>
+    <w:lsdException w:name="Medium Shading 1 Accent 5" w:semiHidden="0" w:uiPriority="63" w:unhideWhenUsed="0"/>
+    <w:lsdException w:name="Medium Shading 2 Accent 5" w:semiHidden="0" w:uiPriority="64" w:unhideWhenUsed="0"/>
+    <w:lsdException w:name="Medium List 1 Accent 5" w:semiHidden="0" w:uiPriority="65" w:unhideWhenUsed="0"/>
+    <w:lsdException w:name="Medium List 2 Accent 5" w:semiHidden="0" w:uiPriority="66" w:unhideWhenUsed="0"/>
+    <w:lsdException w:name="Medium Grid 1 Accent 5" w:semiHidden="0" w:uiPriority="67" w:unhideWhenUsed="0"/>
+    <w:lsdException w:name="Medium Grid 2 Accent 5" w:semiHidden="0" w:uiPriority="68" w:unhideWhenUsed="0"/>
+    <w:lsdException w:name="Medium Grid 3 Accent 5" w:semiHidden="0" w:uiPriority="69" w:unhideWhenUsed="0"/>
+    <w:lsdException w:name="Dark List Accent 5" w:semiHidden="0" w:uiPriority="70" w:unhideWhenUsed="0"/>
+    <w:lsdException w:name="Colorful Shading Accent 5" w:semiHidden="0" w:uiPriority="71" w:unhideWhenUsed="0"/>
+    <w:lsdException w:name="Colorful List Accent 5" w:semiHidden="0" w:uiPriority="72" w:unhideWhenUsed="0"/>
+    <w:lsdException w:name="Colorful Grid Accent 5" w:semiHidden="0" w:uiPriority="73" w:unhideWhenUsed="0"/>
+    <w:lsdException w:name="Light Shading Accent 6" w:semiHidden="0" w:uiPriority="60" w:unhideWhenUsed="0"/>
+    <w:lsdException w:name="Light List Accent 6" w:semiHidden="0" w:uiPriority="61" w:unhideWhenUsed="0"/>
+    <w:lsdException w:name="Light Grid Accent 6" w:semiHidden="0" w:uiPriority="62" w:unhideWhenUsed="0"/>
+    <w:lsdException w:name="Medium Shading 1 Accent 6" w:semiHidden="0" w:uiPriority="63" w:unhideWhenUsed="0"/>
+    <w:lsdException w:name="Medium Shading 2 Accent 6" w:semiHidden="0" w:uiPriority="64" w:unhideWhenUsed="0"/>
+    <w:lsdException w:name="Medium List 1 Accent 6" w:semiHidden="0" w:uiPriority="65" w:unhideWhenUsed="0"/>
+    <w:lsdException w:name="Medium List 2 Accent 6" w:semiHidden="0" w:uiPriority="66" w:unhideWhenUsed="0"/>
+    <w:lsdException w:name="Medium Grid 1 Accent 6" w:semiHidden="0" w:uiPriority="67" w:unhideWhenUsed="0"/>
+    <w:lsdException w:name="Medium Grid 2 Accent 6" w:semiHidden="0" w:uiPriority="68" w:unhideWhenUsed="0"/>
+    <w:lsdException w:name="Medium Grid 3 Accent 6" w:semiHidden="0" w:uiPriority="69" w:unhideWhenUsed="0"/>
+    <w:lsdException w:name="Dark List Accent 6" w:semiHidden="0" w:uiPriority="70" w:unhideWhenUsed="0"/>
+    <w:lsdException w:name="Colorful Shading Accent 6" w:semiHidden="0" w:uiPriority="71" w:unhideWhenUsed="0"/>
+    <w:lsdException w:name="Colorful List Accent 6" w:semiHidden="0" w:uiPriority="72" w:unhideWhenUsed="0"/>
+    <w:lsdException w:name="Colorful Grid Accent 6" w:semiHidden="0" w:uiPriority="73" w:unhideWhenUsed="0"/>
+    <w:lsdException w:name="Subtle Emphasis" w:semiHidden="0" w:uiPriority="19" w:unhideWhenUsed="0" w:qFormat="1"/>
+    <w:lsdException w:name="Intense Emphasis" w:semiHidden="0" w:uiPriority="21" w:unhideWhenUsed="0" w:qFormat="1"/>
+    <w:lsdException w:name="Subtle Reference" w:semiHidden="0" w:uiPriority="31" w:unhideWhenUsed="0" w:qFormat="1"/>
+    <w:lsdException w:name="Intense Reference" w:semiHidden="0" w:uiPriority="32" w:unhideWhenUsed="0" w:qFormat="1"/>
+    <w:lsdException w:name="Book Title" w:semiHidden="0" w:uiPriority="33" w:unhideWhenUsed="0" w:qFormat="1"/>
+    <w:lsdException w:name="Bibliography" w:uiPriority="37"/>
+    <w:lsdException w:name="TOC Heading" w:uiPriority="39" w:qFormat="1"/>
   </w:latentStyles>
   <w:style w:type="paragraph" w:default="1" w:styleId="a">
     <w:name w:val="Normal"/>
@@ -5789,7 +6279,7 @@
     </a:clrScheme>
     <a:fontScheme name="Office">
       <a:majorFont>
-        <a:latin typeface="Calibri Light" panose="020F0302020204030204"/>
+        <a:latin typeface="Calibri Light"/>
         <a:ea typeface=""/>
         <a:cs typeface=""/>
         <a:font script="Jpan" typeface="ＭＳ ゴシック"/>
@@ -5824,7 +6314,7 @@
         <a:font script="Geor" typeface="Sylfaen"/>
       </a:majorFont>
       <a:minorFont>
-        <a:latin typeface="Calibri" panose="020F0502020204030204"/>
+        <a:latin typeface="Calibri"/>
         <a:ea typeface=""/>
         <a:cs typeface=""/>
         <a:font script="Jpan" typeface="ＭＳ 明朝"/>
@@ -6001,7 +6491,7 @@
   <a:extraClrSchemeLst/>
   <a:extLst>
     <a:ext uri="{05A4C25C-085E-4340-85A3-A5531E510DB2}">
-      <thm15:themeFamily xmlns:thm15="http://schemas.microsoft.com/office/thememl/2012/main" name="Office Theme" id="{62F939B6-93AF-4DB8-9C6B-D6C7DFDC589F}" vid="{4A3C46E8-61CC-4603-A589-7422A47A8E4A}"/>
+      <thm15:themeFamily xmlns:thm15="http://schemas.microsoft.com/office/thememl/2012/main" xmlns="" name="Office Theme" id="{62F939B6-93AF-4DB8-9C6B-D6C7DFDC589F}" vid="{4A3C46E8-61CC-4603-A589-7422A47A8E4A}"/>
     </a:ext>
   </a:extLst>
 </a:theme>

</xml_diff>

<commit_message>
add SRS in "New URS.docx", edit milestone
</commit_message>
<xml_diff>
--- a/List_urs_srs.docx
+++ b/List_urs_srs.docx
@@ -1,6 +1,6 @@
 
 <file path=word/document.xml><?xml version="1.0" encoding="utf-8"?>
-<w:document xmlns:wpc="http://schemas.microsoft.com/office/word/2010/wordprocessingCanvas" xmlns:mc="http://schemas.openxmlformats.org/markup-compatibility/2006" xmlns:o="urn:schemas-microsoft-com:office:office" xmlns:r="http://schemas.openxmlformats.org/officeDocument/2006/relationships" xmlns:m="http://schemas.openxmlformats.org/officeDocument/2006/math" xmlns:v="urn:schemas-microsoft-com:vml" xmlns:wp14="http://schemas.microsoft.com/office/word/2010/wordprocessingDrawing" xmlns:wp="http://schemas.openxmlformats.org/drawingml/2006/wordprocessingDrawing" xmlns:w10="urn:schemas-microsoft-com:office:word" xmlns:w="http://schemas.openxmlformats.org/wordprocessingml/2006/main" xmlns:w14="http://schemas.microsoft.com/office/word/2010/wordml" xmlns:wpg="http://schemas.microsoft.com/office/word/2010/wordprocessingGroup" xmlns:wpi="http://schemas.microsoft.com/office/word/2010/wordprocessingInk" xmlns:wne="http://schemas.microsoft.com/office/word/2006/wordml" xmlns:wps="http://schemas.microsoft.com/office/word/2010/wordprocessingShape" mc:Ignorable="w14 wp14">
+<w:document xmlns:wpc="http://schemas.microsoft.com/office/word/2010/wordprocessingCanvas" xmlns:mc="http://schemas.openxmlformats.org/markup-compatibility/2006" xmlns:o="urn:schemas-microsoft-com:office:office" xmlns:r="http://schemas.openxmlformats.org/officeDocument/2006/relationships" xmlns:m="http://schemas.openxmlformats.org/officeDocument/2006/math" xmlns:v="urn:schemas-microsoft-com:vml" xmlns:wp14="http://schemas.microsoft.com/office/word/2010/wordprocessingDrawing" xmlns:wp="http://schemas.openxmlformats.org/drawingml/2006/wordprocessingDrawing" xmlns:w10="urn:schemas-microsoft-com:office:word" xmlns:w="http://schemas.openxmlformats.org/wordprocessingml/2006/main" xmlns:w14="http://schemas.microsoft.com/office/word/2010/wordml" xmlns:w15="http://schemas.microsoft.com/office/word/2012/wordml" xmlns:wpg="http://schemas.microsoft.com/office/word/2010/wordprocessingGroup" xmlns:wpi="http://schemas.microsoft.com/office/word/2010/wordprocessingInk" xmlns:wne="http://schemas.microsoft.com/office/word/2006/wordml" xmlns:wps="http://schemas.microsoft.com/office/word/2010/wordprocessingShape" mc:Ignorable="w14 w15 wp14">
   <w:body>
     <w:p>
       <w:pPr>
@@ -330,7 +330,7 @@
         </w:rPr>
         <w:t xml:space="preserve"> System shall verify the input email format which allow email format (e.g. </w:t>
       </w:r>
-      <w:hyperlink r:id="rId5" w:history="1">
+      <w:hyperlink r:id="rId4" w:history="1">
         <w:r>
           <w:rPr>
             <w:rStyle w:val="a3"/>
@@ -1635,17 +1635,11 @@
     </w:p>
     <w:p>
       <w:pPr>
-        <w:rPr>
-          <w:color w:val="FF0000"/>
-        </w:rPr>
-      </w:pPr>
-      <w:r>
-        <w:rPr>
-          <w:b/>
-          <w:bCs/>
-        </w:rPr>
-        <w:tab/>
-      </w:r>
+        <w:ind w:left="720"/>
+        <w:rPr>
+          <w:color w:val="FF0000"/>
+        </w:rPr>
+      </w:pPr>
       <w:r>
         <w:rPr>
           <w:rFonts w:ascii="Calibri" w:eastAsia="Calibri" w:hAnsi="Calibri" w:cs="Calibri"/>
@@ -1668,39 +1662,7 @@
         <w:rPr>
           <w:color w:val="FF0000"/>
         </w:rPr>
-        <w:t xml:space="preserve"> System shall provide </w:t>
-      </w:r>
-      <w:r>
-        <w:rPr>
-          <w:color w:val="FF0000"/>
-        </w:rPr>
-        <w:t>a menu bar which contains</w:t>
-      </w:r>
-      <w:r>
-        <w:rPr>
-          <w:color w:val="FF0000"/>
-        </w:rPr>
-        <w:t xml:space="preserve"> homepage link, activity announcement page link, temple’s history page link, gallery page link, contact page link, Q &amp; A page link, map page link, and Facebo</w:t>
-      </w:r>
-      <w:r>
-        <w:rPr>
-          <w:color w:val="FF0000"/>
-        </w:rPr>
-        <w:t xml:space="preserve">ok fan page link in every </w:t>
-      </w:r>
-      <w:proofErr w:type="gramStart"/>
-      <w:r>
-        <w:rPr>
-          <w:color w:val="FF0000"/>
-        </w:rPr>
-        <w:t>pages</w:t>
-      </w:r>
-      <w:proofErr w:type="gramEnd"/>
-      <w:r>
-        <w:rPr>
-          <w:color w:val="FF0000"/>
-        </w:rPr>
-        <w:t>.</w:t>
+        <w:t xml:space="preserve"> System shall provide a menu bar which contains homepage link, activity announcement page link, temple’s history page link, gallery page link, contact page link, Q &amp; A page link, map page link, and Facebook fan page link in every pages.</w:t>
       </w:r>
     </w:p>
     <w:p>
@@ -2433,27 +2395,7 @@
           <w:bCs/>
           <w:szCs w:val="22"/>
         </w:rPr>
-        <w:t xml:space="preserve">: Member </w:t>
-      </w:r>
-      <w:proofErr w:type="gramStart"/>
-      <w:r>
-        <w:rPr>
-          <w:rFonts w:ascii="Calibri" w:eastAsia="Calibri" w:hAnsi="Calibri" w:cs="Calibri"/>
-          <w:b/>
-          <w:bCs/>
-          <w:szCs w:val="22"/>
-        </w:rPr>
-        <w:t>can</w:t>
-      </w:r>
-      <w:proofErr w:type="gramEnd"/>
-      <w:r>
-        <w:rPr>
-          <w:rFonts w:ascii="Calibri" w:eastAsia="Calibri" w:hAnsi="Calibri" w:cs="Calibri"/>
-          <w:b/>
-          <w:bCs/>
-          <w:szCs w:val="22"/>
-        </w:rPr>
-        <w:t xml:space="preserve"> logout from the </w:t>
+        <w:t xml:space="preserve">: Member can logout from the </w:t>
       </w:r>
       <w:proofErr w:type="spellStart"/>
       <w:r>
@@ -3293,16 +3235,7 @@
           <w:rFonts w:ascii="Calibri" w:eastAsia="Calibri" w:hAnsi="Calibri" w:cs="Calibri"/>
           <w:szCs w:val="22"/>
         </w:rPr>
-        <w:t xml:space="preserve">: System shall </w:t>
-      </w:r>
-      <w:bookmarkStart w:id="0" w:name="_GoBack"/>
-      <w:bookmarkEnd w:id="0"/>
-      <w:r>
-        <w:rPr>
-          <w:rFonts w:ascii="Calibri" w:eastAsia="Calibri" w:hAnsi="Calibri" w:cs="Calibri"/>
-          <w:szCs w:val="22"/>
-        </w:rPr>
-        <w:t xml:space="preserve">insert the Dharma question into the database. </w:t>
+        <w:t xml:space="preserve">: System shall insert the Dharma question into the database. </w:t>
       </w:r>
       <w:r>
         <w:br/>
@@ -3669,14 +3602,7 @@
           <w:b/>
           <w:bCs/>
         </w:rPr>
-        <w:t xml:space="preserve"> Member</w:t>
-      </w:r>
-      <w:r>
-        <w:rPr>
-          <w:b/>
-          <w:bCs/>
-        </w:rPr>
-        <w:t xml:space="preserve"> can view all pictures in selected album. </w:t>
+        <w:t xml:space="preserve"> Member can view all pictures in selected album. </w:t>
       </w:r>
     </w:p>
     <w:p>
@@ -3714,21 +3640,7 @@
         <w:rPr>
           <w:color w:val="FF0000"/>
         </w:rPr>
-        <w:t xml:space="preserve"> System shall provide a menu bar which contains homepage link, activity announcement page link, temple’s history page link, gallery page link, contact page link, Q &amp; A page link, map page link, and Facebook fan page link in every </w:t>
-      </w:r>
-      <w:proofErr w:type="gramStart"/>
-      <w:r>
-        <w:rPr>
-          <w:color w:val="FF0000"/>
-        </w:rPr>
-        <w:t>pages</w:t>
-      </w:r>
-      <w:proofErr w:type="gramEnd"/>
-      <w:r>
-        <w:rPr>
-          <w:color w:val="FF0000"/>
-        </w:rPr>
-        <w:t>.</w:t>
+        <w:t xml:space="preserve"> System shall provide a menu bar which contains homepage link, activity announcement page link, temple’s history page link, gallery page link, contact page link, Q &amp; A page link, map page link, and Facebook fan page link in every pages.</w:t>
       </w:r>
     </w:p>
     <w:p>
@@ -5499,6 +5411,7 @@
       </w:r>
     </w:p>
     <w:p>
+      <w:bookmarkStart w:id="0" w:name="_GoBack"/>
       <w:r>
         <w:rPr>
           <w:b/>
@@ -5618,6 +5531,7 @@
         <w:t xml:space="preserve"> System shall redirect to the temple’s history page.</w:t>
       </w:r>
     </w:p>
+    <w:bookmarkEnd w:id="0"/>
     <w:p/>
     <w:p>
       <w:pPr>
@@ -5827,7 +5741,7 @@
 </file>
 
 <file path=word/styles.xml><?xml version="1.0" encoding="utf-8"?>
-<w:styles xmlns:mc="http://schemas.openxmlformats.org/markup-compatibility/2006" xmlns:r="http://schemas.openxmlformats.org/officeDocument/2006/relationships" xmlns:w="http://schemas.openxmlformats.org/wordprocessingml/2006/main" xmlns:w14="http://schemas.microsoft.com/office/word/2010/wordml" mc:Ignorable="w14">
+<w:styles xmlns:mc="http://schemas.openxmlformats.org/markup-compatibility/2006" xmlns:r="http://schemas.openxmlformats.org/officeDocument/2006/relationships" xmlns:w="http://schemas.openxmlformats.org/wordprocessingml/2006/main" xmlns:w14="http://schemas.microsoft.com/office/word/2010/wordml" xmlns:w15="http://schemas.microsoft.com/office/word/2012/wordml" mc:Ignorable="w14 w15">
   <w:docDefaults>
     <w:rPrDefault>
       <w:rPr>
@@ -5843,349 +5757,378 @@
       </w:pPr>
     </w:pPrDefault>
   </w:docDefaults>
-  <w:latentStyles w:defLockedState="0" w:defUIPriority="99" w:defSemiHidden="1" w:defUnhideWhenUsed="1" w:defQFormat="0" w:count="267">
-    <w:lsdException w:name="Normal" w:semiHidden="0" w:uiPriority="0" w:unhideWhenUsed="0" w:qFormat="1"/>
-    <w:lsdException w:name="heading 1" w:semiHidden="0" w:uiPriority="9" w:unhideWhenUsed="0" w:qFormat="1"/>
-    <w:lsdException w:name="heading 2" w:uiPriority="9" w:qFormat="1"/>
-    <w:lsdException w:name="heading 3" w:uiPriority="9" w:qFormat="1"/>
-    <w:lsdException w:name="heading 4" w:uiPriority="9" w:qFormat="1"/>
-    <w:lsdException w:name="heading 5" w:uiPriority="9" w:qFormat="1"/>
-    <w:lsdException w:name="heading 6" w:uiPriority="9" w:qFormat="1"/>
-    <w:lsdException w:name="heading 7" w:uiPriority="9" w:qFormat="1"/>
-    <w:lsdException w:name="heading 8" w:uiPriority="9" w:qFormat="1"/>
-    <w:lsdException w:name="heading 9" w:uiPriority="9" w:qFormat="1"/>
-    <w:lsdException w:name="toc 1" w:uiPriority="39"/>
-    <w:lsdException w:name="toc 2" w:uiPriority="39"/>
-    <w:lsdException w:name="toc 3" w:uiPriority="39"/>
-    <w:lsdException w:name="toc 4" w:uiPriority="39"/>
-    <w:lsdException w:name="toc 5" w:uiPriority="39"/>
-    <w:lsdException w:name="toc 6" w:uiPriority="39"/>
-    <w:lsdException w:name="toc 7" w:uiPriority="39"/>
-    <w:lsdException w:name="toc 8" w:uiPriority="39"/>
-    <w:lsdException w:name="toc 9" w:uiPriority="39"/>
-    <w:lsdException w:name="caption" w:uiPriority="35" w:qFormat="1"/>
-    <w:lsdException w:name="Title" w:semiHidden="0" w:uiPriority="10" w:unhideWhenUsed="0" w:qFormat="1"/>
-    <w:lsdException w:name="Default Paragraph Font" w:uiPriority="1"/>
-    <w:lsdException w:name="Subtitle" w:semiHidden="0" w:uiPriority="11" w:unhideWhenUsed="0" w:qFormat="1"/>
-    <w:lsdException w:name="Strong" w:semiHidden="0" w:uiPriority="22" w:unhideWhenUsed="0" w:qFormat="1"/>
-    <w:lsdException w:name="Emphasis" w:semiHidden="0" w:uiPriority="20" w:unhideWhenUsed="0" w:qFormat="1"/>
-    <w:lsdException w:name="Table Grid" w:semiHidden="0" w:uiPriority="39" w:unhideWhenUsed="0"/>
-    <w:lsdException w:name="Placeholder Text" w:unhideWhenUsed="0"/>
-    <w:lsdException w:name="No Spacing" w:semiHidden="0" w:uiPriority="1" w:unhideWhenUsed="0" w:qFormat="1"/>
-    <w:lsdException w:name="Light Shading" w:semiHidden="0" w:uiPriority="60" w:unhideWhenUsed="0"/>
-    <w:lsdException w:name="Light List" w:semiHidden="0" w:uiPriority="61" w:unhideWhenUsed="0"/>
-    <w:lsdException w:name="Light Grid" w:semiHidden="0" w:uiPriority="62" w:unhideWhenUsed="0"/>
-    <w:lsdException w:name="Medium Shading 1" w:semiHidden="0" w:uiPriority="63" w:unhideWhenUsed="0"/>
-    <w:lsdException w:name="Medium Shading 2" w:semiHidden="0" w:uiPriority="64" w:unhideWhenUsed="0"/>
-    <w:lsdException w:name="Medium List 1" w:semiHidden="0" w:uiPriority="65" w:unhideWhenUsed="0"/>
-    <w:lsdException w:name="Medium List 2" w:semiHidden="0" w:uiPriority="66" w:unhideWhenUsed="0"/>
-    <w:lsdException w:name="Medium Grid 1" w:semiHidden="0" w:uiPriority="67" w:unhideWhenUsed="0"/>
-    <w:lsdException w:name="Medium Grid 2" w:semiHidden="0" w:uiPriority="68" w:unhideWhenUsed="0"/>
-    <w:lsdException w:name="Medium Grid 3" w:semiHidden="0" w:uiPriority="69" w:unhideWhenUsed="0"/>
-    <w:lsdException w:name="Dark List" w:semiHidden="0" w:uiPriority="70" w:unhideWhenUsed="0"/>
-    <w:lsdException w:name="Colorful Shading" w:semiHidden="0" w:uiPriority="71" w:unhideWhenUsed="0"/>
-    <w:lsdException w:name="Colorful List" w:semiHidden="0" w:uiPriority="72" w:unhideWhenUsed="0"/>
-    <w:lsdException w:name="Colorful Grid" w:semiHidden="0" w:uiPriority="73" w:unhideWhenUsed="0"/>
-    <w:lsdException w:name="Light Shading Accent 1" w:semiHidden="0" w:uiPriority="60" w:unhideWhenUsed="0"/>
-    <w:lsdException w:name="Light List Accent 1" w:semiHidden="0" w:uiPriority="61" w:unhideWhenUsed="0"/>
-    <w:lsdException w:name="Light Grid Accent 1" w:semiHidden="0" w:uiPriority="62" w:unhideWhenUsed="0"/>
-    <w:lsdException w:name="Medium Shading 1 Accent 1" w:semiHidden="0" w:uiPriority="63" w:unhideWhenUsed="0"/>
-    <w:lsdException w:name="Medium Shading 2 Accent 1" w:semiHidden="0" w:uiPriority="64" w:unhideWhenUsed="0"/>
-    <w:lsdException w:name="Medium List 1 Accent 1" w:semiHidden="0" w:uiPriority="65" w:unhideWhenUsed="0"/>
-    <w:lsdException w:name="Revision" w:unhideWhenUsed="0"/>
-    <w:lsdException w:name="List Paragraph" w:semiHidden="0" w:uiPriority="34" w:unhideWhenUsed="0" w:qFormat="1"/>
-    <w:lsdException w:name="Quote" w:semiHidden="0" w:uiPriority="29" w:unhideWhenUsed="0" w:qFormat="1"/>
-    <w:lsdException w:name="Intense Quote" w:semiHidden="0" w:uiPriority="30" w:unhideWhenUsed="0" w:qFormat="1"/>
-    <w:lsdException w:name="Medium List 2 Accent 1" w:semiHidden="0" w:uiPriority="66" w:unhideWhenUsed="0"/>
-    <w:lsdException w:name="Medium Grid 1 Accent 1" w:semiHidden="0" w:uiPriority="67" w:unhideWhenUsed="0"/>
-    <w:lsdException w:name="Medium Grid 2 Accent 1" w:semiHidden="0" w:uiPriority="68" w:unhideWhenUsed="0"/>
-    <w:lsdException w:name="Medium Grid 3 Accent 1" w:semiHidden="0" w:uiPriority="69" w:unhideWhenUsed="0"/>
-    <w:lsdException w:name="Dark List Accent 1" w:semiHidden="0" w:uiPriority="70" w:unhideWhenUsed="0"/>
-    <w:lsdException w:name="Colorful Shading Accent 1" w:semiHidden="0" w:uiPriority="71" w:unhideWhenUsed="0"/>
-    <w:lsdException w:name="Colorful List Accent 1" w:semiHidden="0" w:uiPriority="72" w:unhideWhenUsed="0"/>
-    <w:lsdException w:name="Colorful Grid Accent 1" w:semiHidden="0" w:uiPriority="73" w:unhideWhenUsed="0"/>
-    <w:lsdException w:name="Light Shading Accent 2" w:semiHidden="0" w:uiPriority="60" w:unhideWhenUsed="0"/>
-    <w:lsdException w:name="Light List Accent 2" w:semiHidden="0" w:uiPriority="61" w:unhideWhenUsed="0"/>
-    <w:lsdException w:name="Light Grid Accent 2" w:semiHidden="0" w:uiPriority="62" w:unhideWhenUsed="0"/>
-    <w:lsdException w:name="Medium Shading 1 Accent 2" w:semiHidden="0" w:uiPriority="63" w:unhideWhenUsed="0"/>
-    <w:lsdException w:name="Medium Shading 2 Accent 2" w:semiHidden="0" w:uiPriority="64" w:unhideWhenUsed="0"/>
-    <w:lsdException w:name="Medium List 1 Accent 2" w:semiHidden="0" w:uiPriority="65" w:unhideWhenUsed="0"/>
-    <w:lsdException w:name="Medium List 2 Accent 2" w:semiHidden="0" w:uiPriority="66" w:unhideWhenUsed="0"/>
-    <w:lsdException w:name="Medium Grid 1 Accent 2" w:semiHidden="0" w:uiPriority="67" w:unhideWhenUsed="0"/>
-    <w:lsdException w:name="Medium Grid 2 Accent 2" w:semiHidden="0" w:uiPriority="68" w:unhideWhenUsed="0"/>
-    <w:lsdException w:name="Medium Grid 3 Accent 2" w:semiHidden="0" w:uiPriority="69" w:unhideWhenUsed="0"/>
-    <w:lsdException w:name="Dark List Accent 2" w:semiHidden="0" w:uiPriority="70" w:unhideWhenUsed="0"/>
-    <w:lsdException w:name="Colorful Shading Accent 2" w:semiHidden="0" w:uiPriority="71" w:unhideWhenUsed="0"/>
-    <w:lsdException w:name="Colorful List Accent 2" w:semiHidden="0" w:uiPriority="72" w:unhideWhenUsed="0"/>
-    <w:lsdException w:name="Colorful Grid Accent 2" w:semiHidden="0" w:uiPriority="73" w:unhideWhenUsed="0"/>
-    <w:lsdException w:name="Light Shading Accent 3" w:semiHidden="0" w:uiPriority="60" w:unhideWhenUsed="0"/>
-    <w:lsdException w:name="Light List Accent 3" w:semiHidden="0" w:uiPriority="61" w:unhideWhenUsed="0"/>
-    <w:lsdException w:name="Light Grid Accent 3" w:semiHidden="0" w:uiPriority="62" w:unhideWhenUsed="0"/>
-    <w:lsdException w:name="Medium Shading 1 Accent 3" w:semiHidden="0" w:uiPriority="63" w:unhideWhenUsed="0"/>
-    <w:lsdException w:name="Medium Shading 2 Accent 3" w:semiHidden="0" w:uiPriority="64" w:unhideWhenUsed="0"/>
-    <w:lsdException w:name="Medium List 1 Accent 3" w:semiHidden="0" w:uiPriority="65" w:unhideWhenUsed="0"/>
-    <w:lsdException w:name="Medium List 2 Accent 3" w:semiHidden="0" w:uiPriority="66" w:unhideWhenUsed="0"/>
-    <w:lsdException w:name="Medium Grid 1 Accent 3" w:semiHidden="0" w:uiPriority="67" w:unhideWhenUsed="0"/>
-    <w:lsdException w:name="Medium Grid 2 Accent 3" w:semiHidden="0" w:uiPriority="68" w:unhideWhenUsed="0"/>
-    <w:lsdException w:name="Medium Grid 3 Accent 3" w:semiHidden="0" w:uiPriority="69" w:unhideWhenUsed="0"/>
-    <w:lsdException w:name="Dark List Accent 3" w:semiHidden="0" w:uiPriority="70" w:unhideWhenUsed="0"/>
-    <w:lsdException w:name="Colorful Shading Accent 3" w:semiHidden="0" w:uiPriority="71" w:unhideWhenUsed="0"/>
-    <w:lsdException w:name="Colorful List Accent 3" w:semiHidden="0" w:uiPriority="72" w:unhideWhenUsed="0"/>
-    <w:lsdException w:name="Colorful Grid Accent 3" w:semiHidden="0" w:uiPriority="73" w:unhideWhenUsed="0"/>
-    <w:lsdException w:name="Light Shading Accent 4" w:semiHidden="0" w:uiPriority="60" w:unhideWhenUsed="0"/>
-    <w:lsdException w:name="Light List Accent 4" w:semiHidden="0" w:uiPriority="61" w:unhideWhenUsed="0"/>
-    <w:lsdException w:name="Light Grid Accent 4" w:semiHidden="0" w:uiPriority="62" w:unhideWhenUsed="0"/>
-    <w:lsdException w:name="Medium Shading 1 Accent 4" w:semiHidden="0" w:uiPriority="63" w:unhideWhenUsed="0"/>
-    <w:lsdException w:name="Medium Shading 2 Accent 4" w:semiHidden="0" w:uiPriority="64" w:unhideWhenUsed="0"/>
-    <w:lsdException w:name="Medium List 1 Accent 4" w:semiHidden="0" w:uiPriority="65" w:unhideWhenUsed="0"/>
-    <w:lsdException w:name="Medium List 2 Accent 4" w:semiHidden="0" w:uiPriority="66" w:unhideWhenUsed="0"/>
-    <w:lsdException w:name="Medium Grid 1 Accent 4" w:semiHidden="0" w:uiPriority="67" w:unhideWhenUsed="0"/>
-    <w:lsdException w:name="Medium Grid 2 Accent 4" w:semiHidden="0" w:uiPriority="68" w:unhideWhenUsed="0"/>
-    <w:lsdException w:name="Medium Grid 3 Accent 4" w:semiHidden="0" w:uiPriority="69" w:unhideWhenUsed="0"/>
-    <w:lsdException w:name="Dark List Accent 4" w:semiHidden="0" w:uiPriority="70" w:unhideWhenUsed="0"/>
-    <w:lsdException w:name="Colorful Shading Accent 4" w:semiHidden="0" w:uiPriority="71" w:unhideWhenUsed="0"/>
-    <w:lsdException w:name="Colorful List Accent 4" w:semiHidden="0" w:uiPriority="72" w:unhideWhenUsed="0"/>
-    <w:lsdException w:name="Colorful Grid Accent 4" w:semiHidden="0" w:uiPriority="73" w:unhideWhenUsed="0"/>
-    <w:lsdException w:name="Light Shading Accent 5" w:semiHidden="0" w:uiPriority="60" w:unhideWhenUsed="0"/>
-    <w:lsdException w:name="Light List Accent 5" w:semiHidden="0" w:uiPriority="61" w:unhideWhenUsed="0"/>
-    <w:lsdException w:name="Light Grid Accent 5" w:semiHidden="0" w:uiPriority="62" w:unhideWhenUsed="0"/>
-    <w:lsdException w:name="Medium Shading 1 Accent 5" w:semiHidden="0" w:uiPriority="63" w:unhideWhenUsed="0"/>
-    <w:lsdException w:name="Medium Shading 2 Accent 5" w:semiHidden="0" w:uiPriority="64" w:unhideWhenUsed="0"/>
-    <w:lsdException w:name="Medium List 1 Accent 5" w:semiHidden="0" w:uiPriority="65" w:unhideWhenUsed="0"/>
-    <w:lsdException w:name="Medium List 2 Accent 5" w:semiHidden="0" w:uiPriority="66" w:unhideWhenUsed="0"/>
-    <w:lsdException w:name="Medium Grid 1 Accent 5" w:semiHidden="0" w:uiPriority="67" w:unhideWhenUsed="0"/>
-    <w:lsdException w:name="Medium Grid 2 Accent 5" w:semiHidden="0" w:uiPriority="68" w:unhideWhenUsed="0"/>
-    <w:lsdException w:name="Medium Grid 3 Accent 5" w:semiHidden="0" w:uiPriority="69" w:unhideWhenUsed="0"/>
-    <w:lsdException w:name="Dark List Accent 5" w:semiHidden="0" w:uiPriority="70" w:unhideWhenUsed="0"/>
-    <w:lsdException w:name="Colorful Shading Accent 5" w:semiHidden="0" w:uiPriority="71" w:unhideWhenUsed="0"/>
-    <w:lsdException w:name="Colorful List Accent 5" w:semiHidden="0" w:uiPriority="72" w:unhideWhenUsed="0"/>
-    <w:lsdException w:name="Colorful Grid Accent 5" w:semiHidden="0" w:uiPriority="73" w:unhideWhenUsed="0"/>
-    <w:lsdException w:name="Light Shading Accent 6" w:semiHidden="0" w:uiPriority="60" w:unhideWhenUsed="0"/>
-    <w:lsdException w:name="Light List Accent 6" w:semiHidden="0" w:uiPriority="61" w:unhideWhenUsed="0"/>
-    <w:lsdException w:name="Light Grid Accent 6" w:semiHidden="0" w:uiPriority="62" w:unhideWhenUsed="0"/>
-    <w:lsdException w:name="Medium Shading 1 Accent 6" w:semiHidden="0" w:uiPriority="63" w:unhideWhenUsed="0"/>
-    <w:lsdException w:name="Medium Shading 2 Accent 6" w:semiHidden="0" w:uiPriority="64" w:unhideWhenUsed="0"/>
-    <w:lsdException w:name="Medium List 1 Accent 6" w:semiHidden="0" w:uiPriority="65" w:unhideWhenUsed="0"/>
-    <w:lsdException w:name="Medium List 2 Accent 6" w:semiHidden="0" w:uiPriority="66" w:unhideWhenUsed="0"/>
-    <w:lsdException w:name="Medium Grid 1 Accent 6" w:semiHidden="0" w:uiPriority="67" w:unhideWhenUsed="0"/>
-    <w:lsdException w:name="Medium Grid 2 Accent 6" w:semiHidden="0" w:uiPriority="68" w:unhideWhenUsed="0"/>
-    <w:lsdException w:name="Medium Grid 3 Accent 6" w:semiHidden="0" w:uiPriority="69" w:unhideWhenUsed="0"/>
-    <w:lsdException w:name="Dark List Accent 6" w:semiHidden="0" w:uiPriority="70" w:unhideWhenUsed="0"/>
-    <w:lsdException w:name="Colorful Shading Accent 6" w:semiHidden="0" w:uiPriority="71" w:unhideWhenUsed="0"/>
-    <w:lsdException w:name="Colorful List Accent 6" w:semiHidden="0" w:uiPriority="72" w:unhideWhenUsed="0"/>
-    <w:lsdException w:name="Colorful Grid Accent 6" w:semiHidden="0" w:uiPriority="73" w:unhideWhenUsed="0"/>
-    <w:lsdException w:name="Subtle Emphasis" w:semiHidden="0" w:uiPriority="19" w:unhideWhenUsed="0" w:qFormat="1"/>
-    <w:lsdException w:name="Intense Emphasis" w:semiHidden="0" w:uiPriority="21" w:unhideWhenUsed="0" w:qFormat="1"/>
-    <w:lsdException w:name="Subtle Reference" w:semiHidden="0" w:uiPriority="31" w:unhideWhenUsed="0" w:qFormat="1"/>
-    <w:lsdException w:name="Intense Reference" w:semiHidden="0" w:uiPriority="32" w:unhideWhenUsed="0" w:qFormat="1"/>
-    <w:lsdException w:name="Book Title" w:semiHidden="0" w:uiPriority="33" w:unhideWhenUsed="0" w:qFormat="1"/>
-    <w:lsdException w:name="Bibliography" w:uiPriority="37"/>
-    <w:lsdException w:name="TOC Heading" w:uiPriority="39" w:qFormat="1"/>
-  </w:latentStyles>
-  <w:style w:type="paragraph" w:default="1" w:styleId="a">
-    <w:name w:val="Normal"/>
-    <w:qFormat/>
-    <w:rsid w:val="00E6504A"/>
-    <w:pPr>
-      <w:spacing w:line="256" w:lineRule="auto"/>
-    </w:pPr>
-  </w:style>
-  <w:style w:type="character" w:default="1" w:styleId="a0">
-    <w:name w:val="Default Paragraph Font"/>
-    <w:uiPriority w:val="1"/>
-    <w:semiHidden/>
-    <w:unhideWhenUsed/>
-  </w:style>
-  <w:style w:type="table" w:default="1" w:styleId="a1">
-    <w:name w:val="Normal Table"/>
-    <w:uiPriority w:val="99"/>
-    <w:semiHidden/>
-    <w:unhideWhenUsed/>
-    <w:tblPr>
-      <w:tblInd w:w="0" w:type="dxa"/>
-      <w:tblCellMar>
-        <w:top w:w="0" w:type="dxa"/>
-        <w:left w:w="108" w:type="dxa"/>
-        <w:bottom w:w="0" w:type="dxa"/>
-        <w:right w:w="108" w:type="dxa"/>
-      </w:tblCellMar>
-    </w:tblPr>
-  </w:style>
-  <w:style w:type="numbering" w:default="1" w:styleId="a2">
-    <w:name w:val="No List"/>
-    <w:uiPriority w:val="99"/>
-    <w:semiHidden/>
-    <w:unhideWhenUsed/>
-  </w:style>
-  <w:style w:type="character" w:styleId="a3">
-    <w:name w:val="Hyperlink"/>
-    <w:basedOn w:val="a0"/>
-    <w:uiPriority w:val="99"/>
-    <w:unhideWhenUsed/>
-    <w:rsid w:val="007A34CB"/>
-    <w:rPr>
-      <w:color w:val="0563C1" w:themeColor="hyperlink"/>
-      <w:u w:val="single"/>
-    </w:rPr>
-  </w:style>
-</w:styles>
-</file>
-
-<file path=word/stylesWithEffects.xml><?xml version="1.0" encoding="utf-8"?>
-<w:styles xmlns:wpc="http://schemas.microsoft.com/office/word/2010/wordprocessingCanvas" xmlns:mc="http://schemas.openxmlformats.org/markup-compatibility/2006" xmlns:o="urn:schemas-microsoft-com:office:office" xmlns:r="http://schemas.openxmlformats.org/officeDocument/2006/relationships" xmlns:m="http://schemas.openxmlformats.org/officeDocument/2006/math" xmlns:v="urn:schemas-microsoft-com:vml" xmlns:wp14="http://schemas.microsoft.com/office/word/2010/wordprocessingDrawing" xmlns:wp="http://schemas.openxmlformats.org/drawingml/2006/wordprocessingDrawing" xmlns:w10="urn:schemas-microsoft-com:office:word" xmlns:w="http://schemas.openxmlformats.org/wordprocessingml/2006/main" xmlns:w14="http://schemas.microsoft.com/office/word/2010/wordml" xmlns:wpg="http://schemas.microsoft.com/office/word/2010/wordprocessingGroup" xmlns:wpi="http://schemas.microsoft.com/office/word/2010/wordprocessingInk" xmlns:wne="http://schemas.microsoft.com/office/word/2006/wordml" xmlns:wps="http://schemas.microsoft.com/office/word/2010/wordprocessingShape" mc:Ignorable="w14 wp14">
-  <w:docDefaults>
-    <w:rPrDefault>
-      <w:rPr>
-        <w:rFonts w:asciiTheme="minorHAnsi" w:eastAsiaTheme="minorHAnsi" w:hAnsiTheme="minorHAnsi" w:cstheme="minorBidi"/>
-        <w:sz w:val="22"/>
-        <w:szCs w:val="28"/>
-        <w:lang w:val="en-US" w:eastAsia="en-US" w:bidi="th-TH"/>
-      </w:rPr>
-    </w:rPrDefault>
-    <w:pPrDefault>
-      <w:pPr>
-        <w:spacing w:after="160" w:line="259" w:lineRule="auto"/>
-      </w:pPr>
-    </w:pPrDefault>
-  </w:docDefaults>
-  <w:latentStyles w:defLockedState="0" w:defUIPriority="99" w:defSemiHidden="1" w:defUnhideWhenUsed="1" w:defQFormat="0" w:count="267">
-    <w:lsdException w:name="Normal" w:semiHidden="0" w:uiPriority="0" w:unhideWhenUsed="0" w:qFormat="1"/>
-    <w:lsdException w:name="heading 1" w:semiHidden="0" w:uiPriority="9" w:unhideWhenUsed="0" w:qFormat="1"/>
-    <w:lsdException w:name="heading 2" w:uiPriority="9" w:qFormat="1"/>
-    <w:lsdException w:name="heading 3" w:uiPriority="9" w:qFormat="1"/>
-    <w:lsdException w:name="heading 4" w:uiPriority="9" w:qFormat="1"/>
-    <w:lsdException w:name="heading 5" w:uiPriority="9" w:qFormat="1"/>
-    <w:lsdException w:name="heading 6" w:uiPriority="9" w:qFormat="1"/>
-    <w:lsdException w:name="heading 7" w:uiPriority="9" w:qFormat="1"/>
-    <w:lsdException w:name="heading 8" w:uiPriority="9" w:qFormat="1"/>
-    <w:lsdException w:name="heading 9" w:uiPriority="9" w:qFormat="1"/>
-    <w:lsdException w:name="toc 1" w:uiPriority="39"/>
-    <w:lsdException w:name="toc 2" w:uiPriority="39"/>
-    <w:lsdException w:name="toc 3" w:uiPriority="39"/>
-    <w:lsdException w:name="toc 4" w:uiPriority="39"/>
-    <w:lsdException w:name="toc 5" w:uiPriority="39"/>
-    <w:lsdException w:name="toc 6" w:uiPriority="39"/>
-    <w:lsdException w:name="toc 7" w:uiPriority="39"/>
-    <w:lsdException w:name="toc 8" w:uiPriority="39"/>
-    <w:lsdException w:name="toc 9" w:uiPriority="39"/>
-    <w:lsdException w:name="caption" w:uiPriority="35" w:qFormat="1"/>
-    <w:lsdException w:name="Title" w:semiHidden="0" w:uiPriority="10" w:unhideWhenUsed="0" w:qFormat="1"/>
-    <w:lsdException w:name="Default Paragraph Font" w:uiPriority="1"/>
-    <w:lsdException w:name="Subtitle" w:semiHidden="0" w:uiPriority="11" w:unhideWhenUsed="0" w:qFormat="1"/>
-    <w:lsdException w:name="Strong" w:semiHidden="0" w:uiPriority="22" w:unhideWhenUsed="0" w:qFormat="1"/>
-    <w:lsdException w:name="Emphasis" w:semiHidden="0" w:uiPriority="20" w:unhideWhenUsed="0" w:qFormat="1"/>
-    <w:lsdException w:name="Table Grid" w:semiHidden="0" w:uiPriority="39" w:unhideWhenUsed="0"/>
-    <w:lsdException w:name="Placeholder Text" w:unhideWhenUsed="0"/>
-    <w:lsdException w:name="No Spacing" w:semiHidden="0" w:uiPriority="1" w:unhideWhenUsed="0" w:qFormat="1"/>
-    <w:lsdException w:name="Light Shading" w:semiHidden="0" w:uiPriority="60" w:unhideWhenUsed="0"/>
-    <w:lsdException w:name="Light List" w:semiHidden="0" w:uiPriority="61" w:unhideWhenUsed="0"/>
-    <w:lsdException w:name="Light Grid" w:semiHidden="0" w:uiPriority="62" w:unhideWhenUsed="0"/>
-    <w:lsdException w:name="Medium Shading 1" w:semiHidden="0" w:uiPriority="63" w:unhideWhenUsed="0"/>
-    <w:lsdException w:name="Medium Shading 2" w:semiHidden="0" w:uiPriority="64" w:unhideWhenUsed="0"/>
-    <w:lsdException w:name="Medium List 1" w:semiHidden="0" w:uiPriority="65" w:unhideWhenUsed="0"/>
-    <w:lsdException w:name="Medium List 2" w:semiHidden="0" w:uiPriority="66" w:unhideWhenUsed="0"/>
-    <w:lsdException w:name="Medium Grid 1" w:semiHidden="0" w:uiPriority="67" w:unhideWhenUsed="0"/>
-    <w:lsdException w:name="Medium Grid 2" w:semiHidden="0" w:uiPriority="68" w:unhideWhenUsed="0"/>
-    <w:lsdException w:name="Medium Grid 3" w:semiHidden="0" w:uiPriority="69" w:unhideWhenUsed="0"/>
-    <w:lsdException w:name="Dark List" w:semiHidden="0" w:uiPriority="70" w:unhideWhenUsed="0"/>
-    <w:lsdException w:name="Colorful Shading" w:semiHidden="0" w:uiPriority="71" w:unhideWhenUsed="0"/>
-    <w:lsdException w:name="Colorful List" w:semiHidden="0" w:uiPriority="72" w:unhideWhenUsed="0"/>
-    <w:lsdException w:name="Colorful Grid" w:semiHidden="0" w:uiPriority="73" w:unhideWhenUsed="0"/>
-    <w:lsdException w:name="Light Shading Accent 1" w:semiHidden="0" w:uiPriority="60" w:unhideWhenUsed="0"/>
-    <w:lsdException w:name="Light List Accent 1" w:semiHidden="0" w:uiPriority="61" w:unhideWhenUsed="0"/>
-    <w:lsdException w:name="Light Grid Accent 1" w:semiHidden="0" w:uiPriority="62" w:unhideWhenUsed="0"/>
-    <w:lsdException w:name="Medium Shading 1 Accent 1" w:semiHidden="0" w:uiPriority="63" w:unhideWhenUsed="0"/>
-    <w:lsdException w:name="Medium Shading 2 Accent 1" w:semiHidden="0" w:uiPriority="64" w:unhideWhenUsed="0"/>
-    <w:lsdException w:name="Medium List 1 Accent 1" w:semiHidden="0" w:uiPriority="65" w:unhideWhenUsed="0"/>
-    <w:lsdException w:name="Revision" w:unhideWhenUsed="0"/>
-    <w:lsdException w:name="List Paragraph" w:semiHidden="0" w:uiPriority="34" w:unhideWhenUsed="0" w:qFormat="1"/>
-    <w:lsdException w:name="Quote" w:semiHidden="0" w:uiPriority="29" w:unhideWhenUsed="0" w:qFormat="1"/>
-    <w:lsdException w:name="Intense Quote" w:semiHidden="0" w:uiPriority="30" w:unhideWhenUsed="0" w:qFormat="1"/>
-    <w:lsdException w:name="Medium List 2 Accent 1" w:semiHidden="0" w:uiPriority="66" w:unhideWhenUsed="0"/>
-    <w:lsdException w:name="Medium Grid 1 Accent 1" w:semiHidden="0" w:uiPriority="67" w:unhideWhenUsed="0"/>
-    <w:lsdException w:name="Medium Grid 2 Accent 1" w:semiHidden="0" w:uiPriority="68" w:unhideWhenUsed="0"/>
-    <w:lsdException w:name="Medium Grid 3 Accent 1" w:semiHidden="0" w:uiPriority="69" w:unhideWhenUsed="0"/>
-    <w:lsdException w:name="Dark List Accent 1" w:semiHidden="0" w:uiPriority="70" w:unhideWhenUsed="0"/>
-    <w:lsdException w:name="Colorful Shading Accent 1" w:semiHidden="0" w:uiPriority="71" w:unhideWhenUsed="0"/>
-    <w:lsdException w:name="Colorful List Accent 1" w:semiHidden="0" w:uiPriority="72" w:unhideWhenUsed="0"/>
-    <w:lsdException w:name="Colorful Grid Accent 1" w:semiHidden="0" w:uiPriority="73" w:unhideWhenUsed="0"/>
-    <w:lsdException w:name="Light Shading Accent 2" w:semiHidden="0" w:uiPriority="60" w:unhideWhenUsed="0"/>
-    <w:lsdException w:name="Light List Accent 2" w:semiHidden="0" w:uiPriority="61" w:unhideWhenUsed="0"/>
-    <w:lsdException w:name="Light Grid Accent 2" w:semiHidden="0" w:uiPriority="62" w:unhideWhenUsed="0"/>
-    <w:lsdException w:name="Medium Shading 1 Accent 2" w:semiHidden="0" w:uiPriority="63" w:unhideWhenUsed="0"/>
-    <w:lsdException w:name="Medium Shading 2 Accent 2" w:semiHidden="0" w:uiPriority="64" w:unhideWhenUsed="0"/>
-    <w:lsdException w:name="Medium List 1 Accent 2" w:semiHidden="0" w:uiPriority="65" w:unhideWhenUsed="0"/>
-    <w:lsdException w:name="Medium List 2 Accent 2" w:semiHidden="0" w:uiPriority="66" w:unhideWhenUsed="0"/>
-    <w:lsdException w:name="Medium Grid 1 Accent 2" w:semiHidden="0" w:uiPriority="67" w:unhideWhenUsed="0"/>
-    <w:lsdException w:name="Medium Grid 2 Accent 2" w:semiHidden="0" w:uiPriority="68" w:unhideWhenUsed="0"/>
-    <w:lsdException w:name="Medium Grid 3 Accent 2" w:semiHidden="0" w:uiPriority="69" w:unhideWhenUsed="0"/>
-    <w:lsdException w:name="Dark List Accent 2" w:semiHidden="0" w:uiPriority="70" w:unhideWhenUsed="0"/>
-    <w:lsdException w:name="Colorful Shading Accent 2" w:semiHidden="0" w:uiPriority="71" w:unhideWhenUsed="0"/>
-    <w:lsdException w:name="Colorful List Accent 2" w:semiHidden="0" w:uiPriority="72" w:unhideWhenUsed="0"/>
-    <w:lsdException w:name="Colorful Grid Accent 2" w:semiHidden="0" w:uiPriority="73" w:unhideWhenUsed="0"/>
-    <w:lsdException w:name="Light Shading Accent 3" w:semiHidden="0" w:uiPriority="60" w:unhideWhenUsed="0"/>
-    <w:lsdException w:name="Light List Accent 3" w:semiHidden="0" w:uiPriority="61" w:unhideWhenUsed="0"/>
-    <w:lsdException w:name="Light Grid Accent 3" w:semiHidden="0" w:uiPriority="62" w:unhideWhenUsed="0"/>
-    <w:lsdException w:name="Medium Shading 1 Accent 3" w:semiHidden="0" w:uiPriority="63" w:unhideWhenUsed="0"/>
-    <w:lsdException w:name="Medium Shading 2 Accent 3" w:semiHidden="0" w:uiPriority="64" w:unhideWhenUsed="0"/>
-    <w:lsdException w:name="Medium List 1 Accent 3" w:semiHidden="0" w:uiPriority="65" w:unhideWhenUsed="0"/>
-    <w:lsdException w:name="Medium List 2 Accent 3" w:semiHidden="0" w:uiPriority="66" w:unhideWhenUsed="0"/>
-    <w:lsdException w:name="Medium Grid 1 Accent 3" w:semiHidden="0" w:uiPriority="67" w:unhideWhenUsed="0"/>
-    <w:lsdException w:name="Medium Grid 2 Accent 3" w:semiHidden="0" w:uiPriority="68" w:unhideWhenUsed="0"/>
-    <w:lsdException w:name="Medium Grid 3 Accent 3" w:semiHidden="0" w:uiPriority="69" w:unhideWhenUsed="0"/>
-    <w:lsdException w:name="Dark List Accent 3" w:semiHidden="0" w:uiPriority="70" w:unhideWhenUsed="0"/>
-    <w:lsdException w:name="Colorful Shading Accent 3" w:semiHidden="0" w:uiPriority="71" w:unhideWhenUsed="0"/>
-    <w:lsdException w:name="Colorful List Accent 3" w:semiHidden="0" w:uiPriority="72" w:unhideWhenUsed="0"/>
-    <w:lsdException w:name="Colorful Grid Accent 3" w:semiHidden="0" w:uiPriority="73" w:unhideWhenUsed="0"/>
-    <w:lsdException w:name="Light Shading Accent 4" w:semiHidden="0" w:uiPriority="60" w:unhideWhenUsed="0"/>
-    <w:lsdException w:name="Light List Accent 4" w:semiHidden="0" w:uiPriority="61" w:unhideWhenUsed="0"/>
-    <w:lsdException w:name="Light Grid Accent 4" w:semiHidden="0" w:uiPriority="62" w:unhideWhenUsed="0"/>
-    <w:lsdException w:name="Medium Shading 1 Accent 4" w:semiHidden="0" w:uiPriority="63" w:unhideWhenUsed="0"/>
-    <w:lsdException w:name="Medium Shading 2 Accent 4" w:semiHidden="0" w:uiPriority="64" w:unhideWhenUsed="0"/>
-    <w:lsdException w:name="Medium List 1 Accent 4" w:semiHidden="0" w:uiPriority="65" w:unhideWhenUsed="0"/>
-    <w:lsdException w:name="Medium List 2 Accent 4" w:semiHidden="0" w:uiPriority="66" w:unhideWhenUsed="0"/>
-    <w:lsdException w:name="Medium Grid 1 Accent 4" w:semiHidden="0" w:uiPriority="67" w:unhideWhenUsed="0"/>
-    <w:lsdException w:name="Medium Grid 2 Accent 4" w:semiHidden="0" w:uiPriority="68" w:unhideWhenUsed="0"/>
-    <w:lsdException w:name="Medium Grid 3 Accent 4" w:semiHidden="0" w:uiPriority="69" w:unhideWhenUsed="0"/>
-    <w:lsdException w:name="Dark List Accent 4" w:semiHidden="0" w:uiPriority="70" w:unhideWhenUsed="0"/>
-    <w:lsdException w:name="Colorful Shading Accent 4" w:semiHidden="0" w:uiPriority="71" w:unhideWhenUsed="0"/>
-    <w:lsdException w:name="Colorful List Accent 4" w:semiHidden="0" w:uiPriority="72" w:unhideWhenUsed="0"/>
-    <w:lsdException w:name="Colorful Grid Accent 4" w:semiHidden="0" w:uiPriority="73" w:unhideWhenUsed="0"/>
-    <w:lsdException w:name="Light Shading Accent 5" w:semiHidden="0" w:uiPriority="60" w:unhideWhenUsed="0"/>
-    <w:lsdException w:name="Light List Accent 5" w:semiHidden="0" w:uiPriority="61" w:unhideWhenUsed="0"/>
-    <w:lsdException w:name="Light Grid Accent 5" w:semiHidden="0" w:uiPriority="62" w:unhideWhenUsed="0"/>
-    <w:lsdException w:name="Medium Shading 1 Accent 5" w:semiHidden="0" w:uiPriority="63" w:unhideWhenUsed="0"/>
-    <w:lsdException w:name="Medium Shading 2 Accent 5" w:semiHidden="0" w:uiPriority="64" w:unhideWhenUsed="0"/>
-    <w:lsdException w:name="Medium List 1 Accent 5" w:semiHidden="0" w:uiPriority="65" w:unhideWhenUsed="0"/>
-    <w:lsdException w:name="Medium List 2 Accent 5" w:semiHidden="0" w:uiPriority="66" w:unhideWhenUsed="0"/>
-    <w:lsdException w:name="Medium Grid 1 Accent 5" w:semiHidden="0" w:uiPriority="67" w:unhideWhenUsed="0"/>
-    <w:lsdException w:name="Medium Grid 2 Accent 5" w:semiHidden="0" w:uiPriority="68" w:unhideWhenUsed="0"/>
-    <w:lsdException w:name="Medium Grid 3 Accent 5" w:semiHidden="0" w:uiPriority="69" w:unhideWhenUsed="0"/>
-    <w:lsdException w:name="Dark List Accent 5" w:semiHidden="0" w:uiPriority="70" w:unhideWhenUsed="0"/>
-    <w:lsdException w:name="Colorful Shading Accent 5" w:semiHidden="0" w:uiPriority="71" w:unhideWhenUsed="0"/>
-    <w:lsdException w:name="Colorful List Accent 5" w:semiHidden="0" w:uiPriority="72" w:unhideWhenUsed="0"/>
-    <w:lsdException w:name="Colorful Grid Accent 5" w:semiHidden="0" w:uiPriority="73" w:unhideWhenUsed="0"/>
-    <w:lsdException w:name="Light Shading Accent 6" w:semiHidden="0" w:uiPriority="60" w:unhideWhenUsed="0"/>
-    <w:lsdException w:name="Light List Accent 6" w:semiHidden="0" w:uiPriority="61" w:unhideWhenUsed="0"/>
-    <w:lsdException w:name="Light Grid Accent 6" w:semiHidden="0" w:uiPriority="62" w:unhideWhenUsed="0"/>
-    <w:lsdException w:name="Medium Shading 1 Accent 6" w:semiHidden="0" w:uiPriority="63" w:unhideWhenUsed="0"/>
-    <w:lsdException w:name="Medium Shading 2 Accent 6" w:semiHidden="0" w:uiPriority="64" w:unhideWhenUsed="0"/>
-    <w:lsdException w:name="Medium List 1 Accent 6" w:semiHidden="0" w:uiPriority="65" w:unhideWhenUsed="0"/>
-    <w:lsdException w:name="Medium List 2 Accent 6" w:semiHidden="0" w:uiPriority="66" w:unhideWhenUsed="0"/>
-    <w:lsdException w:name="Medium Grid 1 Accent 6" w:semiHidden="0" w:uiPriority="67" w:unhideWhenUsed="0"/>
-    <w:lsdException w:name="Medium Grid 2 Accent 6" w:semiHidden="0" w:uiPriority="68" w:unhideWhenUsed="0"/>
-    <w:lsdException w:name="Medium Grid 3 Accent 6" w:semiHidden="0" w:uiPriority="69" w:unhideWhenUsed="0"/>
-    <w:lsdException w:name="Dark List Accent 6" w:semiHidden="0" w:uiPriority="70" w:unhideWhenUsed="0"/>
-    <w:lsdException w:name="Colorful Shading Accent 6" w:semiHidden="0" w:uiPriority="71" w:unhideWhenUsed="0"/>
-    <w:lsdException w:name="Colorful List Accent 6" w:semiHidden="0" w:uiPriority="72" w:unhideWhenUsed="0"/>
-    <w:lsdException w:name="Colorful Grid Accent 6" w:semiHidden="0" w:uiPriority="73" w:unhideWhenUsed="0"/>
-    <w:lsdException w:name="Subtle Emphasis" w:semiHidden="0" w:uiPriority="19" w:unhideWhenUsed="0" w:qFormat="1"/>
-    <w:lsdException w:name="Intense Emphasis" w:semiHidden="0" w:uiPriority="21" w:unhideWhenUsed="0" w:qFormat="1"/>
-    <w:lsdException w:name="Subtle Reference" w:semiHidden="0" w:uiPriority="31" w:unhideWhenUsed="0" w:qFormat="1"/>
-    <w:lsdException w:name="Intense Reference" w:semiHidden="0" w:uiPriority="32" w:unhideWhenUsed="0" w:qFormat="1"/>
-    <w:lsdException w:name="Book Title" w:semiHidden="0" w:uiPriority="33" w:unhideWhenUsed="0" w:qFormat="1"/>
-    <w:lsdException w:name="Bibliography" w:uiPriority="37"/>
-    <w:lsdException w:name="TOC Heading" w:uiPriority="39" w:qFormat="1"/>
+  <w:latentStyles w:defLockedState="0" w:defUIPriority="99" w:defSemiHidden="0" w:defUnhideWhenUsed="0" w:defQFormat="0" w:count="371">
+    <w:lsdException w:name="Normal" w:uiPriority="0" w:qFormat="1"/>
+    <w:lsdException w:name="heading 1" w:uiPriority="9" w:qFormat="1"/>
+    <w:lsdException w:name="heading 2" w:semiHidden="1" w:uiPriority="9" w:unhideWhenUsed="1" w:qFormat="1"/>
+    <w:lsdException w:name="heading 3" w:semiHidden="1" w:uiPriority="9" w:unhideWhenUsed="1" w:qFormat="1"/>
+    <w:lsdException w:name="heading 4" w:semiHidden="1" w:uiPriority="9" w:unhideWhenUsed="1" w:qFormat="1"/>
+    <w:lsdException w:name="heading 5" w:semiHidden="1" w:uiPriority="9" w:unhideWhenUsed="1" w:qFormat="1"/>
+    <w:lsdException w:name="heading 6" w:semiHidden="1" w:uiPriority="9" w:unhideWhenUsed="1" w:qFormat="1"/>
+    <w:lsdException w:name="heading 7" w:semiHidden="1" w:uiPriority="9" w:unhideWhenUsed="1" w:qFormat="1"/>
+    <w:lsdException w:name="heading 8" w:semiHidden="1" w:uiPriority="9" w:unhideWhenUsed="1" w:qFormat="1"/>
+    <w:lsdException w:name="heading 9" w:semiHidden="1" w:uiPriority="9" w:unhideWhenUsed="1" w:qFormat="1"/>
+    <w:lsdException w:name="index 1" w:semiHidden="1" w:unhideWhenUsed="1"/>
+    <w:lsdException w:name="index 2" w:semiHidden="1" w:unhideWhenUsed="1"/>
+    <w:lsdException w:name="index 3" w:semiHidden="1" w:unhideWhenUsed="1"/>
+    <w:lsdException w:name="index 4" w:semiHidden="1" w:unhideWhenUsed="1"/>
+    <w:lsdException w:name="index 5" w:semiHidden="1" w:unhideWhenUsed="1"/>
+    <w:lsdException w:name="index 6" w:semiHidden="1" w:unhideWhenUsed="1"/>
+    <w:lsdException w:name="index 7" w:semiHidden="1" w:unhideWhenUsed="1"/>
+    <w:lsdException w:name="index 8" w:semiHidden="1" w:unhideWhenUsed="1"/>
+    <w:lsdException w:name="index 9" w:semiHidden="1" w:unhideWhenUsed="1"/>
+    <w:lsdException w:name="toc 1" w:semiHidden="1" w:uiPriority="39" w:unhideWhenUsed="1"/>
+    <w:lsdException w:name="toc 2" w:semiHidden="1" w:uiPriority="39" w:unhideWhenUsed="1"/>
+    <w:lsdException w:name="toc 3" w:semiHidden="1" w:uiPriority="39" w:unhideWhenUsed="1"/>
+    <w:lsdException w:name="toc 4" w:semiHidden="1" w:uiPriority="39" w:unhideWhenUsed="1"/>
+    <w:lsdException w:name="toc 5" w:semiHidden="1" w:uiPriority="39" w:unhideWhenUsed="1"/>
+    <w:lsdException w:name="toc 6" w:semiHidden="1" w:uiPriority="39" w:unhideWhenUsed="1"/>
+    <w:lsdException w:name="toc 7" w:semiHidden="1" w:uiPriority="39" w:unhideWhenUsed="1"/>
+    <w:lsdException w:name="toc 8" w:semiHidden="1" w:uiPriority="39" w:unhideWhenUsed="1"/>
+    <w:lsdException w:name="toc 9" w:semiHidden="1" w:uiPriority="39" w:unhideWhenUsed="1"/>
+    <w:lsdException w:name="Normal Indent" w:semiHidden="1" w:unhideWhenUsed="1"/>
+    <w:lsdException w:name="footnote text" w:semiHidden="1" w:unhideWhenUsed="1"/>
+    <w:lsdException w:name="annotation text" w:semiHidden="1" w:unhideWhenUsed="1"/>
+    <w:lsdException w:name="header" w:semiHidden="1" w:unhideWhenUsed="1"/>
+    <w:lsdException w:name="footer" w:semiHidden="1" w:unhideWhenUsed="1"/>
+    <w:lsdException w:name="index heading" w:semiHidden="1" w:unhideWhenUsed="1"/>
+    <w:lsdException w:name="caption" w:semiHidden="1" w:uiPriority="35" w:unhideWhenUsed="1" w:qFormat="1"/>
+    <w:lsdException w:name="table of figures" w:semiHidden="1" w:unhideWhenUsed="1"/>
+    <w:lsdException w:name="envelope address" w:semiHidden="1" w:unhideWhenUsed="1"/>
+    <w:lsdException w:name="envelope return" w:semiHidden="1" w:unhideWhenUsed="1"/>
+    <w:lsdException w:name="footnote reference" w:semiHidden="1" w:unhideWhenUsed="1"/>
+    <w:lsdException w:name="annotation reference" w:semiHidden="1" w:unhideWhenUsed="1"/>
+    <w:lsdException w:name="line number" w:semiHidden="1" w:unhideWhenUsed="1"/>
+    <w:lsdException w:name="page number" w:semiHidden="1" w:unhideWhenUsed="1"/>
+    <w:lsdException w:name="endnote reference" w:semiHidden="1" w:unhideWhenUsed="1"/>
+    <w:lsdException w:name="endnote text" w:semiHidden="1" w:unhideWhenUsed="1"/>
+    <w:lsdException w:name="table of authorities" w:semiHidden="1" w:unhideWhenUsed="1"/>
+    <w:lsdException w:name="macro" w:semiHidden="1" w:unhideWhenUsed="1"/>
+    <w:lsdException w:name="toa heading" w:semiHidden="1" w:unhideWhenUsed="1"/>
+    <w:lsdException w:name="List" w:semiHidden="1" w:unhideWhenUsed="1"/>
+    <w:lsdException w:name="List Bullet" w:semiHidden="1" w:unhideWhenUsed="1"/>
+    <w:lsdException w:name="List Number" w:semiHidden="1" w:unhideWhenUsed="1"/>
+    <w:lsdException w:name="List 2" w:semiHidden="1" w:unhideWhenUsed="1"/>
+    <w:lsdException w:name="List 3" w:semiHidden="1" w:unhideWhenUsed="1"/>
+    <w:lsdException w:name="List 4" w:semiHidden="1" w:unhideWhenUsed="1"/>
+    <w:lsdException w:name="List 5" w:semiHidden="1" w:unhideWhenUsed="1"/>
+    <w:lsdException w:name="List Bullet 2" w:semiHidden="1" w:unhideWhenUsed="1"/>
+    <w:lsdException w:name="List Bullet 3" w:semiHidden="1" w:unhideWhenUsed="1"/>
+    <w:lsdException w:name="List Bullet 4" w:semiHidden="1" w:unhideWhenUsed="1"/>
+    <w:lsdException w:name="List Bullet 5" w:semiHidden="1" w:unhideWhenUsed="1"/>
+    <w:lsdException w:name="List Number 2" w:semiHidden="1" w:unhideWhenUsed="1"/>
+    <w:lsdException w:name="List Number 3" w:semiHidden="1" w:unhideWhenUsed="1"/>
+    <w:lsdException w:name="List Number 4" w:semiHidden="1" w:unhideWhenUsed="1"/>
+    <w:lsdException w:name="List Number 5" w:semiHidden="1" w:unhideWhenUsed="1"/>
+    <w:lsdException w:name="Title" w:uiPriority="10" w:qFormat="1"/>
+    <w:lsdException w:name="Closing" w:semiHidden="1" w:unhideWhenUsed="1"/>
+    <w:lsdException w:name="Signature" w:semiHidden="1" w:unhideWhenUsed="1"/>
+    <w:lsdException w:name="Default Paragraph Font" w:semiHidden="1" w:uiPriority="1" w:unhideWhenUsed="1"/>
+    <w:lsdException w:name="Body Text" w:semiHidden="1" w:unhideWhenUsed="1"/>
+    <w:lsdException w:name="Body Text Indent" w:semiHidden="1" w:unhideWhenUsed="1"/>
+    <w:lsdException w:name="List Continue" w:semiHidden="1" w:unhideWhenUsed="1"/>
+    <w:lsdException w:name="List Continue 2" w:semiHidden="1" w:unhideWhenUsed="1"/>
+    <w:lsdException w:name="List Continue 3" w:semiHidden="1" w:unhideWhenUsed="1"/>
+    <w:lsdException w:name="List Continue 4" w:semiHidden="1" w:unhideWhenUsed="1"/>
+    <w:lsdException w:name="List Continue 5" w:semiHidden="1" w:unhideWhenUsed="1"/>
+    <w:lsdException w:name="Message Header" w:semiHidden="1" w:unhideWhenUsed="1"/>
+    <w:lsdException w:name="Subtitle" w:uiPriority="11" w:qFormat="1"/>
+    <w:lsdException w:name="Salutation" w:semiHidden="1" w:unhideWhenUsed="1"/>
+    <w:lsdException w:name="Date" w:semiHidden="1" w:unhideWhenUsed="1"/>
+    <w:lsdException w:name="Body Text First Indent" w:semiHidden="1" w:unhideWhenUsed="1"/>
+    <w:lsdException w:name="Body Text First Indent 2" w:semiHidden="1" w:unhideWhenUsed="1"/>
+    <w:lsdException w:name="Note Heading" w:semiHidden="1" w:unhideWhenUsed="1"/>
+    <w:lsdException w:name="Body Text 2" w:semiHidden="1" w:unhideWhenUsed="1"/>
+    <w:lsdException w:name="Body Text 3" w:semiHidden="1" w:unhideWhenUsed="1"/>
+    <w:lsdException w:name="Body Text Indent 2" w:semiHidden="1" w:unhideWhenUsed="1"/>
+    <w:lsdException w:name="Body Text Indent 3" w:semiHidden="1" w:unhideWhenUsed="1"/>
+    <w:lsdException w:name="Block Text" w:semiHidden="1" w:unhideWhenUsed="1"/>
+    <w:lsdException w:name="Hyperlink" w:semiHidden="1" w:unhideWhenUsed="1"/>
+    <w:lsdException w:name="FollowedHyperlink" w:semiHidden="1" w:unhideWhenUsed="1"/>
+    <w:lsdException w:name="Strong" w:uiPriority="22" w:qFormat="1"/>
+    <w:lsdException w:name="Emphasis" w:uiPriority="20" w:qFormat="1"/>
+    <w:lsdException w:name="Document Map" w:semiHidden="1" w:unhideWhenUsed="1"/>
+    <w:lsdException w:name="Plain Text" w:semiHidden="1" w:unhideWhenUsed="1"/>
+    <w:lsdException w:name="E-mail Signature" w:semiHidden="1" w:unhideWhenUsed="1"/>
+    <w:lsdException w:name="HTML Top of Form" w:semiHidden="1" w:unhideWhenUsed="1"/>
+    <w:lsdException w:name="HTML Bottom of Form" w:semiHidden="1" w:unhideWhenUsed="1"/>
+    <w:lsdException w:name="Normal (Web)" w:semiHidden="1" w:unhideWhenUsed="1"/>
+    <w:lsdException w:name="HTML Acronym" w:semiHidden="1" w:unhideWhenUsed="1"/>
+    <w:lsdException w:name="HTML Address" w:semiHidden="1" w:unhideWhenUsed="1"/>
+    <w:lsdException w:name="HTML Cite" w:semiHidden="1" w:unhideWhenUsed="1"/>
+    <w:lsdException w:name="HTML Code" w:semiHidden="1" w:unhideWhenUsed="1"/>
+    <w:lsdException w:name="HTML Definition" w:semiHidden="1" w:unhideWhenUsed="1"/>
+    <w:lsdException w:name="HTML Keyboard" w:semiHidden="1" w:unhideWhenUsed="1"/>
+    <w:lsdException w:name="HTML Preformatted" w:semiHidden="1" w:unhideWhenUsed="1"/>
+    <w:lsdException w:name="HTML Sample" w:semiHidden="1" w:unhideWhenUsed="1"/>
+    <w:lsdException w:name="HTML Typewriter" w:semiHidden="1" w:unhideWhenUsed="1"/>
+    <w:lsdException w:name="HTML Variable" w:semiHidden="1" w:unhideWhenUsed="1"/>
+    <w:lsdException w:name="Normal Table" w:semiHidden="1" w:unhideWhenUsed="1"/>
+    <w:lsdException w:name="annotation subject" w:semiHidden="1" w:unhideWhenUsed="1"/>
+    <w:lsdException w:name="No List" w:semiHidden="1" w:unhideWhenUsed="1"/>
+    <w:lsdException w:name="Outline List 1" w:semiHidden="1" w:unhideWhenUsed="1"/>
+    <w:lsdException w:name="Outline List 2" w:semiHidden="1" w:unhideWhenUsed="1"/>
+    <w:lsdException w:name="Outline List 3" w:semiHidden="1" w:unhideWhenUsed="1"/>
+    <w:lsdException w:name="Table Simple 1" w:semiHidden="1" w:unhideWhenUsed="1"/>
+    <w:lsdException w:name="Table Simple 2" w:semiHidden="1" w:unhideWhenUsed="1"/>
+    <w:lsdException w:name="Table Simple 3" w:semiHidden="1" w:unhideWhenUsed="1"/>
+    <w:lsdException w:name="Table Classic 1" w:semiHidden="1" w:unhideWhenUsed="1"/>
+    <w:lsdException w:name="Table Classic 2" w:semiHidden="1" w:unhideWhenUsed="1"/>
+    <w:lsdException w:name="Table Classic 3" w:semiHidden="1" w:unhideWhenUsed="1"/>
+    <w:lsdException w:name="Table Classic 4" w:semiHidden="1" w:unhideWhenUsed="1"/>
+    <w:lsdException w:name="Table Colorful 1" w:semiHidden="1" w:unhideWhenUsed="1"/>
+    <w:lsdException w:name="Table Colorful 2" w:semiHidden="1" w:unhideWhenUsed="1"/>
+    <w:lsdException w:name="Table Colorful 3" w:semiHidden="1" w:unhideWhenUsed="1"/>
+    <w:lsdException w:name="Table Columns 1" w:semiHidden="1" w:unhideWhenUsed="1"/>
+    <w:lsdException w:name="Table Columns 2" w:semiHidden="1" w:unhideWhenUsed="1"/>
+    <w:lsdException w:name="Table Columns 3" w:semiHidden="1" w:unhideWhenUsed="1"/>
+    <w:lsdException w:name="Table Columns 4" w:semiHidden="1" w:unhideWhenUsed="1"/>
+    <w:lsdException w:name="Table Columns 5" w:semiHidden="1" w:unhideWhenUsed="1"/>
+    <w:lsdException w:name="Table Grid 1" w:semiHidden="1" w:unhideWhenUsed="1"/>
+    <w:lsdException w:name="Table Grid 2" w:semiHidden="1" w:unhideWhenUsed="1"/>
+    <w:lsdException w:name="Table Grid 3" w:semiHidden="1" w:unhideWhenUsed="1"/>
+    <w:lsdException w:name="Table Grid 4" w:semiHidden="1" w:unhideWhenUsed="1"/>
+    <w:lsdException w:name="Table Grid 5" w:semiHidden="1" w:unhideWhenUsed="1"/>
+    <w:lsdException w:name="Table Grid 6" w:semiHidden="1" w:unhideWhenUsed="1"/>
+    <w:lsdException w:name="Table Grid 7" w:semiHidden="1" w:unhideWhenUsed="1"/>
+    <w:lsdException w:name="Table Grid 8" w:semiHidden="1" w:unhideWhenUsed="1"/>
+    <w:lsdException w:name="Table List 1" w:semiHidden="1" w:unhideWhenUsed="1"/>
+    <w:lsdException w:name="Table List 2" w:semiHidden="1" w:unhideWhenUsed="1"/>
+    <w:lsdException w:name="Table List 3" w:semiHidden="1" w:unhideWhenUsed="1"/>
+    <w:lsdException w:name="Table List 4" w:semiHidden="1" w:unhideWhenUsed="1"/>
+    <w:lsdException w:name="Table List 5" w:semiHidden="1" w:unhideWhenUsed="1"/>
+    <w:lsdException w:name="Table List 6" w:semiHidden="1" w:unhideWhenUsed="1"/>
+    <w:lsdException w:name="Table List 7" w:semiHidden="1" w:unhideWhenUsed="1"/>
+    <w:lsdException w:name="Table List 8" w:semiHidden="1" w:unhideWhenUsed="1"/>
+    <w:lsdException w:name="Table 3D effects 1" w:semiHidden="1" w:unhideWhenUsed="1"/>
+    <w:lsdException w:name="Table 3D effects 2" w:semiHidden="1" w:unhideWhenUsed="1"/>
+    <w:lsdException w:name="Table 3D effects 3" w:semiHidden="1" w:unhideWhenUsed="1"/>
+    <w:lsdException w:name="Table Contemporary" w:semiHidden="1" w:unhideWhenUsed="1"/>
+    <w:lsdException w:name="Table Elegant" w:semiHidden="1" w:unhideWhenUsed="1"/>
+    <w:lsdException w:name="Table Professional" w:semiHidden="1" w:unhideWhenUsed="1"/>
+    <w:lsdException w:name="Table Subtle 1" w:semiHidden="1" w:unhideWhenUsed="1"/>
+    <w:lsdException w:name="Table Subtle 2" w:semiHidden="1" w:unhideWhenUsed="1"/>
+    <w:lsdException w:name="Table Web 1" w:semiHidden="1" w:unhideWhenUsed="1"/>
+    <w:lsdException w:name="Table Web 2" w:semiHidden="1" w:unhideWhenUsed="1"/>
+    <w:lsdException w:name="Table Web 3" w:semiHidden="1" w:unhideWhenUsed="1"/>
+    <w:lsdException w:name="Balloon Text" w:semiHidden="1" w:unhideWhenUsed="1"/>
+    <w:lsdException w:name="Table Grid" w:uiPriority="39"/>
+    <w:lsdException w:name="Table Theme" w:semiHidden="1" w:unhideWhenUsed="1"/>
+    <w:lsdException w:name="Placeholder Text" w:semiHidden="1"/>
+    <w:lsdException w:name="No Spacing" w:uiPriority="1" w:qFormat="1"/>
+    <w:lsdException w:name="Light Shading" w:uiPriority="60"/>
+    <w:lsdException w:name="Light List" w:uiPriority="61"/>
+    <w:lsdException w:name="Light Grid" w:uiPriority="62"/>
+    <w:lsdException w:name="Medium Shading 1" w:uiPriority="63"/>
+    <w:lsdException w:name="Medium Shading 2" w:uiPriority="64"/>
+    <w:lsdException w:name="Medium List 1" w:uiPriority="65"/>
+    <w:lsdException w:name="Medium List 2" w:uiPriority="66"/>
+    <w:lsdException w:name="Medium Grid 1" w:uiPriority="67"/>
+    <w:lsdException w:name="Medium Grid 2" w:uiPriority="68"/>
+    <w:lsdException w:name="Medium Grid 3" w:uiPriority="69"/>
+    <w:lsdException w:name="Dark List" w:uiPriority="70"/>
+    <w:lsdException w:name="Colorful Shading" w:uiPriority="71"/>
+    <w:lsdException w:name="Colorful List" w:uiPriority="72"/>
+    <w:lsdException w:name="Colorful Grid" w:uiPriority="73"/>
+    <w:lsdException w:name="Light Shading Accent 1" w:uiPriority="60"/>
+    <w:lsdException w:name="Light List Accent 1" w:uiPriority="61"/>
+    <w:lsdException w:name="Light Grid Accent 1" w:uiPriority="62"/>
+    <w:lsdException w:name="Medium Shading 1 Accent 1" w:uiPriority="63"/>
+    <w:lsdException w:name="Medium Shading 2 Accent 1" w:uiPriority="64"/>
+    <w:lsdException w:name="Medium List 1 Accent 1" w:uiPriority="65"/>
+    <w:lsdException w:name="Revision" w:semiHidden="1"/>
+    <w:lsdException w:name="List Paragraph" w:uiPriority="34" w:qFormat="1"/>
+    <w:lsdException w:name="Quote" w:uiPriority="29" w:qFormat="1"/>
+    <w:lsdException w:name="Intense Quote" w:uiPriority="30" w:qFormat="1"/>
+    <w:lsdException w:name="Medium List 2 Accent 1" w:uiPriority="66"/>
+    <w:lsdException w:name="Medium Grid 1 Accent 1" w:uiPriority="67"/>
+    <w:lsdException w:name="Medium Grid 2 Accent 1" w:uiPriority="68"/>
+    <w:lsdException w:name="Medium Grid 3 Accent 1" w:uiPriority="69"/>
+    <w:lsdException w:name="Dark List Accent 1" w:uiPriority="70"/>
+    <w:lsdException w:name="Colorful Shading Accent 1" w:uiPriority="71"/>
+    <w:lsdException w:name="Colorful List Accent 1" w:uiPriority="72"/>
+    <w:lsdException w:name="Colorful Grid Accent 1" w:uiPriority="73"/>
+    <w:lsdException w:name="Light Shading Accent 2" w:uiPriority="60"/>
+    <w:lsdException w:name="Light List Accent 2" w:uiPriority="61"/>
+    <w:lsdException w:name="Light Grid Accent 2" w:uiPriority="62"/>
+    <w:lsdException w:name="Medium Shading 1 Accent 2" w:uiPriority="63"/>
+    <w:lsdException w:name="Medium Shading 2 Accent 2" w:uiPriority="64"/>
+    <w:lsdException w:name="Medium List 1 Accent 2" w:uiPriority="65"/>
+    <w:lsdException w:name="Medium List 2 Accent 2" w:uiPriority="66"/>
+    <w:lsdException w:name="Medium Grid 1 Accent 2" w:uiPriority="67"/>
+    <w:lsdException w:name="Medium Grid 2 Accent 2" w:uiPriority="68"/>
+    <w:lsdException w:name="Medium Grid 3 Accent 2" w:uiPriority="69"/>
+    <w:lsdException w:name="Dark List Accent 2" w:uiPriority="70"/>
+    <w:lsdException w:name="Colorful Shading Accent 2" w:uiPriority="71"/>
+    <w:lsdException w:name="Colorful List Accent 2" w:uiPriority="72"/>
+    <w:lsdException w:name="Colorful Grid Accent 2" w:uiPriority="73"/>
+    <w:lsdException w:name="Light Shading Accent 3" w:uiPriority="60"/>
+    <w:lsdException w:name="Light List Accent 3" w:uiPriority="61"/>
+    <w:lsdException w:name="Light Grid Accent 3" w:uiPriority="62"/>
+    <w:lsdException w:name="Medium Shading 1 Accent 3" w:uiPriority="63"/>
+    <w:lsdException w:name="Medium Shading 2 Accent 3" w:uiPriority="64"/>
+    <w:lsdException w:name="Medium List 1 Accent 3" w:uiPriority="65"/>
+    <w:lsdException w:name="Medium List 2 Accent 3" w:uiPriority="66"/>
+    <w:lsdException w:name="Medium Grid 1 Accent 3" w:uiPriority="67"/>
+    <w:lsdException w:name="Medium Grid 2 Accent 3" w:uiPriority="68"/>
+    <w:lsdException w:name="Medium Grid 3 Accent 3" w:uiPriority="69"/>
+    <w:lsdException w:name="Dark List Accent 3" w:uiPriority="70"/>
+    <w:lsdException w:name="Colorful Shading Accent 3" w:uiPriority="71"/>
+    <w:lsdException w:name="Colorful List Accent 3" w:uiPriority="72"/>
+    <w:lsdException w:name="Colorful Grid Accent 3" w:uiPriority="73"/>
+    <w:lsdException w:name="Light Shading Accent 4" w:uiPriority="60"/>
+    <w:lsdException w:name="Light List Accent 4" w:uiPriority="61"/>
+    <w:lsdException w:name="Light Grid Accent 4" w:uiPriority="62"/>
+    <w:lsdException w:name="Medium Shading 1 Accent 4" w:uiPriority="63"/>
+    <w:lsdException w:name="Medium Shading 2 Accent 4" w:uiPriority="64"/>
+    <w:lsdException w:name="Medium List 1 Accent 4" w:uiPriority="65"/>
+    <w:lsdException w:name="Medium List 2 Accent 4" w:uiPriority="66"/>
+    <w:lsdException w:name="Medium Grid 1 Accent 4" w:uiPriority="67"/>
+    <w:lsdException w:name="Medium Grid 2 Accent 4" w:uiPriority="68"/>
+    <w:lsdException w:name="Medium Grid 3 Accent 4" w:uiPriority="69"/>
+    <w:lsdException w:name="Dark List Accent 4" w:uiPriority="70"/>
+    <w:lsdException w:name="Colorful Shading Accent 4" w:uiPriority="71"/>
+    <w:lsdException w:name="Colorful List Accent 4" w:uiPriority="72"/>
+    <w:lsdException w:name="Colorful Grid Accent 4" w:uiPriority="73"/>
+    <w:lsdException w:name="Light Shading Accent 5" w:uiPriority="60"/>
+    <w:lsdException w:name="Light List Accent 5" w:uiPriority="61"/>
+    <w:lsdException w:name="Light Grid Accent 5" w:uiPriority="62"/>
+    <w:lsdException w:name="Medium Shading 1 Accent 5" w:uiPriority="63"/>
+    <w:lsdException w:name="Medium Shading 2 Accent 5" w:uiPriority="64"/>
+    <w:lsdException w:name="Medium List 1 Accent 5" w:uiPriority="65"/>
+    <w:lsdException w:name="Medium List 2 Accent 5" w:uiPriority="66"/>
+    <w:lsdException w:name="Medium Grid 1 Accent 5" w:uiPriority="67"/>
+    <w:lsdException w:name="Medium Grid 2 Accent 5" w:uiPriority="68"/>
+    <w:lsdException w:name="Medium Grid 3 Accent 5" w:uiPriority="69"/>
+    <w:lsdException w:name="Dark List Accent 5" w:uiPriority="70"/>
+    <w:lsdException w:name="Colorful Shading Accent 5" w:uiPriority="71"/>
+    <w:lsdException w:name="Colorful List Accent 5" w:uiPriority="72"/>
+    <w:lsdException w:name="Colorful Grid Accent 5" w:uiPriority="73"/>
+    <w:lsdException w:name="Light Shading Accent 6" w:uiPriority="60"/>
+    <w:lsdException w:name="Light List Accent 6" w:uiPriority="61"/>
+    <w:lsdException w:name="Light Grid Accent 6" w:uiPriority="62"/>
+    <w:lsdException w:name="Medium Shading 1 Accent 6" w:uiPriority="63"/>
+    <w:lsdException w:name="Medium Shading 2 Accent 6" w:uiPriority="64"/>
+    <w:lsdException w:name="Medium List 1 Accent 6" w:uiPriority="65"/>
+    <w:lsdException w:name="Medium List 2 Accent 6" w:uiPriority="66"/>
+    <w:lsdException w:name="Medium Grid 1 Accent 6" w:uiPriority="67"/>
+    <w:lsdException w:name="Medium Grid 2 Accent 6" w:uiPriority="68"/>
+    <w:lsdException w:name="Medium Grid 3 Accent 6" w:uiPriority="69"/>
+    <w:lsdException w:name="Dark List Accent 6" w:uiPriority="70"/>
+    <w:lsdException w:name="Colorful Shading Accent 6" w:uiPriority="71"/>
+    <w:lsdException w:name="Colorful List Accent 6" w:uiPriority="72"/>
+    <w:lsdException w:name="Colorful Grid Accent 6" w:uiPriority="73"/>
+    <w:lsdException w:name="Subtle Emphasis" w:uiPriority="19" w:qFormat="1"/>
+    <w:lsdException w:name="Intense Emphasis" w:uiPriority="21" w:qFormat="1"/>
+    <w:lsdException w:name="Subtle Reference" w:uiPriority="31" w:qFormat="1"/>
+    <w:lsdException w:name="Intense Reference" w:uiPriority="32" w:qFormat="1"/>
+    <w:lsdException w:name="Book Title" w:uiPriority="33" w:qFormat="1"/>
+    <w:lsdException w:name="Bibliography" w:semiHidden="1" w:uiPriority="37" w:unhideWhenUsed="1"/>
+    <w:lsdException w:name="TOC Heading" w:semiHidden="1" w:uiPriority="39" w:unhideWhenUsed="1" w:qFormat="1"/>
+    <w:lsdException w:name="Plain Table 1" w:uiPriority="41"/>
+    <w:lsdException w:name="Plain Table 2" w:uiPriority="42"/>
+    <w:lsdException w:name="Plain Table 3" w:uiPriority="43"/>
+    <w:lsdException w:name="Plain Table 4" w:uiPriority="44"/>
+    <w:lsdException w:name="Plain Table 5" w:uiPriority="45"/>
+    <w:lsdException w:name="Grid Table Light" w:uiPriority="40"/>
+    <w:lsdException w:name="Grid Table 1 Light" w:uiPriority="46"/>
+    <w:lsdException w:name="Grid Table 2" w:uiPriority="47"/>
+    <w:lsdException w:name="Grid Table 3" w:uiPriority="48"/>
+    <w:lsdException w:name="Grid Table 4" w:uiPriority="49"/>
+    <w:lsdException w:name="Grid Table 5 Dark" w:uiPriority="50"/>
+    <w:lsdException w:name="Grid Table 6 Colorful" w:uiPriority="51"/>
+    <w:lsdException w:name="Grid Table 7 Colorful" w:uiPriority="52"/>
+    <w:lsdException w:name="Grid Table 1 Light Accent 1" w:uiPriority="46"/>
+    <w:lsdException w:name="Grid Table 2 Accent 1" w:uiPriority="47"/>
+    <w:lsdException w:name="Grid Table 3 Accent 1" w:uiPriority="48"/>
+    <w:lsdException w:name="Grid Table 4 Accent 1" w:uiPriority="49"/>
+    <w:lsdException w:name="Grid Table 5 Dark Accent 1" w:uiPriority="50"/>
+    <w:lsdException w:name="Grid Table 6 Colorful Accent 1" w:uiPriority="51"/>
+    <w:lsdException w:name="Grid Table 7 Colorful Accent 1" w:uiPriority="52"/>
+    <w:lsdException w:name="Grid Table 1 Light Accent 2" w:uiPriority="46"/>
+    <w:lsdException w:name="Grid Table 2 Accent 2" w:uiPriority="47"/>
+    <w:lsdException w:name="Grid Table 3 Accent 2" w:uiPriority="48"/>
+    <w:lsdException w:name="Grid Table 4 Accent 2" w:uiPriority="49"/>
+    <w:lsdException w:name="Grid Table 5 Dark Accent 2" w:uiPriority="50"/>
+    <w:lsdException w:name="Grid Table 6 Colorful Accent 2" w:uiPriority="51"/>
+    <w:lsdException w:name="Grid Table 7 Colorful Accent 2" w:uiPriority="52"/>
+    <w:lsdException w:name="Grid Table 1 Light Accent 3" w:uiPriority="46"/>
+    <w:lsdException w:name="Grid Table 2 Accent 3" w:uiPriority="47"/>
+    <w:lsdException w:name="Grid Table 3 Accent 3" w:uiPriority="48"/>
+    <w:lsdException w:name="Grid Table 4 Accent 3" w:uiPriority="49"/>
+    <w:lsdException w:name="Grid Table 5 Dark Accent 3" w:uiPriority="50"/>
+    <w:lsdException w:name="Grid Table 6 Colorful Accent 3" w:uiPriority="51"/>
+    <w:lsdException w:name="Grid Table 7 Colorful Accent 3" w:uiPriority="52"/>
+    <w:lsdException w:name="Grid Table 1 Light Accent 4" w:uiPriority="46"/>
+    <w:lsdException w:name="Grid Table 2 Accent 4" w:uiPriority="47"/>
+    <w:lsdException w:name="Grid Table 3 Accent 4" w:uiPriority="48"/>
+    <w:lsdException w:name="Grid Table 4 Accent 4" w:uiPriority="49"/>
+    <w:lsdException w:name="Grid Table 5 Dark Accent 4" w:uiPriority="50"/>
+    <w:lsdException w:name="Grid Table 6 Colorful Accent 4" w:uiPriority="51"/>
+    <w:lsdException w:name="Grid Table 7 Colorful Accent 4" w:uiPriority="52"/>
+    <w:lsdException w:name="Grid Table 1 Light Accent 5" w:uiPriority="46"/>
+    <w:lsdException w:name="Grid Table 2 Accent 5" w:uiPriority="47"/>
+    <w:lsdException w:name="Grid Table 3 Accent 5" w:uiPriority="48"/>
+    <w:lsdException w:name="Grid Table 4 Accent 5" w:uiPriority="49"/>
+    <w:lsdException w:name="Grid Table 5 Dark Accent 5" w:uiPriority="50"/>
+    <w:lsdException w:name="Grid Table 6 Colorful Accent 5" w:uiPriority="51"/>
+    <w:lsdException w:name="Grid Table 7 Colorful Accent 5" w:uiPriority="52"/>
+    <w:lsdException w:name="Grid Table 1 Light Accent 6" w:uiPriority="46"/>
+    <w:lsdException w:name="Grid Table 2 Accent 6" w:uiPriority="47"/>
+    <w:lsdException w:name="Grid Table 3 Accent 6" w:uiPriority="48"/>
+    <w:lsdException w:name="Grid Table 4 Accent 6" w:uiPriority="49"/>
+    <w:lsdException w:name="Grid Table 5 Dark Accent 6" w:uiPriority="50"/>
+    <w:lsdException w:name="Grid Table 6 Colorful Accent 6" w:uiPriority="51"/>
+    <w:lsdException w:name="Grid Table 7 Colorful Accent 6" w:uiPriority="52"/>
+    <w:lsdException w:name="List Table 1 Light" w:uiPriority="46"/>
+    <w:lsdException w:name="List Table 2" w:uiPriority="47"/>
+    <w:lsdException w:name="List Table 3" w:uiPriority="48"/>
+    <w:lsdException w:name="List Table 4" w:uiPriority="49"/>
+    <w:lsdException w:name="List Table 5 Dark" w:uiPriority="50"/>
+    <w:lsdException w:name="List Table 6 Colorful" w:uiPriority="51"/>
+    <w:lsdException w:name="List Table 7 Colorful" w:uiPriority="52"/>
+    <w:lsdException w:name="List Table 1 Light Accent 1" w:uiPriority="46"/>
+    <w:lsdException w:name="List Table 2 Accent 1" w:uiPriority="47"/>
+    <w:lsdException w:name="List Table 3 Accent 1" w:uiPriority="48"/>
+    <w:lsdException w:name="List Table 4 Accent 1" w:uiPriority="49"/>
+    <w:lsdException w:name="List Table 5 Dark Accent 1" w:uiPriority="50"/>
+    <w:lsdException w:name="List Table 6 Colorful Accent 1" w:uiPriority="51"/>
+    <w:lsdException w:name="List Table 7 Colorful Accent 1" w:uiPriority="52"/>
+    <w:lsdException w:name="List Table 1 Light Accent 2" w:uiPriority="46"/>
+    <w:lsdException w:name="List Table 2 Accent 2" w:uiPriority="47"/>
+    <w:lsdException w:name="List Table 3 Accent 2" w:uiPriority="48"/>
+    <w:lsdException w:name="List Table 4 Accent 2" w:uiPriority="49"/>
+    <w:lsdException w:name="List Table 5 Dark Accent 2" w:uiPriority="50"/>
+    <w:lsdException w:name="List Table 6 Colorful Accent 2" w:uiPriority="51"/>
+    <w:lsdException w:name="List Table 7 Colorful Accent 2" w:uiPriority="52"/>
+    <w:lsdException w:name="List Table 1 Light Accent 3" w:uiPriority="46"/>
+    <w:lsdException w:name="List Table 2 Accent 3" w:uiPriority="47"/>
+    <w:lsdException w:name="List Table 3 Accent 3" w:uiPriority="48"/>
+    <w:lsdException w:name="List Table 4 Accent 3" w:uiPriority="49"/>
+    <w:lsdException w:name="List Table 5 Dark Accent 3" w:uiPriority="50"/>
+    <w:lsdException w:name="List Table 6 Colorful Accent 3" w:uiPriority="51"/>
+    <w:lsdException w:name="List Table 7 Colorful Accent 3" w:uiPriority="52"/>
+    <w:lsdException w:name="List Table 1 Light Accent 4" w:uiPriority="46"/>
+    <w:lsdException w:name="List Table 2 Accent 4" w:uiPriority="47"/>
+    <w:lsdException w:name="List Table 3 Accent 4" w:uiPriority="48"/>
+    <w:lsdException w:name="List Table 4 Accent 4" w:uiPriority="49"/>
+    <w:lsdException w:name="List Table 5 Dark Accent 4" w:uiPriority="50"/>
+    <w:lsdException w:name="List Table 6 Colorful Accent 4" w:uiPriority="51"/>
+    <w:lsdException w:name="List Table 7 Colorful Accent 4" w:uiPriority="52"/>
+    <w:lsdException w:name="List Table 1 Light Accent 5" w:uiPriority="46"/>
+    <w:lsdException w:name="List Table 2 Accent 5" w:uiPriority="47"/>
+    <w:lsdException w:name="List Table 3 Accent 5" w:uiPriority="48"/>
+    <w:lsdException w:name="List Table 4 Accent 5" w:uiPriority="49"/>
+    <w:lsdException w:name="List Table 5 Dark Accent 5" w:uiPriority="50"/>
+    <w:lsdException w:name="List Table 6 Colorful Accent 5" w:uiPriority="51"/>
+    <w:lsdException w:name="List Table 7 Colorful Accent 5" w:uiPriority="52"/>
+    <w:lsdException w:name="List Table 1 Light Accent 6" w:uiPriority="46"/>
+    <w:lsdException w:name="List Table 2 Accent 6" w:uiPriority="47"/>
+    <w:lsdException w:name="List Table 3 Accent 6" w:uiPriority="48"/>
+    <w:lsdException w:name="List Table 4 Accent 6" w:uiPriority="49"/>
+    <w:lsdException w:name="List Table 5 Dark Accent 6" w:uiPriority="50"/>
+    <w:lsdException w:name="List Table 6 Colorful Accent 6" w:uiPriority="51"/>
+    <w:lsdException w:name="List Table 7 Colorful Accent 6" w:uiPriority="52"/>
   </w:latentStyles>
   <w:style w:type="paragraph" w:default="1" w:styleId="a">
     <w:name w:val="Normal"/>
@@ -6491,7 +6434,7 @@
   <a:extraClrSchemeLst/>
   <a:extLst>
     <a:ext uri="{05A4C25C-085E-4340-85A3-A5531E510DB2}">
-      <thm15:themeFamily xmlns:thm15="http://schemas.microsoft.com/office/thememl/2012/main" xmlns="" name="Office Theme" id="{62F939B6-93AF-4DB8-9C6B-D6C7DFDC589F}" vid="{4A3C46E8-61CC-4603-A589-7422A47A8E4A}"/>
+      <thm15:themeFamily xmlns:thm15="http://schemas.microsoft.com/office/thememl/2012/main" name="Office Theme" id="{62F939B6-93AF-4DB8-9C6B-D6C7DFDC589F}" vid="{4A3C46E8-61CC-4603-A589-7422A47A8E4A}"/>
     </a:ext>
   </a:extLst>
 </a:theme>

</xml_diff>